<commit_message>
updates to QEDm for Provenance
</commit_message>
<xml_diff>
--- a/FHIR-R4/IHE_PCC_Suppl_QEDm.docx
+++ b/FHIR-R4/IHE_PCC_Suppl_QEDm.docx
@@ -398,9 +398,16 @@
       <w:r>
         <w:t xml:space="preserve"> </w:t>
       </w:r>
-      <w:r>
-        <w:t>24</w:t>
-      </w:r>
+      <w:ins w:id="1" w:author="John Moehrke" w:date="2019-02-28T13:13:00Z">
+        <w:r>
+          <w:t>28</w:t>
+        </w:r>
+      </w:ins>
+      <w:del w:id="2" w:author="John Moehrke" w:date="2019-02-28T13:13:00Z">
+        <w:r>
+          <w:delText>24</w:delText>
+        </w:r>
+      </w:del>
       <w:r>
         <w:t>,</w:t>
       </w:r>
@@ -5617,36 +5624,36 @@
       <w:pPr>
         <w:pStyle w:val="Heading1"/>
       </w:pPr>
-      <w:bookmarkStart w:id="1" w:name="_Toc201058865"/>
-      <w:bookmarkStart w:id="2" w:name="_Toc201058970"/>
-      <w:bookmarkStart w:id="3" w:name="_Toc504625752"/>
-      <w:bookmarkStart w:id="4" w:name="_Toc530206505"/>
-      <w:bookmarkStart w:id="5" w:name="_Toc1388425"/>
-      <w:bookmarkStart w:id="6" w:name="_Toc1388579"/>
-      <w:bookmarkStart w:id="7" w:name="_Toc1456606"/>
-      <w:bookmarkStart w:id="8" w:name="_Toc37034630"/>
-      <w:bookmarkStart w:id="9" w:name="_Toc38846108"/>
-      <w:bookmarkEnd w:id="1"/>
-      <w:bookmarkEnd w:id="2"/>
+      <w:bookmarkStart w:id="3" w:name="_Toc201058865"/>
+      <w:bookmarkStart w:id="4" w:name="_Toc201058970"/>
+      <w:bookmarkStart w:id="5" w:name="_Toc504625752"/>
+      <w:bookmarkStart w:id="6" w:name="_Toc530206505"/>
+      <w:bookmarkStart w:id="7" w:name="_Toc1388425"/>
+      <w:bookmarkStart w:id="8" w:name="_Toc1388579"/>
+      <w:bookmarkStart w:id="9" w:name="_Toc1456606"/>
+      <w:bookmarkStart w:id="10" w:name="_Toc37034630"/>
+      <w:bookmarkStart w:id="11" w:name="_Toc38846108"/>
+      <w:bookmarkEnd w:id="3"/>
+      <w:bookmarkEnd w:id="4"/>
       <w:r>
         <w:br w:type="page"/>
       </w:r>
-      <w:bookmarkStart w:id="10" w:name="_Toc534977276"/>
+      <w:bookmarkStart w:id="12" w:name="_Toc534977276"/>
       <w:r>
         <w:lastRenderedPageBreak/>
         <w:t>Introduction</w:t>
       </w:r>
-      <w:bookmarkEnd w:id="3"/>
-      <w:bookmarkEnd w:id="4"/>
       <w:bookmarkEnd w:id="5"/>
       <w:bookmarkEnd w:id="6"/>
       <w:bookmarkEnd w:id="7"/>
       <w:bookmarkEnd w:id="8"/>
       <w:bookmarkEnd w:id="9"/>
+      <w:bookmarkEnd w:id="10"/>
+      <w:bookmarkEnd w:id="11"/>
       <w:r>
         <w:t xml:space="preserve"> to this Supplement</w:t>
       </w:r>
-      <w:bookmarkEnd w:id="10"/>
+      <w:bookmarkEnd w:id="12"/>
     </w:p>
     <w:p>
       <w:pPr>
@@ -5682,7 +5689,7 @@
             <w:pPr>
               <w:pStyle w:val="BodyText"/>
             </w:pPr>
-            <w:bookmarkStart w:id="11" w:name="OLE_LINK3"/>
+            <w:bookmarkStart w:id="13" w:name="OLE_LINK3"/>
             <w:r>
               <w:t>Whenever possible, IHE profiles are based on established and stable underlying standards. However, if an IHE committee determines that an emerging standard offers significant benefits for the use cases it is attempting to address and has a high likelihood of industry adoption, it may develop IHE profiles and related specifications based on such a standard.</w:t>
             </w:r>
@@ -5798,7 +5805,7 @@
             <w:r>
               <w:t>, used in this profile, and their FMM levels are:</w:t>
             </w:r>
-            <w:bookmarkEnd w:id="11"/>
+            <w:bookmarkEnd w:id="13"/>
           </w:p>
           <w:tbl>
             <w:tblPr>
@@ -6495,18 +6502,17 @@
       <w:pPr>
         <w:pStyle w:val="Heading2"/>
       </w:pPr>
-      <w:bookmarkStart w:id="12" w:name="_Toc534977277"/>
+      <w:bookmarkStart w:id="14" w:name="_Toc534977277"/>
       <w:r>
         <w:lastRenderedPageBreak/>
         <w:t>Open Issues and Questions</w:t>
       </w:r>
-      <w:bookmarkEnd w:id="12"/>
+      <w:bookmarkEnd w:id="14"/>
     </w:p>
     <w:p>
       <w:pPr>
         <w:pStyle w:val="BodyText"/>
       </w:pPr>
-      <w:bookmarkStart w:id="13" w:name="_GoBack"/>
       <w:r>
         <w:t xml:space="preserve">QEDm_012: </w:t>
       </w:r>
@@ -6534,14 +6540,13 @@
       <w:pPr>
         <w:pStyle w:val="Heading2"/>
       </w:pPr>
-      <w:bookmarkStart w:id="14" w:name="_Toc534977278"/>
-      <w:bookmarkStart w:id="15" w:name="_Toc473170357"/>
-      <w:bookmarkStart w:id="16" w:name="_Toc504625754"/>
-      <w:bookmarkEnd w:id="13"/>
+      <w:bookmarkStart w:id="15" w:name="_Toc534977278"/>
+      <w:bookmarkStart w:id="16" w:name="_Toc473170357"/>
+      <w:bookmarkStart w:id="17" w:name="_Toc504625754"/>
       <w:r>
         <w:t>Closed Issues</w:t>
       </w:r>
-      <w:bookmarkEnd w:id="14"/>
+      <w:bookmarkEnd w:id="15"/>
     </w:p>
     <w:p>
       <w:pPr>
@@ -11231,12 +11236,12 @@
         <w:pageBreakBefore/>
         <w:widowControl w:val="0"/>
       </w:pPr>
-      <w:bookmarkStart w:id="17" w:name="_Toc534977279"/>
+      <w:bookmarkStart w:id="18" w:name="_Toc534977279"/>
       <w:r>
         <w:lastRenderedPageBreak/>
         <w:t>General Introduction</w:t>
       </w:r>
-      <w:bookmarkEnd w:id="17"/>
+      <w:bookmarkEnd w:id="18"/>
     </w:p>
     <w:p>
       <w:pPr>
@@ -11250,7 +11255,7 @@
       <w:pPr>
         <w:pStyle w:val="Heading1"/>
       </w:pPr>
-      <w:bookmarkStart w:id="18" w:name="_Toc534977280"/>
+      <w:bookmarkStart w:id="19" w:name="_Toc534977280"/>
       <w:r>
         <w:t xml:space="preserve">Appendix A </w:t>
       </w:r>
@@ -11260,7 +11265,7 @@
       <w:r>
         <w:t xml:space="preserve"> Actor Summary Definitions</w:t>
       </w:r>
-      <w:bookmarkEnd w:id="18"/>
+      <w:bookmarkEnd w:id="19"/>
     </w:p>
     <w:p>
       <w:pPr>
@@ -11317,7 +11322,7 @@
       <w:pPr>
         <w:pStyle w:val="Heading1"/>
       </w:pPr>
-      <w:bookmarkStart w:id="19" w:name="_Toc534977281"/>
+      <w:bookmarkStart w:id="20" w:name="_Toc534977281"/>
       <w:r>
         <w:t xml:space="preserve">Appendix B </w:t>
       </w:r>
@@ -11327,7 +11332,7 @@
       <w:r>
         <w:t xml:space="preserve"> Transaction Summary Definitions</w:t>
       </w:r>
-      <w:bookmarkEnd w:id="19"/>
+      <w:bookmarkEnd w:id="20"/>
     </w:p>
     <w:p>
       <w:pPr>
@@ -11437,11 +11442,11 @@
       <w:pPr>
         <w:pStyle w:val="Heading1"/>
       </w:pPr>
-      <w:bookmarkStart w:id="20" w:name="_Toc534977282"/>
+      <w:bookmarkStart w:id="21" w:name="_Toc534977282"/>
       <w:r>
         <w:t>Glossary</w:t>
       </w:r>
-      <w:bookmarkEnd w:id="20"/>
+      <w:bookmarkEnd w:id="21"/>
     </w:p>
     <w:p>
       <w:pPr>
@@ -11463,7 +11468,7 @@
       <w:pPr>
         <w:pStyle w:val="PartTitle1"/>
       </w:pPr>
-      <w:bookmarkStart w:id="21" w:name="_Toc534977283"/>
+      <w:bookmarkStart w:id="22" w:name="_Toc534977283"/>
       <w:r>
         <w:lastRenderedPageBreak/>
         <w:t xml:space="preserve">Volume </w:t>
@@ -11480,22 +11485,22 @@
       <w:r>
         <w:t>Profiles</w:t>
       </w:r>
-      <w:bookmarkEnd w:id="21"/>
+      <w:bookmarkEnd w:id="22"/>
     </w:p>
     <w:p>
       <w:pPr>
         <w:pStyle w:val="Heading2"/>
       </w:pPr>
-      <w:bookmarkStart w:id="22" w:name="_Toc345074648"/>
-      <w:bookmarkStart w:id="23" w:name="_Toc534977284"/>
-      <w:bookmarkStart w:id="24" w:name="_Hlk481502980"/>
+      <w:bookmarkStart w:id="23" w:name="_Toc345074648"/>
+      <w:bookmarkStart w:id="24" w:name="_Toc534977284"/>
+      <w:bookmarkStart w:id="25" w:name="_Hlk481502980"/>
       <w:r>
         <w:t>Copyright Licenses</w:t>
       </w:r>
-      <w:bookmarkEnd w:id="22"/>
       <w:bookmarkEnd w:id="23"/>
-    </w:p>
-    <w:bookmarkEnd w:id="24"/>
+      <w:bookmarkEnd w:id="24"/>
+    </w:p>
+    <w:bookmarkEnd w:id="25"/>
     <w:p>
       <w:pPr>
         <w:pStyle w:val="EditorInstructions"/>
@@ -11503,11 +11508,11 @@
       <w:r>
         <w:t xml:space="preserve">Add the following to the IHE Technical </w:t>
       </w:r>
-      <w:bookmarkStart w:id="25" w:name="_Hlk481503091"/>
+      <w:bookmarkStart w:id="26" w:name="_Hlk481503091"/>
       <w:r>
         <w:t xml:space="preserve">Frameworks General Introduction </w:t>
       </w:r>
-      <w:bookmarkEnd w:id="25"/>
+      <w:bookmarkEnd w:id="26"/>
       <w:r>
         <w:t>Copyright section:</w:t>
       </w:r>
@@ -11535,16 +11540,16 @@
       <w:pPr>
         <w:pStyle w:val="EditorInstructions"/>
       </w:pPr>
-      <w:bookmarkStart w:id="26" w:name="_Toc473170358"/>
-      <w:bookmarkStart w:id="27" w:name="_Toc504625755"/>
-      <w:bookmarkStart w:id="28" w:name="_Toc530206508"/>
-      <w:bookmarkStart w:id="29" w:name="_Toc1388428"/>
-      <w:bookmarkStart w:id="30" w:name="_Toc1388582"/>
-      <w:bookmarkStart w:id="31" w:name="_Toc1456609"/>
-      <w:bookmarkStart w:id="32" w:name="_Toc37034634"/>
-      <w:bookmarkStart w:id="33" w:name="_Toc38846112"/>
-      <w:bookmarkEnd w:id="15"/>
+      <w:bookmarkStart w:id="27" w:name="_Toc473170358"/>
+      <w:bookmarkStart w:id="28" w:name="_Toc504625755"/>
+      <w:bookmarkStart w:id="29" w:name="_Toc530206508"/>
+      <w:bookmarkStart w:id="30" w:name="_Toc1388428"/>
+      <w:bookmarkStart w:id="31" w:name="_Toc1388582"/>
+      <w:bookmarkStart w:id="32" w:name="_Toc1456609"/>
+      <w:bookmarkStart w:id="33" w:name="_Toc37034634"/>
+      <w:bookmarkStart w:id="34" w:name="_Toc38846112"/>
       <w:bookmarkEnd w:id="16"/>
+      <w:bookmarkEnd w:id="17"/>
       <w:r>
         <w:t xml:space="preserve">Add </w:t>
       </w:r>
@@ -11559,7 +11564,7 @@
       <w:pPr>
         <w:pStyle w:val="Heading1"/>
       </w:pPr>
-      <w:bookmarkStart w:id="34" w:name="_Toc534977285"/>
+      <w:bookmarkStart w:id="35" w:name="_Toc534977285"/>
       <w:r>
         <w:t xml:space="preserve">X </w:t>
       </w:r>
@@ -11583,13 +11588,13 @@
       <w:r>
         <w:t xml:space="preserve"> Profile</w:t>
       </w:r>
-      <w:bookmarkEnd w:id="34"/>
+      <w:bookmarkEnd w:id="35"/>
     </w:p>
     <w:p>
       <w:pPr>
         <w:pStyle w:val="BodyText"/>
       </w:pPr>
-      <w:bookmarkStart w:id="35" w:name="_Hlk479849798"/>
+      <w:bookmarkStart w:id="36" w:name="_Hlk479849798"/>
       <w:r>
         <w:t>The Query for Existing Data for Mobile Profile (</w:t>
       </w:r>
@@ -11652,7 +11657,7 @@
       <w:r>
         <w:t xml:space="preserve"> It defines a transaction used to query a list of specific data elements, persisted as FHIR resources</w:t>
       </w:r>
-      <w:bookmarkEnd w:id="35"/>
+      <w:bookmarkEnd w:id="36"/>
       <w:r>
         <w:t xml:space="preserve">. </w:t>
       </w:r>
@@ -11760,7 +11765,7 @@
       <w:pPr>
         <w:pStyle w:val="Heading2"/>
       </w:pPr>
-      <w:bookmarkStart w:id="36" w:name="_Toc534977286"/>
+      <w:bookmarkStart w:id="37" w:name="_Toc534977286"/>
       <w:r>
         <w:t xml:space="preserve">X.1 </w:t>
       </w:r>
@@ -11781,7 +11786,6 @@
       <w:r>
         <w:t>Transactions</w:t>
       </w:r>
-      <w:bookmarkEnd w:id="26"/>
       <w:bookmarkEnd w:id="27"/>
       <w:bookmarkEnd w:id="28"/>
       <w:bookmarkEnd w:id="29"/>
@@ -11789,18 +11793,19 @@
       <w:bookmarkEnd w:id="31"/>
       <w:bookmarkEnd w:id="32"/>
       <w:bookmarkEnd w:id="33"/>
+      <w:bookmarkEnd w:id="34"/>
       <w:r>
         <w:t xml:space="preserve"> and Content Modules</w:t>
       </w:r>
-      <w:bookmarkStart w:id="37" w:name="_Toc473170359"/>
-      <w:bookmarkStart w:id="38" w:name="_Toc504625756"/>
-      <w:bookmarkStart w:id="39" w:name="_Toc530206509"/>
-      <w:bookmarkStart w:id="40" w:name="_Toc1388429"/>
-      <w:bookmarkStart w:id="41" w:name="_Toc1388583"/>
-      <w:bookmarkStart w:id="42" w:name="_Toc1456610"/>
-      <w:bookmarkStart w:id="43" w:name="_Toc37034635"/>
-      <w:bookmarkStart w:id="44" w:name="_Toc38846113"/>
-      <w:bookmarkEnd w:id="36"/>
+      <w:bookmarkStart w:id="38" w:name="_Toc473170359"/>
+      <w:bookmarkStart w:id="39" w:name="_Toc504625756"/>
+      <w:bookmarkStart w:id="40" w:name="_Toc530206509"/>
+      <w:bookmarkStart w:id="41" w:name="_Toc1388429"/>
+      <w:bookmarkStart w:id="42" w:name="_Toc1388583"/>
+      <w:bookmarkStart w:id="43" w:name="_Toc1456610"/>
+      <w:bookmarkStart w:id="44" w:name="_Toc37034635"/>
+      <w:bookmarkStart w:id="45" w:name="_Toc38846113"/>
+      <w:bookmarkEnd w:id="37"/>
     </w:p>
     <w:p>
       <w:pPr>
@@ -11833,11 +11838,11 @@
       <w:r>
         <w:t xml:space="preserve">are given in the </w:t>
       </w:r>
-      <w:bookmarkStart w:id="45" w:name="_Hlk481503109"/>
+      <w:bookmarkStart w:id="46" w:name="_Hlk481503109"/>
       <w:r>
         <w:t xml:space="preserve">Technical Frameworks </w:t>
       </w:r>
-      <w:bookmarkEnd w:id="45"/>
+      <w:bookmarkEnd w:id="46"/>
       <w:r>
         <w:t xml:space="preserve">General Introduction </w:t>
       </w:r>
@@ -12474,7 +12479,6 @@
         <w:t xml:space="preserve">. </w:t>
       </w:r>
     </w:p>
-    <w:bookmarkEnd w:id="37"/>
     <w:bookmarkEnd w:id="38"/>
     <w:bookmarkEnd w:id="39"/>
     <w:bookmarkEnd w:id="40"/>
@@ -12482,6 +12486,7 @@
     <w:bookmarkEnd w:id="42"/>
     <w:bookmarkEnd w:id="43"/>
     <w:bookmarkEnd w:id="44"/>
+    <w:bookmarkEnd w:id="45"/>
     <w:p>
       <w:pPr>
         <w:pStyle w:val="TableTitle"/>
@@ -12799,7 +12804,7 @@
       <w:pPr>
         <w:pStyle w:val="Heading3"/>
       </w:pPr>
-      <w:bookmarkStart w:id="46" w:name="_Toc534977287"/>
+      <w:bookmarkStart w:id="47" w:name="_Toc534977287"/>
       <w:r>
         <w:t>X.1.1</w:t>
       </w:r>
@@ -12815,24 +12820,24 @@
       <w:r>
         <w:t>Requirements</w:t>
       </w:r>
-      <w:bookmarkEnd w:id="46"/>
+      <w:bookmarkEnd w:id="47"/>
     </w:p>
     <w:p>
       <w:pPr>
         <w:pStyle w:val="Heading4"/>
       </w:pPr>
-      <w:bookmarkStart w:id="47" w:name="_Toc345074653"/>
-      <w:bookmarkStart w:id="48" w:name="_Toc479861717"/>
-      <w:bookmarkStart w:id="49" w:name="_Toc534977288"/>
+      <w:bookmarkStart w:id="48" w:name="_Toc345074653"/>
+      <w:bookmarkStart w:id="49" w:name="_Toc479861717"/>
+      <w:bookmarkStart w:id="50" w:name="_Toc534977288"/>
       <w:r>
         <w:t xml:space="preserve">X.1.1.1 </w:t>
       </w:r>
-      <w:bookmarkEnd w:id="47"/>
       <w:bookmarkEnd w:id="48"/>
+      <w:bookmarkEnd w:id="49"/>
       <w:r>
         <w:t>Clinical Data Source</w:t>
       </w:r>
-      <w:bookmarkEnd w:id="49"/>
+      <w:bookmarkEnd w:id="50"/>
     </w:p>
     <w:p>
       <w:pPr>
@@ -12873,18 +12878,18 @@
       <w:pPr>
         <w:pStyle w:val="Heading4"/>
       </w:pPr>
-      <w:bookmarkStart w:id="50" w:name="_Toc345074654"/>
-      <w:bookmarkStart w:id="51" w:name="_Toc479861718"/>
-      <w:bookmarkStart w:id="52" w:name="_Toc534977289"/>
+      <w:bookmarkStart w:id="51" w:name="_Toc345074654"/>
+      <w:bookmarkStart w:id="52" w:name="_Toc479861718"/>
+      <w:bookmarkStart w:id="53" w:name="_Toc534977289"/>
       <w:r>
         <w:t xml:space="preserve">X.1.1.2 </w:t>
       </w:r>
-      <w:bookmarkEnd w:id="50"/>
       <w:bookmarkEnd w:id="51"/>
+      <w:bookmarkEnd w:id="52"/>
       <w:r>
         <w:t>Clinical Data Consumer</w:t>
       </w:r>
-      <w:bookmarkEnd w:id="52"/>
+      <w:bookmarkEnd w:id="53"/>
     </w:p>
     <w:p>
       <w:pPr>
@@ -12913,7 +12918,7 @@
       <w:pPr>
         <w:pStyle w:val="Heading2"/>
       </w:pPr>
-      <w:bookmarkStart w:id="53" w:name="_Toc534977290"/>
+      <w:bookmarkStart w:id="54" w:name="_Toc534977290"/>
       <w:r>
         <w:t xml:space="preserve">X.2 </w:t>
       </w:r>
@@ -12928,7 +12933,7 @@
       <w:r>
         <w:t xml:space="preserve"> Options</w:t>
       </w:r>
-      <w:bookmarkEnd w:id="53"/>
+      <w:bookmarkEnd w:id="54"/>
     </w:p>
     <w:p>
       <w:pPr>
@@ -12972,9 +12977,9 @@
       <w:pPr>
         <w:pStyle w:val="TableTitle"/>
       </w:pPr>
-      <w:bookmarkStart w:id="54" w:name="OLE_LINK1"/>
-      <w:bookmarkStart w:id="55" w:name="OLE_LINK2"/>
-      <w:bookmarkStart w:id="56" w:name="OLE_LINK7"/>
+      <w:bookmarkStart w:id="55" w:name="OLE_LINK1"/>
+      <w:bookmarkStart w:id="56" w:name="OLE_LINK2"/>
+      <w:bookmarkStart w:id="57" w:name="OLE_LINK7"/>
       <w:r>
         <w:t>Table X.2-1</w:t>
       </w:r>
@@ -13243,8 +13248,8 @@
             </w:pPr>
           </w:p>
         </w:tc>
-        <w:bookmarkStart w:id="57" w:name="OLE_LINK4"/>
-        <w:bookmarkStart w:id="58" w:name="OLE_LINK5"/>
+        <w:bookmarkStart w:id="58" w:name="OLE_LINK4"/>
+        <w:bookmarkStart w:id="59" w:name="OLE_LINK5"/>
         <w:tc>
           <w:tcPr>
             <w:tcW w:w="3130" w:type="dxa"/>
@@ -13296,8 +13301,8 @@
               </w:rPr>
               <w:t>(1)</w:t>
             </w:r>
-            <w:bookmarkEnd w:id="57"/>
             <w:bookmarkEnd w:id="58"/>
+            <w:bookmarkEnd w:id="59"/>
           </w:p>
         </w:tc>
         <w:tc>
@@ -14441,9 +14446,9 @@
         </w:tc>
       </w:tr>
     </w:tbl>
-    <w:bookmarkEnd w:id="54"/>
     <w:bookmarkEnd w:id="55"/>
     <w:bookmarkEnd w:id="56"/>
+    <w:bookmarkEnd w:id="57"/>
     <w:p>
       <w:pPr>
         <w:pStyle w:val="Note"/>
@@ -14477,17 +14482,17 @@
       <w:pPr>
         <w:pStyle w:val="Heading3"/>
       </w:pPr>
-      <w:bookmarkStart w:id="59" w:name="_Toc534977291"/>
+      <w:bookmarkStart w:id="60" w:name="_Toc534977291"/>
       <w:r>
         <w:t>X.2.1 Clinical Data Consumer Options</w:t>
       </w:r>
-      <w:bookmarkEnd w:id="59"/>
+      <w:bookmarkEnd w:id="60"/>
     </w:p>
     <w:p>
       <w:pPr>
         <w:pStyle w:val="Heading4"/>
       </w:pPr>
-      <w:bookmarkStart w:id="60" w:name="_Toc534977292"/>
+      <w:bookmarkStart w:id="61" w:name="_Toc534977292"/>
       <w:r>
         <w:t>X.2</w:t>
       </w:r>
@@ -14497,15 +14502,15 @@
       <w:r>
         <w:t xml:space="preserve">.1 </w:t>
       </w:r>
-      <w:bookmarkStart w:id="61" w:name="_Toc201470987"/>
+      <w:bookmarkStart w:id="62" w:name="_Toc201470987"/>
       <w:r>
         <w:t>Simple Observation</w:t>
       </w:r>
       <w:r>
         <w:t>s Option</w:t>
       </w:r>
-      <w:bookmarkEnd w:id="60"/>
       <w:bookmarkEnd w:id="61"/>
+      <w:bookmarkEnd w:id="62"/>
     </w:p>
     <w:p>
       <w:pPr>
@@ -14576,9 +14581,9 @@
       <w:pPr>
         <w:pStyle w:val="Heading4"/>
       </w:pPr>
-      <w:bookmarkStart w:id="62" w:name="_Toc201470988"/>
-      <w:bookmarkStart w:id="63" w:name="_Toc534977293"/>
-      <w:bookmarkStart w:id="64" w:name="Problems_and_Allergies_Option"/>
+      <w:bookmarkStart w:id="63" w:name="_Toc201470988"/>
+      <w:bookmarkStart w:id="64" w:name="_Toc534977293"/>
+      <w:bookmarkStart w:id="65" w:name="Problems_and_Allergies_Option"/>
       <w:r>
         <w:t>X.2</w:t>
       </w:r>
@@ -14594,16 +14599,16 @@
       <w:r>
         <w:t>Option</w:t>
       </w:r>
-      <w:bookmarkEnd w:id="62"/>
       <w:bookmarkEnd w:id="63"/>
+      <w:bookmarkEnd w:id="64"/>
     </w:p>
     <w:p>
       <w:pPr>
         <w:pStyle w:val="BodyText"/>
       </w:pPr>
-      <w:bookmarkStart w:id="65" w:name="_Toc201470989"/>
-      <w:bookmarkStart w:id="66" w:name="Diagnostic_Data_Option"/>
-      <w:bookmarkEnd w:id="64"/>
+      <w:bookmarkStart w:id="66" w:name="_Toc201470989"/>
+      <w:bookmarkStart w:id="67" w:name="Diagnostic_Data_Option"/>
+      <w:bookmarkEnd w:id="65"/>
       <w:r>
         <w:t xml:space="preserve">A Clinical Data Consumer that implements the </w:t>
       </w:r>
@@ -14631,21 +14636,21 @@
       <w:r>
         <w:t xml:space="preserve"> in </w:t>
       </w:r>
-      <w:bookmarkStart w:id="67" w:name="OLE_LINK11"/>
-      <w:bookmarkStart w:id="68" w:name="OLE_LINK12"/>
-      <w:bookmarkStart w:id="69" w:name="OLE_LINK13"/>
-      <w:bookmarkStart w:id="70" w:name="OLE_LINK14"/>
-      <w:bookmarkStart w:id="71" w:name="OLE_LINK15"/>
-      <w:bookmarkStart w:id="72" w:name="OLE_LINK16"/>
-      <w:bookmarkStart w:id="73" w:name="OLE_LINK17"/>
-      <w:bookmarkStart w:id="74" w:name="OLE_LINK18"/>
-      <w:bookmarkStart w:id="75" w:name="OLE_LINK19"/>
-      <w:bookmarkStart w:id="76" w:name="OLE_LINK20"/>
-      <w:bookmarkStart w:id="77" w:name="OLE_LINK21"/>
-      <w:bookmarkStart w:id="78" w:name="OLE_LINK22"/>
-      <w:bookmarkStart w:id="79" w:name="OLE_LINK23"/>
-      <w:bookmarkStart w:id="80" w:name="OLE_LINK24"/>
-      <w:bookmarkStart w:id="81" w:name="OLE_LINK25"/>
+      <w:bookmarkStart w:id="68" w:name="OLE_LINK11"/>
+      <w:bookmarkStart w:id="69" w:name="OLE_LINK12"/>
+      <w:bookmarkStart w:id="70" w:name="OLE_LINK13"/>
+      <w:bookmarkStart w:id="71" w:name="OLE_LINK14"/>
+      <w:bookmarkStart w:id="72" w:name="OLE_LINK15"/>
+      <w:bookmarkStart w:id="73" w:name="OLE_LINK16"/>
+      <w:bookmarkStart w:id="74" w:name="OLE_LINK17"/>
+      <w:bookmarkStart w:id="75" w:name="OLE_LINK18"/>
+      <w:bookmarkStart w:id="76" w:name="OLE_LINK19"/>
+      <w:bookmarkStart w:id="77" w:name="OLE_LINK20"/>
+      <w:bookmarkStart w:id="78" w:name="OLE_LINK21"/>
+      <w:bookmarkStart w:id="79" w:name="OLE_LINK22"/>
+      <w:bookmarkStart w:id="80" w:name="OLE_LINK23"/>
+      <w:bookmarkStart w:id="81" w:name="OLE_LINK24"/>
+      <w:bookmarkStart w:id="82" w:name="OLE_LINK25"/>
       <w:r>
         <w:t>[</w:t>
       </w:r>
@@ -14655,7 +14660,6 @@
       <w:r>
         <w:t>]</w:t>
       </w:r>
-      <w:bookmarkEnd w:id="67"/>
       <w:bookmarkEnd w:id="68"/>
       <w:bookmarkEnd w:id="69"/>
       <w:bookmarkEnd w:id="70"/>
@@ -14670,6 +14674,7 @@
       <w:bookmarkEnd w:id="79"/>
       <w:bookmarkEnd w:id="80"/>
       <w:bookmarkEnd w:id="81"/>
+      <w:bookmarkEnd w:id="82"/>
       <w:r>
         <w:t xml:space="preserve"> </w:t>
       </w:r>
@@ -14693,7 +14698,7 @@
       <w:pPr>
         <w:pStyle w:val="Heading4"/>
       </w:pPr>
-      <w:bookmarkStart w:id="82" w:name="_Toc534977294"/>
+      <w:bookmarkStart w:id="83" w:name="_Toc534977294"/>
       <w:r>
         <w:t>X.2.1.</w:t>
       </w:r>
@@ -14712,7 +14717,7 @@
       <w:r>
         <w:t xml:space="preserve"> Option</w:t>
       </w:r>
-      <w:bookmarkEnd w:id="82"/>
+      <w:bookmarkEnd w:id="83"/>
     </w:p>
     <w:p>
       <w:pPr>
@@ -14774,7 +14779,7 @@
       <w:pPr>
         <w:pStyle w:val="Heading4"/>
       </w:pPr>
-      <w:bookmarkStart w:id="83" w:name="_Toc534977295"/>
+      <w:bookmarkStart w:id="84" w:name="_Toc534977295"/>
       <w:r>
         <w:lastRenderedPageBreak/>
         <w:t>X.2.</w:t>
@@ -14788,16 +14793,16 @@
       <w:r>
         <w:t>Diagnostic Results Option</w:t>
       </w:r>
-      <w:bookmarkEnd w:id="65"/>
-      <w:bookmarkEnd w:id="83"/>
+      <w:bookmarkEnd w:id="66"/>
+      <w:bookmarkEnd w:id="84"/>
     </w:p>
     <w:p>
       <w:pPr>
         <w:pStyle w:val="BodyText"/>
       </w:pPr>
-      <w:bookmarkStart w:id="84" w:name="_Toc201470990"/>
-      <w:bookmarkStart w:id="85" w:name="Medications_Option"/>
-      <w:bookmarkEnd w:id="66"/>
+      <w:bookmarkStart w:id="85" w:name="_Toc201470990"/>
+      <w:bookmarkStart w:id="86" w:name="Medications_Option"/>
+      <w:bookmarkEnd w:id="67"/>
       <w:r>
         <w:t xml:space="preserve">A Clinical Data Consumer that implements the Diagnostic Results Option </w:t>
       </w:r>
@@ -14836,7 +14841,7 @@
       <w:pPr>
         <w:pStyle w:val="Heading4"/>
       </w:pPr>
-      <w:bookmarkStart w:id="86" w:name="_Toc534977296"/>
+      <w:bookmarkStart w:id="87" w:name="_Toc534977296"/>
       <w:r>
         <w:t>X.2.</w:t>
       </w:r>
@@ -14849,18 +14854,79 @@
       <w:r>
         <w:t>Medications Option</w:t>
       </w:r>
-      <w:bookmarkEnd w:id="84"/>
+      <w:bookmarkEnd w:id="85"/>
+      <w:bookmarkEnd w:id="87"/>
+    </w:p>
+    <w:p>
+      <w:pPr>
+        <w:pStyle w:val="BodyText"/>
+      </w:pPr>
+      <w:bookmarkStart w:id="88" w:name="_Toc201470991"/>
+      <w:bookmarkStart w:id="89" w:name="Immunizations_Option"/>
       <w:bookmarkEnd w:id="86"/>
+      <w:r>
+        <w:t xml:space="preserve">A Clinical Data Consumer that implements the Medications Option </w:t>
+      </w:r>
+      <w:r>
+        <w:t>performs the Mobile Query Existing Data</w:t>
+      </w:r>
+      <w:r>
+        <w:t xml:space="preserve"> </w:t>
+      </w:r>
+      <w:r>
+        <w:t xml:space="preserve">transaction using the vocabulary specified for Medications in </w:t>
+      </w:r>
+      <w:r>
+        <w:t>[PCC-44]</w:t>
+      </w:r>
+      <w:r>
+        <w:t xml:space="preserve"> </w:t>
+      </w:r>
+      <w:r>
+        <w:t xml:space="preserve">in PCC TF-2: </w:t>
+      </w:r>
+      <w:r>
+        <w:t>3.44</w:t>
+      </w:r>
+      <w:r>
+        <w:t>.4.1.2</w:t>
+      </w:r>
+      <w:r>
+        <w:t>.1.5</w:t>
+      </w:r>
+      <w:r>
+        <w:t xml:space="preserve">. </w:t>
+      </w:r>
+    </w:p>
+    <w:p>
+      <w:pPr>
+        <w:pStyle w:val="Heading4"/>
+      </w:pPr>
+      <w:bookmarkStart w:id="90" w:name="_Toc534977297"/>
+      <w:r>
+        <w:t>X.2.</w:t>
+      </w:r>
+      <w:r>
+        <w:t>1.</w:t>
+      </w:r>
+      <w:r>
+        <w:t xml:space="preserve">6 </w:t>
+      </w:r>
+      <w:r>
+        <w:t>Immunizations Option</w:t>
+      </w:r>
+      <w:bookmarkEnd w:id="88"/>
+      <w:bookmarkEnd w:id="90"/>
     </w:p>
     <w:p>
       <w:pPr>
         <w:pStyle w:val="BodyText"/>
       </w:pPr>
-      <w:bookmarkStart w:id="87" w:name="_Toc201470991"/>
-      <w:bookmarkStart w:id="88" w:name="Immunizations_Option"/>
-      <w:bookmarkEnd w:id="85"/>
-      <w:r>
-        <w:t xml:space="preserve">A Clinical Data Consumer that implements the Medications Option </w:t>
+      <w:bookmarkStart w:id="91" w:name="_Toc201470992"/>
+      <w:bookmarkStart w:id="92" w:name="Professional_Services_Option"/>
+      <w:bookmarkEnd w:id="89"/>
+      <w:r>
+        <w:t xml:space="preserve">A Clinical Data Consumer that implements the Immunizations Option </w:t>
       </w:r>
       <w:r>
         <w:t>performs the Mobile Query Existing Data</w:t>
@@ -14869,7 +14935,7 @@
         <w:t xml:space="preserve"> </w:t>
       </w:r>
       <w:r>
-        <w:t xml:space="preserve">transaction using the vocabulary specified for Medications in </w:t>
+        <w:t xml:space="preserve">transaction using the vocabulary specified for Immunizations in </w:t>
       </w:r>
       <w:r>
         <w:t>[PCC-44]</w:t>
@@ -14878,6 +14944,98 @@
         <w:t xml:space="preserve"> </w:t>
       </w:r>
       <w:r>
+        <w:t>in</w:t>
+      </w:r>
+      <w:r>
+        <w:t xml:space="preserve"> </w:t>
+      </w:r>
+      <w:r>
+        <w:t xml:space="preserve">PCC TF-2: </w:t>
+      </w:r>
+      <w:r>
+        <w:t>3.44</w:t>
+      </w:r>
+      <w:r>
+        <w:t>.4.1.2</w:t>
+      </w:r>
+      <w:r>
+        <w:t>.1.6</w:t>
+      </w:r>
+      <w:r>
+        <w:t>.</w:t>
+      </w:r>
+    </w:p>
+    <w:p>
+      <w:pPr>
+        <w:pStyle w:val="Heading4"/>
+      </w:pPr>
+      <w:bookmarkStart w:id="93" w:name="_Toc534977298"/>
+      <w:r>
+        <w:t>X.2.</w:t>
+      </w:r>
+      <w:r>
+        <w:t>1.</w:t>
+      </w:r>
+      <w:r>
+        <w:t xml:space="preserve">7 </w:t>
+      </w:r>
+      <w:r>
+        <w:t>P</w:t>
+      </w:r>
+      <w:r>
+        <w:t>rocedure</w:t>
+      </w:r>
+      <w:r>
+        <w:t xml:space="preserve">s </w:t>
+      </w:r>
+      <w:r>
+        <w:t>Option</w:t>
+      </w:r>
+      <w:bookmarkEnd w:id="91"/>
+      <w:bookmarkEnd w:id="93"/>
+    </w:p>
+    <w:bookmarkEnd w:id="92"/>
+    <w:p>
+      <w:pPr>
+        <w:pStyle w:val="BodyText"/>
+      </w:pPr>
+      <w:r>
+        <w:t xml:space="preserve">A Clinical Data Consumer that implements the </w:t>
+      </w:r>
+      <w:r>
+        <w:t>Pro</w:t>
+      </w:r>
+      <w:r>
+        <w:t>cedure</w:t>
+      </w:r>
+      <w:r>
+        <w:t xml:space="preserve">s </w:t>
+      </w:r>
+      <w:r>
+        <w:t xml:space="preserve">Option </w:t>
+      </w:r>
+      <w:r>
+        <w:t>performs the Mobile Query Existing Data</w:t>
+      </w:r>
+      <w:r>
+        <w:t xml:space="preserve"> </w:t>
+      </w:r>
+      <w:r>
+        <w:t>transaction using the vocabulary specified for Pro</w:t>
+      </w:r>
+      <w:r>
+        <w:t>cedures</w:t>
+      </w:r>
+      <w:r>
+        <w:t xml:space="preserve"> in </w:t>
+      </w:r>
+      <w:r>
+        <w:t>[PCC-44]</w:t>
+      </w:r>
+      <w:r>
+        <w:t xml:space="preserve"> </w:t>
+      </w:r>
+      <w:r>
         <w:t xml:space="preserve">in PCC TF-2: </w:t>
       </w:r>
       <w:r>
@@ -14887,7 +15045,7 @@
         <w:t>.4.1.2</w:t>
       </w:r>
       <w:r>
-        <w:t>.1.5</w:t>
+        <w:t>.1.7</w:t>
       </w:r>
       <w:r>
         <w:t xml:space="preserve">. </w:t>
@@ -14897,40 +15055,212 @@
       <w:pPr>
         <w:pStyle w:val="Heading4"/>
       </w:pPr>
-      <w:bookmarkStart w:id="89" w:name="_Toc534977297"/>
+      <w:bookmarkStart w:id="94" w:name="_X.2.1.8_Provenance_Option"/>
+      <w:bookmarkStart w:id="95" w:name="_X.2.1.8_Encounters_Option"/>
+      <w:bookmarkStart w:id="96" w:name="_Toc534977299"/>
+      <w:bookmarkEnd w:id="94"/>
+      <w:bookmarkEnd w:id="95"/>
+      <w:r>
+        <w:t>X.2.1.8 Encounters Option</w:t>
+      </w:r>
+      <w:bookmarkEnd w:id="96"/>
+    </w:p>
+    <w:p>
+      <w:pPr>
+        <w:pStyle w:val="BodyText"/>
+      </w:pPr>
+      <w:r>
+        <w:t>A Clinical Data Consumer that implements the Encounters Option performs the Mobile Query Existing Data</w:t>
+      </w:r>
+      <w:r>
+        <w:t xml:space="preserve"> </w:t>
+      </w:r>
+      <w:r>
+        <w:t xml:space="preserve">transaction using the vocabulary specified for Encounters in </w:t>
+      </w:r>
+      <w:r>
+        <w:t>[PCC-44]</w:t>
+      </w:r>
+      <w:r>
+        <w:t xml:space="preserve"> in PCC TF-2: </w:t>
+      </w:r>
+      <w:r>
+        <w:t>3.44</w:t>
+      </w:r>
+      <w:r>
+        <w:t>.4.1.2</w:t>
+      </w:r>
+      <w:r>
+        <w:t>.1.8</w:t>
+      </w:r>
+      <w:r>
+        <w:t xml:space="preserve">. </w:t>
+      </w:r>
+    </w:p>
+    <w:p>
+      <w:pPr>
+        <w:pStyle w:val="Heading4"/>
+      </w:pPr>
+      <w:bookmarkStart w:id="97" w:name="_X.2.1.9_Document_Provenance"/>
+      <w:bookmarkStart w:id="98" w:name="_Toc534977300"/>
+      <w:bookmarkEnd w:id="97"/>
+      <w:r>
+        <w:t>X.2.1.</w:t>
+      </w:r>
+      <w:r>
+        <w:t>9</w:t>
+      </w:r>
+      <w:r>
+        <w:t xml:space="preserve"> </w:t>
+      </w:r>
+      <w:r>
+        <w:t xml:space="preserve">Document </w:t>
+      </w:r>
+      <w:r>
+        <w:t xml:space="preserve">Provenance </w:t>
+      </w:r>
+      <w:r>
+        <w:t>Option</w:t>
+      </w:r>
+      <w:bookmarkEnd w:id="98"/>
+    </w:p>
+    <w:p>
+      <w:pPr>
+        <w:pStyle w:val="BodyText"/>
+      </w:pPr>
+      <w:r>
+        <w:t>This option is different than the above options that allow the selection of appropriate clinical content to query</w:t>
+      </w:r>
+      <w:r>
+        <w:t xml:space="preserve">. </w:t>
+      </w:r>
+      <w:r>
+        <w:t>It provides a means to extend the traceability of information used for clinical decisions: when a data element is accessed by a Clinical Data Consumer, identifiers from that data element can be retrieved to enable access one or more documents in which this data element was originally recorded, providing a valuable broader clinical context</w:t>
+      </w:r>
+      <w:r>
+        <w:t xml:space="preserve">. </w:t>
+      </w:r>
+    </w:p>
+    <w:p>
+      <w:pPr>
+        <w:pStyle w:val="BodyText"/>
+      </w:pPr>
+      <w:r>
+        <w:t xml:space="preserve">A Clinical Data Consumer that implements the </w:t>
+      </w:r>
+      <w:r>
+        <w:t xml:space="preserve">Document </w:t>
+      </w:r>
+      <w:r>
+        <w:t xml:space="preserve">Provenance </w:t>
+      </w:r>
+      <w:r>
+        <w:t xml:space="preserve">Option </w:t>
+      </w:r>
+      <w:r>
+        <w:t>performs the Mobile Query Existing Data</w:t>
+      </w:r>
+      <w:r>
+        <w:t xml:space="preserve"> </w:t>
+      </w:r>
+      <w:r>
+        <w:t xml:space="preserve">transaction using the vocabulary specified for Provenance in </w:t>
+      </w:r>
+      <w:r>
+        <w:t>[PCC-44]</w:t>
+      </w:r>
+      <w:r>
+        <w:t xml:space="preserve"> </w:t>
+      </w:r>
+      <w:r>
+        <w:t xml:space="preserve">in PCC TF-2: </w:t>
+      </w:r>
+      <w:r>
+        <w:t>3.44</w:t>
+      </w:r>
+      <w:r>
+        <w:t>.4.1.2</w:t>
+      </w:r>
+      <w:r>
+        <w:t>.1.9</w:t>
+      </w:r>
+      <w:r>
+        <w:t xml:space="preserve">. </w:t>
+      </w:r>
+    </w:p>
+    <w:p>
+      <w:pPr>
+        <w:pStyle w:val="Heading3"/>
+      </w:pPr>
+      <w:bookmarkStart w:id="99" w:name="_Toc534977301"/>
       <w:r>
         <w:t>X.2.</w:t>
       </w:r>
       <w:r>
-        <w:t>1.</w:t>
-      </w:r>
-      <w:r>
-        <w:t xml:space="preserve">6 </w:t>
-      </w:r>
-      <w:r>
-        <w:t>Immunizations Option</w:t>
-      </w:r>
-      <w:bookmarkEnd w:id="87"/>
-      <w:bookmarkEnd w:id="89"/>
+        <w:t>2</w:t>
+      </w:r>
+      <w:r>
+        <w:t xml:space="preserve"> Clinical Data Source Options</w:t>
+      </w:r>
+      <w:bookmarkEnd w:id="99"/>
+    </w:p>
+    <w:p>
+      <w:pPr>
+        <w:pStyle w:val="Heading4"/>
+      </w:pPr>
+      <w:bookmarkStart w:id="100" w:name="_X.2.2.1_Simple_Observations"/>
+      <w:bookmarkStart w:id="101" w:name="_Toc534977302"/>
+      <w:bookmarkEnd w:id="100"/>
+      <w:r>
+        <w:t>X.2.</w:t>
+      </w:r>
+      <w:r>
+        <w:t>2</w:t>
+      </w:r>
+      <w:r>
+        <w:t>.1</w:t>
+      </w:r>
+      <w:r>
+        <w:t xml:space="preserve"> </w:t>
+      </w:r>
+      <w:r>
+        <w:t xml:space="preserve">Simple Observations </w:t>
+      </w:r>
+      <w:r>
+        <w:t>Option</w:t>
+      </w:r>
+      <w:bookmarkEnd w:id="101"/>
     </w:p>
     <w:p>
       <w:pPr>
         <w:pStyle w:val="BodyText"/>
       </w:pPr>
-      <w:bookmarkStart w:id="90" w:name="_Toc201470992"/>
-      <w:bookmarkStart w:id="91" w:name="Professional_Services_Option"/>
-      <w:bookmarkEnd w:id="88"/>
-      <w:r>
-        <w:t xml:space="preserve">A Clinical Data Consumer that implements the Immunizations Option </w:t>
-      </w:r>
-      <w:r>
-        <w:t>performs the Mobile Query Existing Data</w:t>
+      <w:r>
+        <w:t xml:space="preserve">A Clinical Data Source that implements the </w:t>
+      </w:r>
+      <w:r>
+        <w:t xml:space="preserve">Simple Observations </w:t>
+      </w:r>
+      <w:r>
+        <w:t>Option responds to</w:t>
+      </w:r>
+      <w:r>
+        <w:t xml:space="preserve"> the</w:t>
       </w:r>
       <w:r>
         <w:t xml:space="preserve"> </w:t>
       </w:r>
       <w:r>
-        <w:t xml:space="preserve">transaction using the vocabulary specified for Immunizations in </w:t>
+        <w:t>message semantics</w:t>
+      </w:r>
+      <w:r>
+        <w:t xml:space="preserve"> specified for </w:t>
+      </w:r>
+      <w:r>
+        <w:t xml:space="preserve">Simple Observations </w:t>
+      </w:r>
+      <w:r>
+        <w:t xml:space="preserve">in </w:t>
       </w:r>
       <w:r>
         <w:t>[PCC-44]</w:t>
@@ -14939,13 +15269,7 @@
         <w:t xml:space="preserve"> </w:t>
       </w:r>
       <w:r>
-        <w:t>in</w:t>
-      </w:r>
-      <w:r>
-        <w:t xml:space="preserve"> </w:t>
-      </w:r>
-      <w:r>
-        <w:t xml:space="preserve">PCC TF-2: </w:t>
+        <w:t xml:space="preserve">in PCC TF-2: </w:t>
       </w:r>
       <w:r>
         <w:t>3.44</w:t>
@@ -14954,7 +15278,7 @@
         <w:t>.4.1.2</w:t>
       </w:r>
       <w:r>
-        <w:t>.1.6</w:t>
+        <w:t>.1.1</w:t>
       </w:r>
       <w:r>
         <w:t>.</w:t>
@@ -14964,326 +15288,7 @@
       <w:pPr>
         <w:pStyle w:val="Heading4"/>
       </w:pPr>
-      <w:bookmarkStart w:id="92" w:name="_Toc534977298"/>
-      <w:r>
-        <w:t>X.2.</w:t>
-      </w:r>
-      <w:r>
-        <w:t>1.</w:t>
-      </w:r>
-      <w:r>
-        <w:t xml:space="preserve">7 </w:t>
-      </w:r>
-      <w:r>
-        <w:t>P</w:t>
-      </w:r>
-      <w:r>
-        <w:t>rocedure</w:t>
-      </w:r>
-      <w:r>
-        <w:t xml:space="preserve">s </w:t>
-      </w:r>
-      <w:r>
-        <w:t>Option</w:t>
-      </w:r>
-      <w:bookmarkEnd w:id="90"/>
-      <w:bookmarkEnd w:id="92"/>
-    </w:p>
-    <w:bookmarkEnd w:id="91"/>
-    <w:p>
-      <w:pPr>
-        <w:pStyle w:val="BodyText"/>
-      </w:pPr>
-      <w:r>
-        <w:t xml:space="preserve">A Clinical Data Consumer that implements the </w:t>
-      </w:r>
-      <w:r>
-        <w:t>Pro</w:t>
-      </w:r>
-      <w:r>
-        <w:t>cedure</w:t>
-      </w:r>
-      <w:r>
-        <w:t xml:space="preserve">s </w:t>
-      </w:r>
-      <w:r>
-        <w:t xml:space="preserve">Option </w:t>
-      </w:r>
-      <w:r>
-        <w:t>performs the Mobile Query Existing Data</w:t>
-      </w:r>
-      <w:r>
-        <w:t xml:space="preserve"> </w:t>
-      </w:r>
-      <w:r>
-        <w:t>transaction using the vocabulary specified for Pro</w:t>
-      </w:r>
-      <w:r>
-        <w:t>cedures</w:t>
-      </w:r>
-      <w:r>
-        <w:t xml:space="preserve"> in </w:t>
-      </w:r>
-      <w:r>
-        <w:t>[PCC-44]</w:t>
-      </w:r>
-      <w:r>
-        <w:t xml:space="preserve"> </w:t>
-      </w:r>
-      <w:r>
-        <w:t xml:space="preserve">in PCC TF-2: </w:t>
-      </w:r>
-      <w:r>
-        <w:t>3.44</w:t>
-      </w:r>
-      <w:r>
-        <w:t>.4.1.2</w:t>
-      </w:r>
-      <w:r>
-        <w:t>.1.7</w:t>
-      </w:r>
-      <w:r>
-        <w:t xml:space="preserve">. </w:t>
-      </w:r>
-    </w:p>
-    <w:p>
-      <w:pPr>
-        <w:pStyle w:val="Heading4"/>
-      </w:pPr>
-      <w:bookmarkStart w:id="93" w:name="_X.2.1.8_Provenance_Option"/>
-      <w:bookmarkStart w:id="94" w:name="_X.2.1.8_Encounters_Option"/>
-      <w:bookmarkStart w:id="95" w:name="_Toc534977299"/>
-      <w:bookmarkEnd w:id="93"/>
-      <w:bookmarkEnd w:id="94"/>
-      <w:r>
-        <w:t>X.2.1.8 Encounters Option</w:t>
-      </w:r>
-      <w:bookmarkEnd w:id="95"/>
-    </w:p>
-    <w:p>
-      <w:pPr>
-        <w:pStyle w:val="BodyText"/>
-      </w:pPr>
-      <w:r>
-        <w:t>A Clinical Data Consumer that implements the Encounters Option performs the Mobile Query Existing Data</w:t>
-      </w:r>
-      <w:r>
-        <w:t xml:space="preserve"> </w:t>
-      </w:r>
-      <w:r>
-        <w:t xml:space="preserve">transaction using the vocabulary specified for Encounters in </w:t>
-      </w:r>
-      <w:r>
-        <w:t>[PCC-44]</w:t>
-      </w:r>
-      <w:r>
-        <w:t xml:space="preserve"> in PCC TF-2: </w:t>
-      </w:r>
-      <w:r>
-        <w:t>3.44</w:t>
-      </w:r>
-      <w:r>
-        <w:t>.4.1.2</w:t>
-      </w:r>
-      <w:r>
-        <w:t>.1.8</w:t>
-      </w:r>
-      <w:r>
-        <w:t xml:space="preserve">. </w:t>
-      </w:r>
-    </w:p>
-    <w:p>
-      <w:pPr>
-        <w:pStyle w:val="Heading4"/>
-      </w:pPr>
-      <w:bookmarkStart w:id="96" w:name="_X.2.1.9_Document_Provenance"/>
-      <w:bookmarkStart w:id="97" w:name="_Toc534977300"/>
-      <w:bookmarkEnd w:id="96"/>
-      <w:r>
-        <w:t>X.2.1.</w:t>
-      </w:r>
-      <w:r>
-        <w:t>9</w:t>
-      </w:r>
-      <w:r>
-        <w:t xml:space="preserve"> </w:t>
-      </w:r>
-      <w:r>
-        <w:t xml:space="preserve">Document </w:t>
-      </w:r>
-      <w:r>
-        <w:t xml:space="preserve">Provenance </w:t>
-      </w:r>
-      <w:r>
-        <w:t>Option</w:t>
-      </w:r>
-      <w:bookmarkEnd w:id="97"/>
-    </w:p>
-    <w:p>
-      <w:pPr>
-        <w:pStyle w:val="BodyText"/>
-      </w:pPr>
-      <w:r>
-        <w:t>This option is different than the above options that allow the selection of appropriate clinical content to query</w:t>
-      </w:r>
-      <w:r>
-        <w:t xml:space="preserve">. </w:t>
-      </w:r>
-      <w:r>
-        <w:t>It provides a means to extend the traceability of information used for clinical decisions: when a data element is accessed by a Clinical Data Consumer, identifiers from that data element can be retrieved to enable access one or more documents in which this data element was originally recorded, providing a valuable broader clinical context</w:t>
-      </w:r>
-      <w:r>
-        <w:t xml:space="preserve">. </w:t>
-      </w:r>
-    </w:p>
-    <w:p>
-      <w:pPr>
-        <w:pStyle w:val="BodyText"/>
-      </w:pPr>
-      <w:r>
-        <w:t xml:space="preserve">A Clinical Data Consumer that implements the </w:t>
-      </w:r>
-      <w:r>
-        <w:t xml:space="preserve">Document </w:t>
-      </w:r>
-      <w:r>
-        <w:t xml:space="preserve">Provenance </w:t>
-      </w:r>
-      <w:r>
-        <w:t xml:space="preserve">Option </w:t>
-      </w:r>
-      <w:r>
-        <w:t>performs the Mobile Query Existing Data</w:t>
-      </w:r>
-      <w:r>
-        <w:t xml:space="preserve"> </w:t>
-      </w:r>
-      <w:r>
-        <w:t xml:space="preserve">transaction using the vocabulary specified for Provenance in </w:t>
-      </w:r>
-      <w:r>
-        <w:t>[PCC-44]</w:t>
-      </w:r>
-      <w:r>
-        <w:t xml:space="preserve"> </w:t>
-      </w:r>
-      <w:r>
-        <w:t xml:space="preserve">in PCC TF-2: </w:t>
-      </w:r>
-      <w:r>
-        <w:t>3.44</w:t>
-      </w:r>
-      <w:r>
-        <w:t>.4.1.2</w:t>
-      </w:r>
-      <w:r>
-        <w:t>.1.9</w:t>
-      </w:r>
-      <w:r>
-        <w:t xml:space="preserve">. </w:t>
-      </w:r>
-    </w:p>
-    <w:p>
-      <w:pPr>
-        <w:pStyle w:val="Heading3"/>
-      </w:pPr>
-      <w:bookmarkStart w:id="98" w:name="_Toc534977301"/>
-      <w:r>
-        <w:t>X.2.</w:t>
-      </w:r>
-      <w:r>
-        <w:t>2</w:t>
-      </w:r>
-      <w:r>
-        <w:t xml:space="preserve"> Clinical Data Source Options</w:t>
-      </w:r>
-      <w:bookmarkEnd w:id="98"/>
-    </w:p>
-    <w:p>
-      <w:pPr>
-        <w:pStyle w:val="Heading4"/>
-      </w:pPr>
-      <w:bookmarkStart w:id="99" w:name="_X.2.2.1_Simple_Observations"/>
-      <w:bookmarkStart w:id="100" w:name="_Toc534977302"/>
-      <w:bookmarkEnd w:id="99"/>
-      <w:r>
-        <w:t>X.2.</w:t>
-      </w:r>
-      <w:r>
-        <w:t>2</w:t>
-      </w:r>
-      <w:r>
-        <w:t>.1</w:t>
-      </w:r>
-      <w:r>
-        <w:t xml:space="preserve"> </w:t>
-      </w:r>
-      <w:r>
-        <w:t xml:space="preserve">Simple Observations </w:t>
-      </w:r>
-      <w:r>
-        <w:t>Option</w:t>
-      </w:r>
-      <w:bookmarkEnd w:id="100"/>
-    </w:p>
-    <w:p>
-      <w:pPr>
-        <w:pStyle w:val="BodyText"/>
-      </w:pPr>
-      <w:r>
-        <w:t xml:space="preserve">A Clinical Data Source that implements the </w:t>
-      </w:r>
-      <w:r>
-        <w:t xml:space="preserve">Simple Observations </w:t>
-      </w:r>
-      <w:r>
-        <w:t>Option responds to</w:t>
-      </w:r>
-      <w:r>
-        <w:t xml:space="preserve"> the</w:t>
-      </w:r>
-      <w:r>
-        <w:t xml:space="preserve"> </w:t>
-      </w:r>
-      <w:r>
-        <w:t>message semantics</w:t>
-      </w:r>
-      <w:r>
-        <w:t xml:space="preserve"> specified for </w:t>
-      </w:r>
-      <w:r>
-        <w:t xml:space="preserve">Simple Observations </w:t>
-      </w:r>
-      <w:r>
-        <w:t xml:space="preserve">in </w:t>
-      </w:r>
-      <w:r>
-        <w:t>[PCC-44]</w:t>
-      </w:r>
-      <w:r>
-        <w:t xml:space="preserve"> </w:t>
-      </w:r>
-      <w:r>
-        <w:t xml:space="preserve">in PCC TF-2: </w:t>
-      </w:r>
-      <w:r>
-        <w:t>3.44</w:t>
-      </w:r>
-      <w:r>
-        <w:t>.4.1.2</w:t>
-      </w:r>
-      <w:r>
-        <w:t>.1.1</w:t>
-      </w:r>
-      <w:r>
-        <w:t>.</w:t>
-      </w:r>
-    </w:p>
-    <w:p>
-      <w:pPr>
-        <w:pStyle w:val="Heading4"/>
-      </w:pPr>
-      <w:bookmarkStart w:id="101" w:name="_Toc534977303"/>
+      <w:bookmarkStart w:id="102" w:name="_Toc534977303"/>
       <w:r>
         <w:lastRenderedPageBreak/>
         <w:t>X.2.</w:t>
@@ -15303,7 +15308,7 @@
       <w:r>
         <w:t>Option</w:t>
       </w:r>
-      <w:bookmarkEnd w:id="101"/>
+      <w:bookmarkEnd w:id="102"/>
     </w:p>
     <w:p>
       <w:pPr>
@@ -15362,7 +15367,7 @@
       <w:pPr>
         <w:pStyle w:val="Heading4"/>
       </w:pPr>
-      <w:bookmarkStart w:id="102" w:name="_Toc534977304"/>
+      <w:bookmarkStart w:id="103" w:name="_Toc534977304"/>
       <w:r>
         <w:t>X.2.</w:t>
       </w:r>
@@ -15387,7 +15392,7 @@
       <w:r>
         <w:t xml:space="preserve"> Option</w:t>
       </w:r>
-      <w:bookmarkEnd w:id="102"/>
+      <w:bookmarkEnd w:id="103"/>
     </w:p>
     <w:p>
       <w:pPr>
@@ -15446,7 +15451,7 @@
       <w:pPr>
         <w:pStyle w:val="Heading4"/>
       </w:pPr>
-      <w:bookmarkStart w:id="103" w:name="_Toc534977305"/>
+      <w:bookmarkStart w:id="104" w:name="_Toc534977305"/>
       <w:r>
         <w:t>X.2.</w:t>
       </w:r>
@@ -15459,7 +15464,7 @@
       <w:r>
         <w:t>Diagnostic Results Option</w:t>
       </w:r>
-      <w:bookmarkEnd w:id="103"/>
+      <w:bookmarkEnd w:id="104"/>
     </w:p>
     <w:p>
       <w:pPr>
@@ -15512,7 +15517,7 @@
       <w:pPr>
         <w:pStyle w:val="Heading4"/>
       </w:pPr>
-      <w:bookmarkStart w:id="104" w:name="_Toc534977306"/>
+      <w:bookmarkStart w:id="105" w:name="_Toc534977306"/>
       <w:r>
         <w:t>X.2.</w:t>
       </w:r>
@@ -15525,7 +15530,7 @@
       <w:r>
         <w:t>Medications Option</w:t>
       </w:r>
-      <w:bookmarkEnd w:id="104"/>
+      <w:bookmarkEnd w:id="105"/>
     </w:p>
     <w:p>
       <w:pPr>
@@ -15578,7 +15583,7 @@
       <w:pPr>
         <w:pStyle w:val="Heading4"/>
       </w:pPr>
-      <w:bookmarkStart w:id="105" w:name="_Toc534977307"/>
+      <w:bookmarkStart w:id="106" w:name="_Toc534977307"/>
       <w:r>
         <w:t>X.2.</w:t>
       </w:r>
@@ -15594,7 +15599,7 @@
       <w:r>
         <w:t>Immunizations Option</w:t>
       </w:r>
-      <w:bookmarkEnd w:id="105"/>
+      <w:bookmarkEnd w:id="106"/>
     </w:p>
     <w:p>
       <w:pPr>
@@ -15647,7 +15652,7 @@
       <w:pPr>
         <w:pStyle w:val="Heading4"/>
       </w:pPr>
-      <w:bookmarkStart w:id="106" w:name="_Toc534977308"/>
+      <w:bookmarkStart w:id="107" w:name="_Toc534977308"/>
       <w:r>
         <w:t>X.2.</w:t>
       </w:r>
@@ -15666,7 +15671,7 @@
       <w:r>
         <w:t>Option</w:t>
       </w:r>
-      <w:bookmarkEnd w:id="106"/>
+      <w:bookmarkEnd w:id="107"/>
     </w:p>
     <w:p>
       <w:pPr>
@@ -15725,15 +15730,15 @@
       <w:pPr>
         <w:pStyle w:val="Heading4"/>
       </w:pPr>
-      <w:bookmarkStart w:id="107" w:name="_X.2.2.8_Provenance_Option"/>
-      <w:bookmarkStart w:id="108" w:name="_X.2.2.8_Encounters_Option"/>
-      <w:bookmarkStart w:id="109" w:name="_Toc534977309"/>
-      <w:bookmarkEnd w:id="107"/>
+      <w:bookmarkStart w:id="108" w:name="_X.2.2.8_Provenance_Option"/>
+      <w:bookmarkStart w:id="109" w:name="_X.2.2.8_Encounters_Option"/>
+      <w:bookmarkStart w:id="110" w:name="_Toc534977309"/>
       <w:bookmarkEnd w:id="108"/>
+      <w:bookmarkEnd w:id="109"/>
       <w:r>
         <w:t>X.2.2.8 Encounters Option</w:t>
       </w:r>
-      <w:bookmarkEnd w:id="109"/>
+      <w:bookmarkEnd w:id="110"/>
     </w:p>
     <w:p>
       <w:pPr>
@@ -15765,9 +15770,9 @@
       <w:pPr>
         <w:pStyle w:val="Heading4"/>
       </w:pPr>
-      <w:bookmarkStart w:id="110" w:name="_X.2.2.9_Document_Provenance"/>
-      <w:bookmarkStart w:id="111" w:name="_Toc534977310"/>
-      <w:bookmarkEnd w:id="110"/>
+      <w:bookmarkStart w:id="111" w:name="_X.2.2.9_Document_Provenance"/>
+      <w:bookmarkStart w:id="112" w:name="_Toc534977310"/>
+      <w:bookmarkEnd w:id="111"/>
       <w:r>
         <w:t>X.2.2.</w:t>
       </w:r>
@@ -15786,7 +15791,7 @@
       <w:r>
         <w:t>Option</w:t>
       </w:r>
-      <w:bookmarkEnd w:id="111"/>
+      <w:bookmarkEnd w:id="112"/>
     </w:p>
     <w:p>
       <w:pPr>
@@ -15859,14 +15864,14 @@
       <w:pPr>
         <w:pStyle w:val="Heading2"/>
       </w:pPr>
-      <w:bookmarkStart w:id="112" w:name="_Toc534977311"/>
-      <w:bookmarkStart w:id="113" w:name="_Toc37034636"/>
-      <w:bookmarkStart w:id="114" w:name="_Toc38846114"/>
-      <w:bookmarkStart w:id="115" w:name="_Toc504625757"/>
-      <w:bookmarkStart w:id="116" w:name="_Toc530206510"/>
-      <w:bookmarkStart w:id="117" w:name="_Toc1388430"/>
-      <w:bookmarkStart w:id="118" w:name="_Toc1388584"/>
-      <w:bookmarkStart w:id="119" w:name="_Toc1456611"/>
+      <w:bookmarkStart w:id="113" w:name="_Toc534977311"/>
+      <w:bookmarkStart w:id="114" w:name="_Toc37034636"/>
+      <w:bookmarkStart w:id="115" w:name="_Toc38846114"/>
+      <w:bookmarkStart w:id="116" w:name="_Toc504625757"/>
+      <w:bookmarkStart w:id="117" w:name="_Toc530206510"/>
+      <w:bookmarkStart w:id="118" w:name="_Toc1388430"/>
+      <w:bookmarkStart w:id="119" w:name="_Toc1388584"/>
+      <w:bookmarkStart w:id="120" w:name="_Toc1456611"/>
       <w:r>
         <w:lastRenderedPageBreak/>
         <w:t xml:space="preserve">X.3 </w:t>
@@ -15888,7 +15893,7 @@
       <w:r>
         <w:t xml:space="preserve"> Groupings</w:t>
       </w:r>
-      <w:bookmarkEnd w:id="112"/>
+      <w:bookmarkEnd w:id="113"/>
       <w:r>
         <w:t xml:space="preserve"> </w:t>
       </w:r>
@@ -16099,7 +16104,7 @@
       <w:pPr>
         <w:pStyle w:val="Heading2"/>
       </w:pPr>
-      <w:bookmarkStart w:id="120" w:name="_Toc534977312"/>
+      <w:bookmarkStart w:id="121" w:name="_Toc534977312"/>
       <w:r>
         <w:t>X.</w:t>
       </w:r>
@@ -16117,18 +16122,18 @@
       <w:r>
         <w:t xml:space="preserve"> </w:t>
       </w:r>
-      <w:bookmarkEnd w:id="113"/>
       <w:bookmarkEnd w:id="114"/>
+      <w:bookmarkEnd w:id="115"/>
       <w:r>
         <w:t>Overview</w:t>
       </w:r>
-      <w:bookmarkEnd w:id="120"/>
+      <w:bookmarkEnd w:id="121"/>
     </w:p>
     <w:p>
       <w:pPr>
         <w:pStyle w:val="Heading3"/>
       </w:pPr>
-      <w:bookmarkStart w:id="121" w:name="_Toc534977313"/>
+      <w:bookmarkStart w:id="122" w:name="_Toc534977313"/>
       <w:r>
         <w:t>X.</w:t>
       </w:r>
@@ -16138,7 +16143,7 @@
       <w:r>
         <w:t>.1 Concepts</w:t>
       </w:r>
-      <w:bookmarkEnd w:id="121"/>
+      <w:bookmarkEnd w:id="122"/>
     </w:p>
     <w:p>
       <w:pPr>
@@ -16160,17 +16165,17 @@
       <w:pPr>
         <w:pStyle w:val="Heading3"/>
       </w:pPr>
-      <w:bookmarkStart w:id="122" w:name="_Toc534977314"/>
+      <w:bookmarkStart w:id="123" w:name="_Toc534977314"/>
       <w:r>
         <w:t>X.4.2 Use Cases</w:t>
       </w:r>
-      <w:bookmarkEnd w:id="122"/>
+      <w:bookmarkEnd w:id="123"/>
     </w:p>
     <w:p>
       <w:pPr>
         <w:pStyle w:val="Heading4"/>
       </w:pPr>
-      <w:bookmarkStart w:id="123" w:name="_Toc534977315"/>
+      <w:bookmarkStart w:id="124" w:name="_Toc534977315"/>
       <w:r>
         <w:t>X.</w:t>
       </w:r>
@@ -16195,13 +16200,13 @@
       <w:r>
         <w:t>Discovery and Retrieval of existing data elements</w:t>
       </w:r>
-      <w:bookmarkEnd w:id="123"/>
+      <w:bookmarkEnd w:id="124"/>
     </w:p>
     <w:p>
       <w:pPr>
         <w:pStyle w:val="Heading5"/>
       </w:pPr>
-      <w:bookmarkStart w:id="124" w:name="_Toc534977316"/>
+      <w:bookmarkStart w:id="125" w:name="_Toc534977316"/>
       <w:r>
         <w:t>X.</w:t>
       </w:r>
@@ -16226,7 +16231,7 @@
       <w:r>
         <w:t xml:space="preserve"> Description</w:t>
       </w:r>
-      <w:bookmarkEnd w:id="124"/>
+      <w:bookmarkEnd w:id="125"/>
     </w:p>
     <w:p>
       <w:pPr>
@@ -16279,7 +16284,7 @@
       <w:pPr>
         <w:pStyle w:val="Heading5"/>
       </w:pPr>
-      <w:bookmarkStart w:id="125" w:name="_Toc534977317"/>
+      <w:bookmarkStart w:id="126" w:name="_Toc534977317"/>
       <w:r>
         <w:t>X</w:t>
       </w:r>
@@ -16313,7 +16318,7 @@
       <w:r>
         <w:t>rocess Flow</w:t>
       </w:r>
-      <w:bookmarkEnd w:id="125"/>
+      <w:bookmarkEnd w:id="126"/>
     </w:p>
     <w:p>
       <w:pPr>
@@ -17217,8 +17222,8 @@
       <w:pPr>
         <w:pStyle w:val="Heading4"/>
       </w:pPr>
-      <w:bookmarkStart w:id="126" w:name="_Toc534977318"/>
-      <w:bookmarkStart w:id="127" w:name="_Toc452542495"/>
+      <w:bookmarkStart w:id="127" w:name="_Toc534977318"/>
+      <w:bookmarkStart w:id="128" w:name="_Toc452542495"/>
       <w:r>
         <w:lastRenderedPageBreak/>
         <w:t>X.4.2.</w:t>
@@ -17229,13 +17234,13 @@
       <w:r>
         <w:t xml:space="preserve"> Use Case #2: Discovery and Retrieval of existing data elements with source document links</w:t>
       </w:r>
-      <w:bookmarkEnd w:id="126"/>
+      <w:bookmarkEnd w:id="127"/>
     </w:p>
     <w:p>
       <w:pPr>
         <w:pStyle w:val="Heading5"/>
       </w:pPr>
-      <w:bookmarkStart w:id="128" w:name="_Toc534977319"/>
+      <w:bookmarkStart w:id="129" w:name="_Toc534977319"/>
       <w:r>
         <w:t>X.4.2.2</w:t>
       </w:r>
@@ -17254,7 +17259,7 @@
       <w:r>
         <w:t>escription</w:t>
       </w:r>
-      <w:bookmarkEnd w:id="128"/>
+      <w:bookmarkEnd w:id="129"/>
     </w:p>
     <w:p>
       <w:pPr>
@@ -17375,7 +17380,7 @@
           <w:bCs/>
         </w:rPr>
       </w:pPr>
-      <w:bookmarkStart w:id="129" w:name="_Toc534977320"/>
+      <w:bookmarkStart w:id="130" w:name="_Toc534977320"/>
       <w:r>
         <w:t>X.4.2.</w:t>
       </w:r>
@@ -17394,7 +17399,7 @@
         </w:rPr>
         <w:t xml:space="preserve"> Process Flow</w:t>
       </w:r>
-      <w:bookmarkEnd w:id="129"/>
+      <w:bookmarkEnd w:id="130"/>
     </w:p>
     <w:p>
       <w:pPr>
@@ -18980,8 +18985,8 @@
       <w:pPr>
         <w:pStyle w:val="Heading2"/>
       </w:pPr>
-      <w:bookmarkStart w:id="130" w:name="_Toc534977321"/>
-      <w:bookmarkEnd w:id="127"/>
+      <w:bookmarkStart w:id="131" w:name="_Toc534977321"/>
+      <w:bookmarkEnd w:id="128"/>
       <w:r>
         <w:t>X.</w:t>
       </w:r>
@@ -18999,7 +19004,7 @@
       <w:r>
         <w:t xml:space="preserve"> Security Considerations</w:t>
       </w:r>
-      <w:bookmarkEnd w:id="130"/>
+      <w:bookmarkEnd w:id="131"/>
     </w:p>
     <w:p>
       <w:pPr>
@@ -19094,7 +19099,7 @@
       <w:pPr>
         <w:pStyle w:val="Heading2"/>
       </w:pPr>
-      <w:bookmarkStart w:id="131" w:name="_Toc534977322"/>
+      <w:bookmarkStart w:id="132" w:name="_Toc534977322"/>
       <w:r>
         <w:t>X.</w:t>
       </w:r>
@@ -19121,7 +19126,7 @@
       <w:r>
         <w:t>Considerations</w:t>
       </w:r>
-      <w:bookmarkEnd w:id="131"/>
+      <w:bookmarkEnd w:id="132"/>
     </w:p>
     <w:p>
       <w:pPr>
@@ -19593,11 +19598,11 @@
         </w:rPr>
       </w:pPr>
     </w:p>
-    <w:bookmarkEnd w:id="115"/>
     <w:bookmarkEnd w:id="116"/>
     <w:bookmarkEnd w:id="117"/>
     <w:bookmarkEnd w:id="118"/>
     <w:bookmarkEnd w:id="119"/>
+    <w:bookmarkEnd w:id="120"/>
     <w:p>
       <w:pPr>
         <w:pStyle w:val="BodyText"/>
@@ -19607,20 +19612,20 @@
       <w:pPr>
         <w:pStyle w:val="PartTitle1"/>
       </w:pPr>
-      <w:bookmarkStart w:id="132" w:name="_Toc345074671"/>
-      <w:bookmarkStart w:id="133" w:name="_Toc534977323"/>
+      <w:bookmarkStart w:id="133" w:name="_Toc345074671"/>
+      <w:bookmarkStart w:id="134" w:name="_Toc534977323"/>
       <w:r>
         <w:lastRenderedPageBreak/>
         <w:t>Volume 2 – Transactions</w:t>
       </w:r>
-      <w:bookmarkEnd w:id="132"/>
       <w:bookmarkEnd w:id="133"/>
+      <w:bookmarkEnd w:id="134"/>
     </w:p>
     <w:p>
       <w:pPr>
         <w:pStyle w:val="EditorInstructions"/>
       </w:pPr>
-      <w:bookmarkStart w:id="134" w:name="_Toc75083611"/>
+      <w:bookmarkStart w:id="135" w:name="_Toc75083611"/>
       <w:r>
         <w:t>Add</w:t>
       </w:r>
@@ -19633,7 +19638,7 @@
       <w:r>
         <w:t xml:space="preserve"> </w:t>
       </w:r>
-      <w:bookmarkEnd w:id="134"/>
+      <w:bookmarkEnd w:id="135"/>
       <w:r>
         <w:t>3.44</w:t>
       </w:r>
@@ -19642,9 +19647,9 @@
       <w:pPr>
         <w:pStyle w:val="Heading2"/>
       </w:pPr>
-      <w:bookmarkStart w:id="135" w:name="_Toc466616622"/>
-      <w:bookmarkStart w:id="136" w:name="_Toc469616851"/>
-      <w:bookmarkStart w:id="137" w:name="_Toc534977324"/>
+      <w:bookmarkStart w:id="136" w:name="_Toc466616622"/>
+      <w:bookmarkStart w:id="137" w:name="_Toc469616851"/>
+      <w:bookmarkStart w:id="138" w:name="_Toc534977324"/>
       <w:r>
         <w:t>3.44</w:t>
       </w:r>
@@ -19663,9 +19668,9 @@
       <w:r>
         <w:t>]</w:t>
       </w:r>
-      <w:bookmarkEnd w:id="135"/>
       <w:bookmarkEnd w:id="136"/>
       <w:bookmarkEnd w:id="137"/>
+      <w:bookmarkEnd w:id="138"/>
     </w:p>
     <w:p>
       <w:pPr>
@@ -19724,18 +19729,18 @@
       <w:pPr>
         <w:pStyle w:val="Heading3"/>
       </w:pPr>
-      <w:bookmarkStart w:id="138" w:name="_Toc466616623"/>
-      <w:bookmarkStart w:id="139" w:name="_Toc469616852"/>
-      <w:bookmarkStart w:id="140" w:name="_Toc534977325"/>
+      <w:bookmarkStart w:id="139" w:name="_Toc466616623"/>
+      <w:bookmarkStart w:id="140" w:name="_Toc469616852"/>
+      <w:bookmarkStart w:id="141" w:name="_Toc534977325"/>
       <w:r>
         <w:t>3.44</w:t>
       </w:r>
       <w:r>
         <w:t>.1 Scope</w:t>
       </w:r>
-      <w:bookmarkEnd w:id="138"/>
       <w:bookmarkEnd w:id="139"/>
       <w:bookmarkEnd w:id="140"/>
+      <w:bookmarkEnd w:id="141"/>
     </w:p>
     <w:p>
       <w:pPr>
@@ -19779,18 +19784,18 @@
       <w:pPr>
         <w:pStyle w:val="Heading3"/>
       </w:pPr>
-      <w:bookmarkStart w:id="141" w:name="_Toc466616624"/>
-      <w:bookmarkStart w:id="142" w:name="_Toc469616853"/>
-      <w:bookmarkStart w:id="143" w:name="_Toc534977326"/>
+      <w:bookmarkStart w:id="142" w:name="_Toc466616624"/>
+      <w:bookmarkStart w:id="143" w:name="_Toc469616853"/>
+      <w:bookmarkStart w:id="144" w:name="_Toc534977326"/>
       <w:r>
         <w:t>3.44</w:t>
       </w:r>
       <w:r>
         <w:t>.2 Actor Roles</w:t>
       </w:r>
-      <w:bookmarkEnd w:id="141"/>
       <w:bookmarkEnd w:id="142"/>
       <w:bookmarkEnd w:id="143"/>
+      <w:bookmarkEnd w:id="144"/>
     </w:p>
     <w:p>
       <w:pPr>
@@ -20363,9 +20368,9 @@
       <w:pPr>
         <w:pStyle w:val="Heading3"/>
       </w:pPr>
-      <w:bookmarkStart w:id="144" w:name="_Toc466616625"/>
-      <w:bookmarkStart w:id="145" w:name="_Toc469616854"/>
-      <w:bookmarkStart w:id="146" w:name="_Toc534977327"/>
+      <w:bookmarkStart w:id="145" w:name="_Toc466616625"/>
+      <w:bookmarkStart w:id="146" w:name="_Toc469616854"/>
+      <w:bookmarkStart w:id="147" w:name="_Toc534977327"/>
       <w:r>
         <w:lastRenderedPageBreak/>
         <w:t>3.44</w:t>
@@ -20373,9 +20378,9 @@
       <w:r>
         <w:t>.3 Referenced Standards</w:t>
       </w:r>
-      <w:bookmarkEnd w:id="144"/>
       <w:bookmarkEnd w:id="145"/>
       <w:bookmarkEnd w:id="146"/>
+      <w:bookmarkEnd w:id="147"/>
     </w:p>
     <w:tbl>
       <w:tblPr>
@@ -20649,18 +20654,18 @@
       <w:pPr>
         <w:pStyle w:val="Heading3"/>
       </w:pPr>
-      <w:bookmarkStart w:id="147" w:name="_Toc466616626"/>
-      <w:bookmarkStart w:id="148" w:name="_Toc469616855"/>
-      <w:bookmarkStart w:id="149" w:name="_Toc534977328"/>
+      <w:bookmarkStart w:id="148" w:name="_Toc466616626"/>
+      <w:bookmarkStart w:id="149" w:name="_Toc469616855"/>
+      <w:bookmarkStart w:id="150" w:name="_Toc534977328"/>
       <w:r>
         <w:t>3.44</w:t>
       </w:r>
       <w:r>
         <w:t>.4 Interaction Diagram</w:t>
       </w:r>
-      <w:bookmarkEnd w:id="147"/>
       <w:bookmarkEnd w:id="148"/>
       <w:bookmarkEnd w:id="149"/>
+      <w:bookmarkEnd w:id="150"/>
     </w:p>
     <w:p>
       <w:pPr>
@@ -21373,7 +21378,7 @@
       <w:pPr>
         <w:pStyle w:val="Heading4"/>
       </w:pPr>
-      <w:bookmarkStart w:id="150" w:name="_Toc534977329"/>
+      <w:bookmarkStart w:id="151" w:name="_Toc534977329"/>
       <w:r>
         <w:t>3.44</w:t>
       </w:r>
@@ -21398,7 +21403,7 @@
       <w:r>
         <w:t>message</w:t>
       </w:r>
-      <w:bookmarkEnd w:id="150"/>
+      <w:bookmarkEnd w:id="151"/>
     </w:p>
     <w:p>
       <w:pPr>
@@ -21428,9 +21433,9 @@
       <w:pPr>
         <w:pStyle w:val="Heading5"/>
       </w:pPr>
-      <w:bookmarkStart w:id="151" w:name="_Toc466616628"/>
-      <w:bookmarkStart w:id="152" w:name="_Toc469616857"/>
-      <w:bookmarkStart w:id="153" w:name="_Toc534977330"/>
+      <w:bookmarkStart w:id="152" w:name="_Toc466616628"/>
+      <w:bookmarkStart w:id="153" w:name="_Toc469616857"/>
+      <w:bookmarkStart w:id="154" w:name="_Toc534977330"/>
       <w:r>
         <w:t>3.44</w:t>
       </w:r>
@@ -21443,9 +21448,9 @@
       <w:r>
         <w:t xml:space="preserve"> Trigger Events</w:t>
       </w:r>
-      <w:bookmarkEnd w:id="151"/>
       <w:bookmarkEnd w:id="152"/>
       <w:bookmarkEnd w:id="153"/>
+      <w:bookmarkEnd w:id="154"/>
     </w:p>
     <w:p>
       <w:pPr>
@@ -21489,9 +21494,9 @@
       <w:pPr>
         <w:pStyle w:val="Heading5"/>
       </w:pPr>
-      <w:bookmarkStart w:id="154" w:name="_Toc466616629"/>
-      <w:bookmarkStart w:id="155" w:name="_Toc469616858"/>
-      <w:bookmarkStart w:id="156" w:name="_Toc534977331"/>
+      <w:bookmarkStart w:id="155" w:name="_Toc466616629"/>
+      <w:bookmarkStart w:id="156" w:name="_Toc469616858"/>
+      <w:bookmarkStart w:id="157" w:name="_Toc534977331"/>
       <w:r>
         <w:t>3.44</w:t>
       </w:r>
@@ -21504,15 +21509,15 @@
       <w:r>
         <w:t xml:space="preserve"> Message Semantics</w:t>
       </w:r>
-      <w:bookmarkEnd w:id="154"/>
       <w:bookmarkEnd w:id="155"/>
       <w:bookmarkEnd w:id="156"/>
+      <w:bookmarkEnd w:id="157"/>
     </w:p>
     <w:p>
       <w:pPr>
         <w:pStyle w:val="BodyText"/>
       </w:pPr>
-      <w:bookmarkStart w:id="157" w:name="_Toc469616859"/>
+      <w:bookmarkStart w:id="158" w:name="_Toc469616859"/>
       <w:r>
         <w:t xml:space="preserve">The Clinical Data Consumer executes an HTTP GET against the </w:t>
       </w:r>
@@ -21756,7 +21761,7 @@
       <w:r>
         <w:t xml:space="preserve">, as well as </w:t>
       </w:r>
-      <w:bookmarkStart w:id="158" w:name="_Hlk488912137"/>
+      <w:bookmarkStart w:id="159" w:name="_Hlk488912137"/>
       <w:r>
         <w:t xml:space="preserve">control parameters to modify the behavior of the </w:t>
       </w:r>
@@ -21766,44 +21771,44 @@
       <w:r>
         <w:t>such as response format, or pagination</w:t>
       </w:r>
+      <w:bookmarkEnd w:id="159"/>
+      <w:r>
+        <w:t>.</w:t>
+      </w:r>
+      <w:r>
+        <w:t xml:space="preserve"> See ITI TF-2x</w:t>
+      </w:r>
+      <w:bookmarkStart w:id="160" w:name="_Hlk488912200"/>
+      <w:r>
+        <w:t xml:space="preserve">: Appendix Z.6 </w:t>
+      </w:r>
+      <w:bookmarkEnd w:id="160"/>
+      <w:r>
+        <w:t>for more details on response format.</w:t>
+      </w:r>
+    </w:p>
+    <w:p>
+      <w:pPr>
+        <w:pStyle w:val="Heading6"/>
+      </w:pPr>
+      <w:bookmarkStart w:id="161" w:name="_Toc534977332"/>
+      <w:r>
+        <w:t>3.44</w:t>
+      </w:r>
+      <w:r>
+        <w:t>.4.1</w:t>
+      </w:r>
+      <w:r>
+        <w:t>.2.</w:t>
+      </w:r>
+      <w:r>
+        <w:t>1</w:t>
+      </w:r>
+      <w:r>
+        <w:t xml:space="preserve"> Query Search Parameters</w:t>
+      </w:r>
       <w:bookmarkEnd w:id="158"/>
-      <w:r>
-        <w:t>.</w:t>
-      </w:r>
-      <w:r>
-        <w:t xml:space="preserve"> See ITI TF-2x</w:t>
-      </w:r>
-      <w:bookmarkStart w:id="159" w:name="_Hlk488912200"/>
-      <w:r>
-        <w:t xml:space="preserve">: Appendix Z.6 </w:t>
-      </w:r>
-      <w:bookmarkEnd w:id="159"/>
-      <w:r>
-        <w:t>for more details on response format.</w:t>
-      </w:r>
-    </w:p>
-    <w:p>
-      <w:pPr>
-        <w:pStyle w:val="Heading6"/>
-      </w:pPr>
-      <w:bookmarkStart w:id="160" w:name="_Toc534977332"/>
-      <w:r>
-        <w:t>3.44</w:t>
-      </w:r>
-      <w:r>
-        <w:t>.4.1</w:t>
-      </w:r>
-      <w:r>
-        <w:t>.2.</w:t>
-      </w:r>
-      <w:r>
-        <w:t>1</w:t>
-      </w:r>
-      <w:r>
-        <w:t xml:space="preserve"> Query Search Parameters</w:t>
-      </w:r>
-      <w:bookmarkEnd w:id="157"/>
-      <w:bookmarkEnd w:id="160"/>
+      <w:bookmarkEnd w:id="161"/>
     </w:p>
     <w:p>
       <w:pPr>
@@ -23415,8 +23420,8 @@
       <w:pPr>
         <w:pStyle w:val="Heading7"/>
       </w:pPr>
-      <w:bookmarkStart w:id="161" w:name="_3.44.4.1.2.1.1_Simple_Observation"/>
-      <w:bookmarkEnd w:id="161"/>
+      <w:bookmarkStart w:id="162" w:name="_3.44.4.1.2.1.1_Simple_Observation"/>
+      <w:bookmarkEnd w:id="162"/>
       <w:r>
         <w:t>3.44</w:t>
       </w:r>
@@ -28359,11 +28364,11 @@
       <w:r>
         <w:t xml:space="preserve">.4.1.2.1.8 </w:t>
       </w:r>
-      <w:bookmarkStart w:id="162" w:name="_Hlk481103800"/>
+      <w:bookmarkStart w:id="163" w:name="_Hlk481103800"/>
       <w:r>
         <w:t xml:space="preserve">Encounters </w:t>
       </w:r>
-      <w:bookmarkEnd w:id="162"/>
+      <w:bookmarkEnd w:id="163"/>
       <w:r>
         <w:t xml:space="preserve">Option Search Parameters </w:t>
       </w:r>
@@ -28953,7 +28958,7 @@
       <w:pPr>
         <w:pStyle w:val="BodyText"/>
       </w:pPr>
-      <w:bookmarkStart w:id="163" w:name="_Toc451355406"/>
+      <w:bookmarkStart w:id="164" w:name="_Toc451355406"/>
       <w:r>
         <w:t xml:space="preserve">Clinical Data Consumer </w:t>
       </w:r>
@@ -29123,7 +29128,7 @@
       <w:pPr>
         <w:pStyle w:val="Heading6"/>
       </w:pPr>
-      <w:bookmarkStart w:id="164" w:name="_Toc534977333"/>
+      <w:bookmarkStart w:id="165" w:name="_Toc534977333"/>
       <w:r>
         <w:t>3.44</w:t>
       </w:r>
@@ -29136,8 +29141,8 @@
       <w:r>
         <w:t xml:space="preserve"> Parameter Modifiers</w:t>
       </w:r>
-      <w:bookmarkEnd w:id="163"/>
       <w:bookmarkEnd w:id="164"/>
+      <w:bookmarkEnd w:id="165"/>
     </w:p>
     <w:p>
       <w:pPr>
@@ -29185,7 +29190,7 @@
       <w:pPr>
         <w:pStyle w:val="Heading6"/>
       </w:pPr>
-      <w:bookmarkStart w:id="165" w:name="_Toc534977334"/>
+      <w:bookmarkStart w:id="166" w:name="_Toc534977334"/>
       <w:r>
         <w:lastRenderedPageBreak/>
         <w:t>3.44</w:t>
@@ -29199,7 +29204,7 @@
       <w:r>
         <w:t xml:space="preserve"> Populating Expected Response Format</w:t>
       </w:r>
-      <w:bookmarkEnd w:id="165"/>
+      <w:bookmarkEnd w:id="166"/>
     </w:p>
     <w:p>
       <w:pPr>
@@ -29233,14 +29238,14 @@
       <w:pPr>
         <w:pStyle w:val="Heading5"/>
       </w:pPr>
-      <w:bookmarkStart w:id="166" w:name="_Toc534977335"/>
+      <w:bookmarkStart w:id="167" w:name="_Toc534977335"/>
       <w:r>
         <w:t>3.44</w:t>
       </w:r>
       <w:r>
         <w:t>.4.1.3 Expected Actions</w:t>
       </w:r>
-      <w:bookmarkEnd w:id="166"/>
+      <w:bookmarkEnd w:id="167"/>
     </w:p>
     <w:p>
       <w:pPr>
@@ -29380,9 +29385,9 @@
       <w:pPr>
         <w:pStyle w:val="Heading4"/>
       </w:pPr>
-      <w:bookmarkStart w:id="167" w:name="_Toc534977336"/>
-      <w:bookmarkStart w:id="168" w:name="_Toc466616630"/>
-      <w:bookmarkStart w:id="169" w:name="_Toc469616860"/>
+      <w:bookmarkStart w:id="168" w:name="_Toc534977336"/>
+      <w:bookmarkStart w:id="169" w:name="_Toc466616630"/>
+      <w:bookmarkStart w:id="170" w:name="_Toc469616860"/>
       <w:r>
         <w:t>3.44</w:t>
       </w:r>
@@ -29392,7 +29397,7 @@
       <w:r>
         <w:t>.2 Mobile Query Existing Data Response message</w:t>
       </w:r>
-      <w:bookmarkEnd w:id="167"/>
+      <w:bookmarkEnd w:id="168"/>
     </w:p>
     <w:p>
       <w:pPr>
@@ -29418,16 +29423,16 @@
       <w:pPr>
         <w:pStyle w:val="Heading5"/>
       </w:pPr>
-      <w:bookmarkStart w:id="170" w:name="_Toc452542545"/>
-      <w:bookmarkStart w:id="171" w:name="_Toc534977337"/>
+      <w:bookmarkStart w:id="171" w:name="_Toc452542545"/>
+      <w:bookmarkStart w:id="172" w:name="_Toc534977337"/>
       <w:r>
         <w:t>3.44</w:t>
       </w:r>
       <w:r>
         <w:t>.4.2.1 Trigger Events</w:t>
       </w:r>
-      <w:bookmarkEnd w:id="170"/>
       <w:bookmarkEnd w:id="171"/>
+      <w:bookmarkEnd w:id="172"/>
     </w:p>
     <w:p>
       <w:pPr>
@@ -29456,16 +29461,16 @@
       <w:pPr>
         <w:pStyle w:val="Heading5"/>
       </w:pPr>
-      <w:bookmarkStart w:id="172" w:name="_Toc452542546"/>
-      <w:bookmarkStart w:id="173" w:name="_Toc534977338"/>
+      <w:bookmarkStart w:id="173" w:name="_Toc452542546"/>
+      <w:bookmarkStart w:id="174" w:name="_Toc534977338"/>
       <w:r>
         <w:t>3.44</w:t>
       </w:r>
       <w:r>
         <w:t>.4.2.2 Message Semantics</w:t>
       </w:r>
-      <w:bookmarkEnd w:id="172"/>
       <w:bookmarkEnd w:id="173"/>
+      <w:bookmarkEnd w:id="174"/>
     </w:p>
     <w:p>
       <w:pPr>
@@ -29526,7 +29531,7 @@
       <w:r>
         <w:t xml:space="preserve"> Option not supported</w:t>
       </w:r>
-      <w:bookmarkStart w:id="174" w:name="_Hlk488422276"/>
+      <w:bookmarkStart w:id="175" w:name="_Hlk488422276"/>
       <w:r>
         <w:t xml:space="preserve">, it shall return an </w:t>
       </w:r>
@@ -29560,7 +29565,7 @@
         <w:t xml:space="preserve"> valued as: MSG_NO_MATCH No Resource found matching the query "%s"</w:t>
       </w:r>
     </w:p>
-    <w:bookmarkEnd w:id="174"/>
+    <w:bookmarkEnd w:id="175"/>
     <w:p>
       <w:pPr>
         <w:pStyle w:val="BodyText"/>
@@ -29609,13 +29614,13 @@
       <w:pPr>
         <w:pStyle w:val="Heading6"/>
       </w:pPr>
-      <w:bookmarkStart w:id="175" w:name="_Toc488239799"/>
-      <w:bookmarkStart w:id="176" w:name="_Toc534977339"/>
+      <w:bookmarkStart w:id="176" w:name="_Toc488239799"/>
+      <w:bookmarkStart w:id="177" w:name="_Toc534977339"/>
       <w:r>
         <w:t>3.44.4.2.2.1 Document Provenance Option</w:t>
       </w:r>
-      <w:bookmarkEnd w:id="175"/>
       <w:bookmarkEnd w:id="176"/>
+      <w:bookmarkEnd w:id="177"/>
     </w:p>
     <w:p>
       <w:pPr>
@@ -29624,13 +29629,55 @@
       <w:r>
         <w:t xml:space="preserve">A </w:t>
       </w:r>
-      <w:proofErr w:type="spellStart"/>
-      <w:r>
-        <w:t>QEDm</w:t>
-      </w:r>
-      <w:proofErr w:type="spellEnd"/>
-      <w:r>
-        <w:t xml:space="preserve"> Clinical Data Source Actor, when it supports the Document Provenance Option, returns FHIR Provenance resources. This actor is part of a document sharing environment which enables it to access the data elements to be retuned and the references to original documents. </w:t>
+      <w:del w:id="178" w:author="John Moehrke" w:date="2019-02-28T13:34:00Z">
+        <w:r>
+          <w:delText xml:space="preserve">QEDm </w:delText>
+        </w:r>
+      </w:del>
+      <w:r>
+        <w:t xml:space="preserve">Clinical Data Source Actor, when it supports the Document Provenance Option, </w:t>
+      </w:r>
+      <w:del w:id="179" w:author="John Moehrke" w:date="2019-02-28T13:19:00Z">
+        <w:r>
+          <w:delText xml:space="preserve">returns </w:delText>
+        </w:r>
+      </w:del>
+      <w:ins w:id="180" w:author="John Moehrke" w:date="2019-02-28T13:19:00Z">
+        <w:r>
+          <w:t>shall make available</w:t>
+        </w:r>
+        <w:r>
+          <w:t xml:space="preserve"> </w:t>
+        </w:r>
+      </w:ins>
+      <w:r>
+        <w:t xml:space="preserve">FHIR Provenance </w:t>
+      </w:r>
+      <w:ins w:id="181" w:author="Lynn Felhofer" w:date="2019-02-28T11:08:00Z">
+        <w:r>
+          <w:t>R</w:t>
+        </w:r>
+      </w:ins>
+      <w:del w:id="182" w:author="Lynn Felhofer" w:date="2019-02-28T11:08:00Z">
+        <w:r>
+          <w:delText>r</w:delText>
+        </w:r>
+      </w:del>
+      <w:r>
+        <w:t>esources</w:t>
+      </w:r>
+      <w:ins w:id="183" w:author="John Moehrke" w:date="2019-02-28T13:19:00Z">
+        <w:r>
+          <w:t xml:space="preserve"> for any data</w:t>
+        </w:r>
+      </w:ins>
+      <w:ins w:id="184" w:author="John Moehrke" w:date="2019-02-28T13:20:00Z">
+        <w:r>
+          <w:t xml:space="preserve"> elements (aka FHIR Resources) returned</w:t>
+        </w:r>
+      </w:ins>
+      <w:r>
+        <w:t xml:space="preserve">. This actor is part of a document sharing environment which enables it to access the data elements to be retuned and the references to original documents. </w:t>
       </w:r>
     </w:p>
     <w:p>
@@ -29640,76 +29687,151 @@
       <w:r>
         <w:t xml:space="preserve">In this case, the </w:t>
       </w:r>
-      <w:proofErr w:type="spellStart"/>
-      <w:r>
-        <w:t>QEDm</w:t>
-      </w:r>
-      <w:proofErr w:type="spellEnd"/>
-      <w:r>
-        <w:t xml:space="preserve"> Clinical Data Source shall return Provenance resources:</w:t>
-      </w:r>
+      <w:del w:id="185" w:author="John Moehrke" w:date="2019-02-28T13:34:00Z">
+        <w:r>
+          <w:delText xml:space="preserve">QEDm </w:delText>
+        </w:r>
+      </w:del>
+      <w:r>
+        <w:t xml:space="preserve">Clinical Data Source shall </w:t>
+      </w:r>
+      <w:del w:id="186" w:author="John Moehrke" w:date="2019-02-28T13:21:00Z">
+        <w:r>
+          <w:delText xml:space="preserve">return </w:delText>
+        </w:r>
+      </w:del>
+      <w:ins w:id="187" w:author="John Moehrke" w:date="2019-02-28T13:21:00Z">
+        <w:r>
+          <w:t xml:space="preserve">have one </w:t>
+        </w:r>
+      </w:ins>
+      <w:r>
+        <w:t xml:space="preserve">Provenance </w:t>
+      </w:r>
+      <w:ins w:id="188" w:author="Lynn Felhofer" w:date="2019-02-28T11:08:00Z">
+        <w:r>
+          <w:t>R</w:t>
+        </w:r>
+      </w:ins>
+      <w:del w:id="189" w:author="Lynn Felhofer" w:date="2019-02-28T11:08:00Z">
+        <w:r>
+          <w:delText>r</w:delText>
+        </w:r>
+      </w:del>
+      <w:r>
+        <w:t>esources</w:t>
+      </w:r>
+      <w:ins w:id="190" w:author="John Moehrke" w:date="2019-02-28T13:21:00Z">
+        <w:r>
+          <w:t xml:space="preserve"> for every document from which data have been extracted and made available</w:t>
+        </w:r>
+      </w:ins>
+      <w:ins w:id="191" w:author="John Moehrke" w:date="2019-02-28T13:31:00Z">
+        <w:r>
+          <w:t>.</w:t>
+        </w:r>
+      </w:ins>
+      <w:del w:id="192" w:author="John Moehrke" w:date="2019-02-28T13:31:00Z">
+        <w:r>
+          <w:delText>:</w:delText>
+        </w:r>
+      </w:del>
     </w:p>
     <w:p>
       <w:pPr>
         <w:pStyle w:val="ListBullet2"/>
-      </w:pPr>
-      <w:r>
-        <w:t xml:space="preserve">That provide pointers to source documents from which data elements returned via the </w:t>
-      </w:r>
-      <w:proofErr w:type="spellStart"/>
-      <w:r>
-        <w:t>QEDm</w:t>
-      </w:r>
-      <w:proofErr w:type="spellEnd"/>
-      <w:r>
-        <w:t xml:space="preserve"> [PCC-44] Mobile Query Existing Data</w:t>
-      </w:r>
-      <w:r>
-        <w:rPr>
-          <w:rFonts w:eastAsia="Arial Unicode MS"/>
-        </w:rPr>
-        <w:t xml:space="preserve"> </w:t>
-      </w:r>
-      <w:r>
-        <w:t>were extracted.</w:t>
-      </w:r>
+        <w:rPr>
+          <w:del w:id="193" w:author="John Moehrke" w:date="2019-02-28T13:31:00Z"/>
+        </w:rPr>
+      </w:pPr>
+      <w:del w:id="194" w:author="John Moehrke" w:date="2019-02-28T13:21:00Z">
+        <w:r>
+          <w:delText xml:space="preserve">That </w:delText>
+        </w:r>
+      </w:del>
+      <w:del w:id="195" w:author="John Moehrke" w:date="2019-02-28T13:31:00Z">
+        <w:r>
+          <w:delText>provide pointer</w:delText>
+        </w:r>
+      </w:del>
+      <w:del w:id="196" w:author="John Moehrke" w:date="2019-02-28T13:22:00Z">
+        <w:r>
+          <w:delText>s</w:delText>
+        </w:r>
+      </w:del>
+      <w:del w:id="197" w:author="John Moehrke" w:date="2019-02-28T13:31:00Z">
+        <w:r>
+          <w:delText xml:space="preserve"> to source document</w:delText>
+        </w:r>
+      </w:del>
+      <w:del w:id="198" w:author="John Moehrke" w:date="2019-02-28T13:23:00Z">
+        <w:r>
+          <w:delText>s</w:delText>
+        </w:r>
+      </w:del>
+      <w:del w:id="199" w:author="John Moehrke" w:date="2019-02-28T13:31:00Z">
+        <w:r>
+          <w:delText xml:space="preserve"> from which data elements returned via the QEDm [PCC-44] Mobile Query Existing Data</w:delText>
+        </w:r>
+        <w:r>
+          <w:rPr>
+            <w:rFonts w:eastAsia="Arial Unicode MS"/>
+          </w:rPr>
+          <w:delText xml:space="preserve"> </w:delText>
+        </w:r>
+        <w:r>
+          <w:delText>were extracted.</w:delText>
+        </w:r>
+      </w:del>
     </w:p>
     <w:p>
       <w:pPr>
         <w:pStyle w:val="ListBullet2"/>
-      </w:pPr>
-      <w:r>
-        <w:t xml:space="preserve">That meet the requirements of the structured definition in </w:t>
-      </w:r>
-      <w:r>
-        <w:t>Section</w:t>
-      </w:r>
-      <w:r>
-        <w:t xml:space="preserve"> 3.44.4.2.2.1.1.</w:t>
-      </w:r>
-    </w:p>
-    <w:p>
-      <w:pPr>
-        <w:pStyle w:val="Note"/>
-        <w:ind w:left="907"/>
-      </w:pPr>
-      <w:r>
-        <w:rPr>
-          <w:szCs w:val="24"/>
-        </w:rPr>
-        <w:t>Note: T</w:t>
-      </w:r>
-      <w:r>
-        <w:t xml:space="preserve">he </w:t>
-      </w:r>
-      <w:proofErr w:type="spellStart"/>
-      <w:r>
-        <w:t>Provenance.entity</w:t>
-      </w:r>
-      <w:proofErr w:type="spellEnd"/>
-      <w:r>
-        <w:t xml:space="preserve"> element enables retrieval of a document in at least one of two forms: via MHD and or via XDS.</w:t>
-      </w:r>
+        <w:rPr>
+          <w:del w:id="200" w:author="John Moehrke" w:date="2019-02-28T13:17:00Z"/>
+        </w:rPr>
+      </w:pPr>
+      <w:del w:id="201" w:author="John Moehrke" w:date="2019-02-28T13:31:00Z">
+        <w:r>
+          <w:delText xml:space="preserve">That </w:delText>
+        </w:r>
+      </w:del>
+      <w:del w:id="202" w:author="John Moehrke" w:date="2019-02-28T13:17:00Z">
+        <w:r>
+          <w:delText xml:space="preserve">meet the requirements of the structured definition in </w:delText>
+        </w:r>
+        <w:r>
+          <w:delText>Section</w:delText>
+        </w:r>
+        <w:r>
+          <w:delText xml:space="preserve"> 3.44.4.2.2.1.1.</w:delText>
+        </w:r>
+      </w:del>
+    </w:p>
+    <w:p>
+      <w:pPr>
+        <w:pStyle w:val="ListBullet2"/>
+        <w:rPr>
+          <w:del w:id="203" w:author="John Moehrke" w:date="2019-02-28T13:17:00Z"/>
+        </w:rPr>
+        <w:pPrChange w:id="204" w:author="John Moehrke" w:date="2019-02-28T13:17:00Z">
+          <w:pPr>
+            <w:pStyle w:val="Note"/>
+            <w:ind w:left="907"/>
+          </w:pPr>
+        </w:pPrChange>
+      </w:pPr>
+      <w:del w:id="205" w:author="John Moehrke" w:date="2019-02-28T13:17:00Z">
+        <w:r>
+          <w:rPr>
+            <w:szCs w:val="24"/>
+          </w:rPr>
+          <w:delText>Note: T</w:delText>
+        </w:r>
+        <w:r>
+          <w:delText>he Provenance.entity element enables retrieval of a document in at least one of two forms: via MHD and or via XDS.</w:delText>
+        </w:r>
+      </w:del>
     </w:p>
     <w:p>
       <w:pPr>
@@ -29718,116 +29840,381 @@
       <w:r>
         <w:t xml:space="preserve">The </w:t>
       </w:r>
-      <w:proofErr w:type="spellStart"/>
-      <w:r>
-        <w:t>QEDm</w:t>
-      </w:r>
-      <w:proofErr w:type="spellEnd"/>
-      <w:r>
-        <w:t xml:space="preserve"> Clinical Data Source may return other FHIR Provenance Resources used for other purposes than the one defined by the Document Provenance Option of the </w:t>
-      </w:r>
-      <w:proofErr w:type="spellStart"/>
-      <w:r>
-        <w:t>QEDm</w:t>
-      </w:r>
-      <w:proofErr w:type="spellEnd"/>
-      <w:r>
-        <w:t xml:space="preserve"> Profile.</w:t>
-      </w:r>
+      <w:del w:id="206" w:author="John Moehrke" w:date="2019-02-28T13:34:00Z">
+        <w:r>
+          <w:delText xml:space="preserve">QEDm </w:delText>
+        </w:r>
+      </w:del>
+      <w:r>
+        <w:t xml:space="preserve">Clinical Data Source may return other FHIR Provenance Resources used for other purposes than the one defined </w:t>
+      </w:r>
+      <w:del w:id="207" w:author="John Moehrke" w:date="2019-02-28T13:36:00Z">
+        <w:r>
+          <w:delText xml:space="preserve">by the Document Provenance Option of the </w:delText>
+        </w:r>
+      </w:del>
+      <w:ins w:id="208" w:author="John Moehrke" w:date="2019-02-28T13:36:00Z">
+        <w:r>
+          <w:t>here</w:t>
+        </w:r>
+      </w:ins>
+      <w:del w:id="209" w:author="John Moehrke" w:date="2019-02-28T13:35:00Z">
+        <w:r>
+          <w:delText>QEDm Profile</w:delText>
+        </w:r>
+      </w:del>
+      <w:r>
+        <w:t>.</w:t>
+      </w:r>
+      <w:ins w:id="210" w:author="John Moehrke" w:date="2019-02-28T13:35:00Z">
+        <w:r>
+          <w:t xml:space="preserve"> These would not have the indicated </w:t>
+        </w:r>
+        <w:proofErr w:type="spellStart"/>
+        <w:r>
+          <w:rPr>
+            <w:rFonts w:ascii="Courier New" w:hAnsi="Courier New" w:cs="Courier New"/>
+            <w:sz w:val="20"/>
+            <w:rPrChange w:id="211" w:author="John Moehrke" w:date="2019-02-28T13:35:00Z">
+              <w:rPr/>
+            </w:rPrChange>
+          </w:rPr>
+          <w:t>Provenance.policy</w:t>
+        </w:r>
+        <w:proofErr w:type="spellEnd"/>
+        <w:r>
+          <w:t xml:space="preserve"> for this transaction.</w:t>
+        </w:r>
+      </w:ins>
     </w:p>
     <w:p>
       <w:pPr>
         <w:pStyle w:val="BodyText"/>
-      </w:pPr>
-      <w:r>
-        <w:rPr>
-          <w:szCs w:val="24"/>
-        </w:rPr>
-        <w:t xml:space="preserve">The FHIR Provenance Resource structure (defined at: </w:t>
-      </w:r>
-      <w:hyperlink r:id="rId49" w:history="1">
+        <w:rPr>
+          <w:del w:id="212" w:author="John Moehrke" w:date="2019-02-28T13:30:00Z"/>
+        </w:rPr>
+      </w:pPr>
+      <w:del w:id="213" w:author="John Moehrke" w:date="2019-02-28T13:30:00Z">
+        <w:r>
+          <w:rPr>
+            <w:szCs w:val="24"/>
+          </w:rPr>
+          <w:delText xml:space="preserve">The FHIR Provenance Resource structure (defined at: </w:delText>
+        </w:r>
         <w:r>
           <w:rPr>
             <w:rStyle w:val="Hyperlink"/>
           </w:rPr>
-          <w:t>http://hl7.org/fhir/R4/provenance.html</w:t>
-        </w:r>
-      </w:hyperlink>
-      <w:r>
-        <w:t xml:space="preserve">) shall allow the provenance of data elements </w:t>
-      </w:r>
-      <w:r>
-        <w:rPr>
-          <w:szCs w:val="24"/>
-        </w:rPr>
-        <w:t xml:space="preserve">(aka FHIR Resources) to be made available via </w:t>
-      </w:r>
-      <w:proofErr w:type="spellStart"/>
-      <w:r>
-        <w:rPr>
-          <w:szCs w:val="24"/>
-        </w:rPr>
-        <w:t>QEDm</w:t>
-      </w:r>
-      <w:proofErr w:type="spellEnd"/>
-      <w:r>
-        <w:rPr>
-          <w:szCs w:val="24"/>
-        </w:rPr>
-        <w:t xml:space="preserve"> queries when they are extracted from documents.</w:t>
-      </w:r>
+          <w:fldChar w:fldCharType="begin"/>
+        </w:r>
+        <w:r>
+          <w:rPr>
+            <w:rStyle w:val="Hyperlink"/>
+          </w:rPr>
+          <w:delInstrText xml:space="preserve"> HYPERLINK "http://hl7.org/fhir/R4/provenance.html" </w:delInstrText>
+        </w:r>
+        <w:r>
+          <w:rPr>
+            <w:rStyle w:val="Hyperlink"/>
+          </w:rPr>
+          <w:fldChar w:fldCharType="separate"/>
+        </w:r>
+        <w:r>
+          <w:rPr>
+            <w:rStyle w:val="Hyperlink"/>
+          </w:rPr>
+          <w:delText>http://hl7.org/fhir/R4/provenance.html</w:delText>
+        </w:r>
+        <w:r>
+          <w:rPr>
+            <w:rStyle w:val="Hyperlink"/>
+          </w:rPr>
+          <w:fldChar w:fldCharType="end"/>
+        </w:r>
+        <w:r>
+          <w:delText xml:space="preserve">) shall allow the provenance of data elements </w:delText>
+        </w:r>
+        <w:r>
+          <w:rPr>
+            <w:szCs w:val="24"/>
+          </w:rPr>
+          <w:delText>(aka FHIR Resources) to be made available via QEDm queries when they are extracted from documents.</w:delText>
+        </w:r>
+      </w:del>
     </w:p>
     <w:p>
       <w:pPr>
         <w:pStyle w:val="BodyText"/>
-      </w:pPr>
-      <w:r>
-        <w:t>In cases, the same resource may have been extracted from more than one document, then more Provenance Resources may be created or the same provenance resource may point at several documents.</w:t>
-      </w:r>
+        <w:rPr>
+          <w:ins w:id="214" w:author="Lynn Felhofer" w:date="2019-02-28T11:13:00Z"/>
+          <w:del w:id="215" w:author="John Moehrke" w:date="2019-02-28T13:28:00Z"/>
+        </w:rPr>
+      </w:pPr>
+      <w:del w:id="216" w:author="John Moehrke" w:date="2019-02-28T13:30:00Z">
+        <w:r>
+          <w:delText>In cases, the same</w:delText>
+        </w:r>
+      </w:del>
+      <w:ins w:id="217" w:author="Lynn Felhofer" w:date="2019-02-28T11:11:00Z">
+        <w:del w:id="218" w:author="John Moehrke" w:date="2019-02-28T13:30:00Z">
+          <w:r>
+            <w:delText>When a</w:delText>
+          </w:r>
+        </w:del>
+      </w:ins>
+      <w:del w:id="219" w:author="John Moehrke" w:date="2019-02-28T13:30:00Z">
+        <w:r>
+          <w:delText xml:space="preserve"> resource </w:delText>
+        </w:r>
+      </w:del>
+      <w:ins w:id="220" w:author="Lynn Felhofer" w:date="2019-02-28T11:11:00Z">
+        <w:del w:id="221" w:author="John Moehrke" w:date="2019-02-28T13:30:00Z">
+          <w:r>
+            <w:delText>has</w:delText>
+          </w:r>
+        </w:del>
+      </w:ins>
+      <w:del w:id="222" w:author="John Moehrke" w:date="2019-02-28T13:30:00Z">
+        <w:r>
+          <w:delText xml:space="preserve">may have been extracted from more than one document, then </w:delText>
+        </w:r>
+      </w:del>
+      <w:ins w:id="223" w:author="Lynn Felhofer" w:date="2019-02-28T11:13:00Z">
+        <w:del w:id="224" w:author="John Moehrke" w:date="2019-02-28T13:30:00Z">
+          <w:r>
+            <w:delText>the Clinical Data Sour</w:delText>
+          </w:r>
+        </w:del>
+      </w:ins>
+      <w:ins w:id="225" w:author="Lynn Felhofer" w:date="2019-02-28T11:15:00Z">
+        <w:del w:id="226" w:author="John Moehrke" w:date="2019-02-28T13:30:00Z">
+          <w:r>
+            <w:delText>ce</w:delText>
+          </w:r>
+        </w:del>
+      </w:ins>
+      <w:ins w:id="227" w:author="Lynn Felhofer" w:date="2019-02-28T11:13:00Z">
+        <w:del w:id="228" w:author="John Moehrke" w:date="2019-02-28T13:30:00Z">
+          <w:r>
+            <w:delText xml:space="preserve"> shall </w:delText>
+          </w:r>
+        </w:del>
+        <w:del w:id="229" w:author="John Moehrke" w:date="2019-02-28T13:28:00Z">
+          <w:r>
+            <w:delText>either:</w:delText>
+          </w:r>
+        </w:del>
+      </w:ins>
     </w:p>
     <w:p>
       <w:pPr>
         <w:pStyle w:val="BodyText"/>
-      </w:pPr>
-      <w:r>
-        <w:t xml:space="preserve">By using the </w:t>
-      </w:r>
-      <w:proofErr w:type="spellStart"/>
-      <w:r>
-        <w:t>Provenance.target</w:t>
-      </w:r>
-      <w:proofErr w:type="spellEnd"/>
-      <w:r>
-        <w:t xml:space="preserve"> in conjunction with the </w:t>
-      </w:r>
-      <w:proofErr w:type="spellStart"/>
-      <w:r>
-        <w:t>Provenance.entity</w:t>
-      </w:r>
-      <w:proofErr w:type="spellEnd"/>
-      <w:r>
-        <w:t>, the Provenance Resource provides the ability for an XDS or MHD Document Consumer to access the one or more documents from which a certain data element was extracted.</w:t>
-      </w:r>
+        <w:rPr>
+          <w:ins w:id="230" w:author="Lynn Felhofer" w:date="2019-02-28T11:14:00Z"/>
+          <w:del w:id="231" w:author="John Moehrke" w:date="2019-02-28T13:28:00Z"/>
+        </w:rPr>
+        <w:pPrChange w:id="232" w:author="John Moehrke" w:date="2019-02-28T13:28:00Z">
+          <w:pPr>
+            <w:pStyle w:val="BodyText"/>
+            <w:numPr>
+              <w:numId w:val="94"/>
+            </w:numPr>
+            <w:ind w:left="720" w:hanging="360"/>
+          </w:pPr>
+        </w:pPrChange>
+      </w:pPr>
+      <w:ins w:id="233" w:author="Lynn Felhofer" w:date="2019-02-28T11:14:00Z">
+        <w:del w:id="234" w:author="John Moehrke" w:date="2019-02-28T13:29:00Z">
+          <w:r>
+            <w:delText>C</w:delText>
+          </w:r>
+        </w:del>
+        <w:del w:id="235" w:author="John Moehrke" w:date="2019-02-28T13:30:00Z">
+          <w:r>
+            <w:delText>reate one</w:delText>
+          </w:r>
+        </w:del>
+      </w:ins>
+      <w:del w:id="236" w:author="John Moehrke" w:date="2019-02-28T13:30:00Z">
+        <w:r>
+          <w:delText>more Provenance Resources</w:delText>
+        </w:r>
+      </w:del>
+      <w:ins w:id="237" w:author="Lynn Felhofer" w:date="2019-02-28T11:14:00Z">
+        <w:del w:id="238" w:author="John Moehrke" w:date="2019-02-28T13:30:00Z">
+          <w:r>
+            <w:delText xml:space="preserve"> for each document </w:delText>
+          </w:r>
+        </w:del>
+      </w:ins>
+      <w:ins w:id="239" w:author="Lynn Felhofer" w:date="2019-02-28T11:15:00Z">
+        <w:del w:id="240" w:author="John Moehrke" w:date="2019-02-28T13:30:00Z">
+          <w:r>
+            <w:br/>
+          </w:r>
+        </w:del>
+      </w:ins>
+      <w:ins w:id="241" w:author="Lynn Felhofer" w:date="2019-02-28T11:14:00Z">
+        <w:del w:id="242" w:author="John Moehrke" w:date="2019-02-28T13:28:00Z">
+          <w:r>
+            <w:delText>or</w:delText>
+          </w:r>
+        </w:del>
+      </w:ins>
     </w:p>
     <w:p>
       <w:pPr>
         <w:pStyle w:val="BodyText"/>
-      </w:pPr>
-      <w:r>
-        <w:t xml:space="preserve">When no Provenance resource has a </w:t>
-      </w:r>
-      <w:proofErr w:type="spellStart"/>
-      <w:r>
-        <w:t>Provenance.target</w:t>
-      </w:r>
-      <w:proofErr w:type="spellEnd"/>
-      <w:r>
-        <w:t xml:space="preserve"> pointing at a data-element, it means that the data-element was not extracted from a document.</w:t>
-      </w:r>
+        <w:numPr>
+          <w:ilvl w:val="0"/>
+          <w:numId w:val="94"/>
+        </w:numPr>
+        <w:rPr>
+          <w:del w:id="243" w:author="John Moehrke" w:date="2019-02-28T13:17:00Z"/>
+        </w:rPr>
+        <w:pPrChange w:id="244" w:author="Lynn Felhofer" w:date="2019-02-28T11:14:00Z">
+          <w:pPr>
+            <w:pStyle w:val="BodyText"/>
+          </w:pPr>
+        </w:pPrChange>
+      </w:pPr>
+      <w:ins w:id="245" w:author="Lynn Felhofer" w:date="2019-02-28T11:14:00Z">
+        <w:del w:id="246" w:author="John Moehrke" w:date="2019-02-28T13:17:00Z">
+          <w:r>
+            <w:delText xml:space="preserve">Create one Provenance Resource that </w:delText>
+          </w:r>
+        </w:del>
+      </w:ins>
+      <w:del w:id="247" w:author="John Moehrke" w:date="2019-02-28T13:17:00Z">
+        <w:r>
+          <w:delText xml:space="preserve"> may be created or the same provenance resource may point</w:delText>
+        </w:r>
+      </w:del>
+      <w:ins w:id="248" w:author="Lynn Felhofer" w:date="2019-02-28T11:15:00Z">
+        <w:del w:id="249" w:author="John Moehrke" w:date="2019-02-28T13:17:00Z">
+          <w:r>
+            <w:delText>s</w:delText>
+          </w:r>
+        </w:del>
+      </w:ins>
+      <w:del w:id="250" w:author="John Moehrke" w:date="2019-02-28T13:17:00Z">
+        <w:r>
+          <w:delText xml:space="preserve"> at </w:delText>
+        </w:r>
+      </w:del>
+      <w:ins w:id="251" w:author="Lynn Felhofer" w:date="2019-02-28T11:15:00Z">
+        <w:del w:id="252" w:author="John Moehrke" w:date="2019-02-28T13:17:00Z">
+          <w:r>
+            <w:delText>multiple</w:delText>
+          </w:r>
+        </w:del>
+      </w:ins>
+      <w:del w:id="253" w:author="John Moehrke" w:date="2019-02-28T13:17:00Z">
+        <w:r>
+          <w:delText>several documents.</w:delText>
+        </w:r>
+      </w:del>
     </w:p>
     <w:p>
       <w:pPr>
         <w:pStyle w:val="BodyText"/>
+        <w:rPr>
+          <w:del w:id="254" w:author="John Moehrke" w:date="2019-02-28T13:30:00Z"/>
+        </w:rPr>
+      </w:pPr>
+      <w:ins w:id="255" w:author="Lynn Felhofer" w:date="2019-02-28T11:19:00Z">
+        <w:del w:id="256" w:author="John Moehrke" w:date="2019-02-28T13:30:00Z">
+          <w:r>
+            <w:delText xml:space="preserve">A </w:delText>
+          </w:r>
+          <w:r>
+            <w:delText xml:space="preserve">XDS or MHD Document Consumer </w:delText>
+          </w:r>
+        </w:del>
+      </w:ins>
+      <w:del w:id="257" w:author="John Moehrke" w:date="2019-02-28T13:30:00Z">
+        <w:r>
+          <w:delText>By using the</w:delText>
+        </w:r>
+      </w:del>
+      <w:ins w:id="258" w:author="Lynn Felhofer" w:date="2019-02-28T11:23:00Z">
+        <w:del w:id="259" w:author="John Moehrke" w:date="2019-02-28T13:30:00Z">
+          <w:r>
+            <w:delText>can use</w:delText>
+          </w:r>
+        </w:del>
+      </w:ins>
+      <w:del w:id="260" w:author="John Moehrke" w:date="2019-02-28T13:30:00Z">
+        <w:r>
+          <w:delText xml:space="preserve"> </w:delText>
+        </w:r>
+        <w:r>
+          <w:rPr>
+            <w:rFonts w:ascii="Courier New" w:hAnsi="Courier New" w:cs="Courier New"/>
+            <w:sz w:val="20"/>
+            <w:rPrChange w:id="261" w:author="Lynn Felhofer" w:date="2019-02-28T11:16:00Z">
+              <w:rPr/>
+            </w:rPrChange>
+          </w:rPr>
+          <w:delText>Provenance.target</w:delText>
+        </w:r>
+        <w:r>
+          <w:delText xml:space="preserve"> in conjunction with the </w:delText>
+        </w:r>
+        <w:r>
+          <w:rPr>
+            <w:rFonts w:ascii="Courier New" w:hAnsi="Courier New" w:cs="Courier New"/>
+            <w:sz w:val="20"/>
+            <w:rPrChange w:id="262" w:author="Lynn Felhofer" w:date="2019-02-28T11:16:00Z">
+              <w:rPr/>
+            </w:rPrChange>
+          </w:rPr>
+          <w:delText>Provenance.entity</w:delText>
+        </w:r>
+      </w:del>
+      <w:ins w:id="263" w:author="Lynn Felhofer" w:date="2019-02-28T11:24:00Z">
+        <w:del w:id="264" w:author="John Moehrke" w:date="2019-02-28T13:30:00Z">
+          <w:r>
+            <w:delText xml:space="preserve"> </w:delText>
+          </w:r>
+        </w:del>
+      </w:ins>
+      <w:del w:id="265" w:author="John Moehrke" w:date="2019-02-28T13:30:00Z">
+        <w:r>
+          <w:delText>, the Provenance Resource provides the ability for an XDS or MHD Document Consumer to access the one or more documents from which a certain data element was extracted.</w:delText>
+        </w:r>
+      </w:del>
+    </w:p>
+    <w:p>
+      <w:pPr>
+        <w:pStyle w:val="BodyText"/>
+        <w:rPr>
+          <w:del w:id="266" w:author="John Moehrke" w:date="2019-02-28T13:30:00Z"/>
+        </w:rPr>
+      </w:pPr>
+      <w:del w:id="267" w:author="John Moehrke" w:date="2019-02-28T13:30:00Z">
+        <w:r>
+          <w:lastRenderedPageBreak/>
+          <w:delText xml:space="preserve">When no Provenance resource has a </w:delText>
+        </w:r>
+        <w:r>
+          <w:rPr>
+            <w:rFonts w:ascii="Courier New" w:hAnsi="Courier New" w:cs="Courier New"/>
+            <w:sz w:val="20"/>
+            <w:rPrChange w:id="268" w:author="Lynn Felhofer" w:date="2019-02-28T11:22:00Z">
+              <w:rPr/>
+            </w:rPrChange>
+          </w:rPr>
+          <w:delText>Provenance.target</w:delText>
+        </w:r>
+        <w:r>
+          <w:delText xml:space="preserve"> pointing at a data-element, it means that the data-element was not extracted from a document.</w:delText>
+        </w:r>
+      </w:del>
+    </w:p>
+    <w:p>
+      <w:pPr>
+        <w:pStyle w:val="BodyText"/>
       </w:pPr>
       <w:r>
         <w:t xml:space="preserve">The following </w:t>
@@ -29836,16 +30223,29 @@
         <w:t xml:space="preserve">bullets list </w:t>
       </w:r>
       <w:r>
-        <w:t>the detailed constraints for the FHIR Provenance.</w:t>
+        <w:t>the detailed constraints for the FHIR Provenance</w:t>
+      </w:r>
+      <w:ins w:id="269" w:author="Lynn Felhofer" w:date="2019-02-28T11:20:00Z">
+        <w:r>
+          <w:t xml:space="preserve"> Resource</w:t>
+        </w:r>
+      </w:ins>
+      <w:r>
+        <w:t>.</w:t>
       </w:r>
     </w:p>
     <w:p>
       <w:pPr>
         <w:pStyle w:val="BodyText"/>
-      </w:pPr>
-      <w:r>
-        <w:t>See ITI TF-2.x Appendix Z.10 “Profiling conventions for constraints on FHIR” for a description of terms used in the optionality column (Opt.).</w:t>
-      </w:r>
+        <w:rPr>
+          <w:del w:id="270" w:author="John Moehrke" w:date="2019-02-28T13:31:00Z"/>
+        </w:rPr>
+      </w:pPr>
+      <w:del w:id="271" w:author="John Moehrke" w:date="2019-02-28T13:31:00Z">
+        <w:r>
+          <w:delText>See ITI TF-2.x Appendix Z.10 “Profiling conventions for constraints on FHIR” for a description of terms used in the optionality column (Opt.).</w:delText>
+        </w:r>
+      </w:del>
     </w:p>
     <w:p>
       <w:pPr>
@@ -29865,7 +30265,20 @@
       </w:r>
       <w:proofErr w:type="spellEnd"/>
       <w:r>
-        <w:t xml:space="preserve"> shall be populated identifying each of the resources extracted from the document referenced by the </w:t>
+        <w:t xml:space="preserve"> shall be </w:t>
+      </w:r>
+      <w:del w:id="272" w:author="Lynn Felhofer" w:date="2019-02-28T11:22:00Z">
+        <w:r>
+          <w:delText>populated identifying</w:delText>
+        </w:r>
+      </w:del>
+      <w:ins w:id="273" w:author="Lynn Felhofer" w:date="2019-02-28T11:22:00Z">
+        <w:r>
+          <w:t>contain a reference to</w:t>
+        </w:r>
+      </w:ins>
+      <w:r>
+        <w:t xml:space="preserve"> each of the resources extracted from the document referenced by the </w:t>
       </w:r>
       <w:proofErr w:type="spellStart"/>
       <w:r>
@@ -29890,7 +30303,6 @@
       </w:pPr>
       <w:proofErr w:type="spellStart"/>
       <w:r>
-        <w:lastRenderedPageBreak/>
         <w:t>Provenance.policy</w:t>
       </w:r>
       <w:proofErr w:type="spellEnd"/>
@@ -29905,7 +30317,12 @@
         <w:t>shall contain the static URI</w:t>
       </w:r>
       <w:r>
-        <w:t xml:space="preserve"> “urn:ihe:pcc:qedm:2017:document-provenance-policy”.</w:t>
+        <w:t xml:space="preserve"> </w:t>
+      </w:r>
+      <w:bookmarkStart w:id="274" w:name="_GoBack"/>
+      <w:bookmarkEnd w:id="274"/>
+      <w:r>
+        <w:t>“urn:ihe:pcc:qedm:2017:document-provenance-policy”.</w:t>
       </w:r>
     </w:p>
     <w:p>
@@ -29929,7 +30346,39 @@
           <w:rFonts w:ascii="Times New Roman" w:hAnsi="Times New Roman" w:cs="Times New Roman"/>
           <w:sz w:val="24"/>
         </w:rPr>
-        <w:t>shall contain at least one entry holding the description of the system that extracted the elements from the document.</w:t>
+        <w:t xml:space="preserve">shall contain at least one entry </w:t>
+      </w:r>
+      <w:ins w:id="275" w:author="John Moehrke" w:date="2019-02-28T13:33:00Z">
+        <w:r>
+          <w:rPr>
+            <w:rFonts w:ascii="Times New Roman" w:hAnsi="Times New Roman" w:cs="Times New Roman"/>
+            <w:sz w:val="24"/>
+          </w:rPr>
+          <w:t>[</w:t>
+        </w:r>
+        <w:proofErr w:type="gramStart"/>
+        <w:r>
+          <w:rPr>
+            <w:rFonts w:ascii="Times New Roman" w:hAnsi="Times New Roman" w:cs="Times New Roman"/>
+            <w:sz w:val="24"/>
+          </w:rPr>
+          <w:t>1..</w:t>
+        </w:r>
+        <w:proofErr w:type="gramEnd"/>
+        <w:r>
+          <w:rPr>
+            <w:rFonts w:ascii="Times New Roman" w:hAnsi="Times New Roman" w:cs="Times New Roman"/>
+            <w:sz w:val="24"/>
+          </w:rPr>
+          <w:t xml:space="preserve">*] </w:t>
+        </w:r>
+      </w:ins>
+      <w:r>
+        <w:rPr>
+          <w:rFonts w:ascii="Times New Roman" w:hAnsi="Times New Roman" w:cs="Times New Roman"/>
+          <w:sz w:val="24"/>
+        </w:rPr>
+        <w:t>holding the description of the system that extracted the elements from the document.</w:t>
       </w:r>
     </w:p>
     <w:p>
@@ -30075,7 +30524,39 @@
           <w:rFonts w:ascii="Times New Roman" w:hAnsi="Times New Roman" w:cs="Times New Roman"/>
           <w:sz w:val="24"/>
         </w:rPr>
-        <w:t>shall contain one element describing the Document from which the elements were extracted.</w:t>
+        <w:t>shall contain one element</w:t>
+      </w:r>
+      <w:ins w:id="276" w:author="John Moehrke" w:date="2019-02-28T13:32:00Z">
+        <w:r>
+          <w:rPr>
+            <w:rFonts w:ascii="Times New Roman" w:hAnsi="Times New Roman" w:cs="Times New Roman"/>
+            <w:sz w:val="24"/>
+          </w:rPr>
+          <w:t xml:space="preserve"> [</w:t>
+        </w:r>
+        <w:proofErr w:type="gramStart"/>
+        <w:r>
+          <w:rPr>
+            <w:rFonts w:ascii="Times New Roman" w:hAnsi="Times New Roman" w:cs="Times New Roman"/>
+            <w:sz w:val="24"/>
+          </w:rPr>
+          <w:t>1..</w:t>
+        </w:r>
+        <w:proofErr w:type="gramEnd"/>
+        <w:r>
+          <w:rPr>
+            <w:rFonts w:ascii="Times New Roman" w:hAnsi="Times New Roman" w:cs="Times New Roman"/>
+            <w:sz w:val="24"/>
+          </w:rPr>
+          <w:t>1]</w:t>
+        </w:r>
+      </w:ins>
+      <w:r>
+        <w:rPr>
+          <w:rFonts w:ascii="Times New Roman" w:hAnsi="Times New Roman" w:cs="Times New Roman"/>
+          <w:sz w:val="24"/>
+        </w:rPr>
+        <w:t xml:space="preserve"> describing the Document from which the elements were extracted.</w:t>
       </w:r>
     </w:p>
     <w:p>
@@ -30120,6 +30601,7 @@
         </w:numPr>
       </w:pPr>
       <w:proofErr w:type="spellStart"/>
+      <w:proofErr w:type="gramStart"/>
       <w:r>
         <w:t>Provenance</w:t>
       </w:r>
@@ -30127,6 +30609,7 @@
         <w:t>.entity.what</w:t>
       </w:r>
       <w:proofErr w:type="spellEnd"/>
+      <w:proofErr w:type="gramEnd"/>
       <w:r>
         <w:t xml:space="preserve"> </w:t>
       </w:r>
@@ -30147,11 +30630,16 @@
         </w:numPr>
       </w:pPr>
       <w:proofErr w:type="spellStart"/>
+      <w:proofErr w:type="gramStart"/>
       <w:r>
         <w:t>Provenance</w:t>
       </w:r>
       <w:r>
-        <w:t>.entity.what.reference</w:t>
+        <w:t>.entity.what</w:t>
+      </w:r>
+      <w:proofErr w:type="gramEnd"/>
+      <w:r>
+        <w:t>.reference</w:t>
       </w:r>
       <w:proofErr w:type="spellEnd"/>
       <w:r>
@@ -30167,6 +30655,11 @@
       <w:r>
         <w:t xml:space="preserve">DocumentReference </w:t>
       </w:r>
+      <w:ins w:id="277" w:author="Lynn Felhofer" w:date="2019-02-28T11:05:00Z">
+        <w:r>
+          <w:t xml:space="preserve">Resource </w:t>
+        </w:r>
+      </w:ins>
       <w:r>
         <w:rPr>
           <w:rFonts w:ascii="Times New Roman" w:hAnsi="Times New Roman" w:cs="Times New Roman"/>
@@ -30194,11 +30687,16 @@
         </w:numPr>
       </w:pPr>
       <w:proofErr w:type="spellStart"/>
+      <w:proofErr w:type="gramStart"/>
       <w:r>
         <w:t>Provenance</w:t>
       </w:r>
       <w:r>
-        <w:t>.entity.what.identifier</w:t>
+        <w:t>.entity.what</w:t>
+      </w:r>
+      <w:proofErr w:type="gramEnd"/>
+      <w:r>
+        <w:t>.identifier</w:t>
       </w:r>
       <w:proofErr w:type="spellEnd"/>
       <w:r>
@@ -30209,7 +30707,39 @@
           <w:rFonts w:ascii="Times New Roman" w:hAnsi="Times New Roman" w:cs="Times New Roman"/>
           <w:sz w:val="24"/>
         </w:rPr>
-        <w:t>shall be the reference used to access documents in XDS Profile:</w:t>
+        <w:t>shall be the reference</w:t>
+      </w:r>
+      <w:ins w:id="278" w:author="Lynn Felhofer" w:date="2019-02-28T11:03:00Z">
+        <w:r>
+          <w:rPr>
+            <w:rFonts w:ascii="Times New Roman" w:hAnsi="Times New Roman" w:cs="Times New Roman"/>
+            <w:sz w:val="24"/>
+          </w:rPr>
+          <w:t xml:space="preserve"> metadata attributes</w:t>
+        </w:r>
+      </w:ins>
+      <w:r>
+        <w:rPr>
+          <w:rFonts w:ascii="Times New Roman" w:hAnsi="Times New Roman" w:cs="Times New Roman"/>
+          <w:sz w:val="24"/>
+        </w:rPr>
+        <w:t xml:space="preserve"> used to access documents in </w:t>
+      </w:r>
+      <w:ins w:id="279" w:author="Lynn Felhofer" w:date="2019-02-28T11:03:00Z">
+        <w:r>
+          <w:rPr>
+            <w:rFonts w:ascii="Times New Roman" w:hAnsi="Times New Roman" w:cs="Times New Roman"/>
+            <w:sz w:val="24"/>
+          </w:rPr>
+          <w:t xml:space="preserve">the </w:t>
+        </w:r>
+      </w:ins>
+      <w:r>
+        <w:rPr>
+          <w:rFonts w:ascii="Times New Roman" w:hAnsi="Times New Roman" w:cs="Times New Roman"/>
+          <w:sz w:val="24"/>
+        </w:rPr>
+        <w:t>XDS Profile:</w:t>
       </w:r>
       <w:r>
         <w:t xml:space="preserve"> </w:t>
@@ -30228,14 +30758,44 @@
           <w:rFonts w:ascii="Times New Roman" w:hAnsi="Times New Roman" w:cs="Times New Roman"/>
           <w:sz w:val="24"/>
         </w:rPr>
-        <w:t>The XDS</w:t>
-      </w:r>
-      <w:r>
-        <w:t xml:space="preserve"> </w:t>
-      </w:r>
+        <w:t xml:space="preserve">The </w:t>
+      </w:r>
+      <w:del w:id="280" w:author="Lynn Felhofer" w:date="2019-02-28T11:06:00Z">
+        <w:r>
+          <w:rPr>
+            <w:rFonts w:ascii="Times New Roman" w:hAnsi="Times New Roman" w:cs="Times New Roman"/>
+            <w:sz w:val="24"/>
+          </w:rPr>
+          <w:delText>XDS</w:delText>
+        </w:r>
+      </w:del>
+      <w:ins w:id="281" w:author="Lynn Felhofer" w:date="2019-02-28T11:06:00Z">
+        <w:r>
+          <w:rPr>
+            <w:rFonts w:ascii="Times New Roman" w:hAnsi="Times New Roman" w:cs="Times New Roman"/>
+            <w:sz w:val="24"/>
+          </w:rPr>
+          <w:t xml:space="preserve">value of </w:t>
+        </w:r>
+      </w:ins>
+      <w:del w:id="282" w:author="Lynn Felhofer" w:date="2019-02-28T11:06:00Z">
+        <w:r>
+          <w:delText xml:space="preserve"> </w:delText>
+        </w:r>
+      </w:del>
       <w:proofErr w:type="spellStart"/>
-      <w:r>
-        <w:t>RepositoryUniqueId</w:t>
+      <w:ins w:id="283" w:author="Lynn Felhofer" w:date="2019-02-28T11:06:00Z">
+        <w:r>
+          <w:t>DocumentEntry.r</w:t>
+        </w:r>
+      </w:ins>
+      <w:del w:id="284" w:author="Lynn Felhofer" w:date="2019-02-28T11:03:00Z">
+        <w:r>
+          <w:delText>R</w:delText>
+        </w:r>
+      </w:del>
+      <w:r>
+        <w:t>epositoryUniqueId</w:t>
       </w:r>
       <w:proofErr w:type="spellEnd"/>
       <w:r>
@@ -30248,9 +30808,16 @@
         </w:rPr>
         <w:t>as</w:t>
       </w:r>
-      <w:r>
-        <w:t xml:space="preserve"> </w:t>
-      </w:r>
+      <w:ins w:id="285" w:author="John Moehrke" w:date="2019-02-28T13:36:00Z">
+        <w:r>
+          <w:t xml:space="preserve"> </w:t>
+        </w:r>
+      </w:ins>
+      <w:del w:id="286" w:author="John Moehrke" w:date="2019-02-28T13:36:00Z">
+        <w:r>
+          <w:delText xml:space="preserve"> </w:delText>
+        </w:r>
+      </w:del>
       <w:r>
         <w:t xml:space="preserve">.system </w:t>
       </w:r>
@@ -30268,14 +30835,42 @@
           <w:rFonts w:ascii="Times New Roman" w:hAnsi="Times New Roman" w:cs="Times New Roman"/>
           <w:sz w:val="24"/>
         </w:rPr>
-        <w:t>The XDS</w:t>
-      </w:r>
+        <w:t xml:space="preserve">The </w:t>
+      </w:r>
+      <w:ins w:id="287" w:author="Lynn Felhofer" w:date="2019-02-28T11:06:00Z">
+        <w:r>
+          <w:rPr>
+            <w:rFonts w:ascii="Times New Roman" w:hAnsi="Times New Roman" w:cs="Times New Roman"/>
+            <w:sz w:val="24"/>
+          </w:rPr>
+          <w:t>value of</w:t>
+        </w:r>
+      </w:ins>
+      <w:del w:id="288" w:author="Lynn Felhofer" w:date="2019-02-28T11:06:00Z">
+        <w:r>
+          <w:rPr>
+            <w:rFonts w:ascii="Times New Roman" w:hAnsi="Times New Roman" w:cs="Times New Roman"/>
+            <w:sz w:val="24"/>
+          </w:rPr>
+          <w:delText>XDS</w:delText>
+        </w:r>
+      </w:del>
       <w:r>
         <w:t xml:space="preserve"> </w:t>
       </w:r>
       <w:proofErr w:type="spellStart"/>
-      <w:r>
-        <w:t>DocumentId</w:t>
+      <w:ins w:id="289" w:author="Lynn Felhofer" w:date="2019-02-28T11:06:00Z">
+        <w:r>
+          <w:t>DocumentEntry.unique</w:t>
+        </w:r>
+      </w:ins>
+      <w:del w:id="290" w:author="Lynn Felhofer" w:date="2019-02-28T11:06:00Z">
+        <w:r>
+          <w:delText>Document</w:delText>
+        </w:r>
+      </w:del>
+      <w:r>
+        <w:t>Id</w:t>
       </w:r>
       <w:proofErr w:type="spellEnd"/>
       <w:r>
@@ -30317,7 +30912,7 @@
       <w:pPr>
         <w:pStyle w:val="Heading6"/>
       </w:pPr>
-      <w:bookmarkStart w:id="177" w:name="_Toc534977340"/>
+      <w:bookmarkStart w:id="291" w:name="_Toc534977340"/>
       <w:r>
         <w:t>3.44</w:t>
       </w:r>
@@ -30330,7 +30925,7 @@
       <w:r>
         <w:t xml:space="preserve"> Resource Bundling</w:t>
       </w:r>
-      <w:bookmarkEnd w:id="177"/>
+      <w:bookmarkEnd w:id="291"/>
     </w:p>
     <w:p>
       <w:pPr>
@@ -30382,16 +30977,17 @@
       <w:pPr>
         <w:pStyle w:val="Heading5"/>
       </w:pPr>
-      <w:bookmarkStart w:id="178" w:name="_Toc452542547"/>
-      <w:bookmarkStart w:id="179" w:name="_Toc534977341"/>
-      <w:r>
+      <w:bookmarkStart w:id="292" w:name="_Toc452542547"/>
+      <w:bookmarkStart w:id="293" w:name="_Toc534977341"/>
+      <w:r>
+        <w:lastRenderedPageBreak/>
         <w:t>3.44</w:t>
       </w:r>
       <w:r>
         <w:t>.4.2.3 Expected Actions</w:t>
       </w:r>
-      <w:bookmarkEnd w:id="178"/>
-      <w:bookmarkEnd w:id="179"/>
+      <w:bookmarkEnd w:id="292"/>
+      <w:bookmarkEnd w:id="293"/>
     </w:p>
     <w:p>
       <w:pPr>
@@ -30455,11 +31051,11 @@
       <w:pPr>
         <w:pStyle w:val="Heading6"/>
       </w:pPr>
-      <w:bookmarkStart w:id="180" w:name="_Toc534977342"/>
+      <w:bookmarkStart w:id="294" w:name="_Toc534977342"/>
       <w:r>
         <w:t>3.44.4.2.3.1 Document Provenance Option</w:t>
       </w:r>
-      <w:bookmarkEnd w:id="180"/>
+      <w:bookmarkEnd w:id="294"/>
     </w:p>
     <w:p>
       <w:pPr>
@@ -30474,297 +31070,297 @@
         <w:pStyle w:val="BodyText"/>
       </w:pPr>
       <w:r>
+        <w:t xml:space="preserve">When a Provenance resource is received with </w:t>
+      </w:r>
+      <w:proofErr w:type="spellStart"/>
+      <w:r>
+        <w:t>P</w:t>
+      </w:r>
+      <w:r>
+        <w:t>rovenance.policy</w:t>
+      </w:r>
+      <w:proofErr w:type="spellEnd"/>
+      <w:r>
+        <w:t xml:space="preserve"> valued at “</w:t>
+      </w:r>
+      <w:r>
+        <w:rPr>
+          <w:rStyle w:val="XMLname"/>
+        </w:rPr>
+        <w:t>urn:ihe:pcc:qedm:2017:document-provenance-policy</w:t>
+      </w:r>
+      <w:r>
+        <w:t xml:space="preserve">” and </w:t>
+      </w:r>
+      <w:proofErr w:type="spellStart"/>
+      <w:r>
+        <w:t>P</w:t>
+      </w:r>
+      <w:r>
+        <w:t>rovenance.target</w:t>
+      </w:r>
+      <w:proofErr w:type="spellEnd"/>
+      <w:r>
+        <w:t xml:space="preserve"> has a reference for the data element(s) for which a document reference is sought, the Clinical Data Consumer:</w:t>
+      </w:r>
+    </w:p>
+    <w:p>
+      <w:pPr>
+        <w:pStyle w:val="ListBullet2"/>
+      </w:pPr>
+      <w:r>
+        <w:t xml:space="preserve">Shall extract from these </w:t>
+      </w:r>
+      <w:proofErr w:type="spellStart"/>
+      <w:r>
+        <w:t>P</w:t>
+      </w:r>
+      <w:r>
+        <w:t>rovenance.entit</w:t>
+      </w:r>
+      <w:r>
+        <w:t>y</w:t>
+      </w:r>
+      <w:proofErr w:type="spellEnd"/>
+      <w:r>
+        <w:t xml:space="preserve">, the reference contained in the </w:t>
+      </w:r>
+      <w:proofErr w:type="spellStart"/>
+      <w:r>
+        <w:t>P</w:t>
+      </w:r>
+      <w:r>
+        <w:t>rovenance.entity</w:t>
+      </w:r>
+      <w:proofErr w:type="spellEnd"/>
+      <w:r>
+        <w:t xml:space="preserve"> to the document from which the target data-element was extracted.</w:t>
+      </w:r>
+    </w:p>
+    <w:p>
+      <w:pPr>
+        <w:pStyle w:val="BodyText"/>
+      </w:pPr>
+      <w:r>
+        <w:t xml:space="preserve">A Clinical Data Consumer that supports the Document Provenance Option shall process all Provenance resources contained in a bundle returned by a </w:t>
+      </w:r>
+      <w:r>
+        <w:t>[PCC-44]</w:t>
+      </w:r>
+      <w:r>
+        <w:t xml:space="preserve"> transaction where each provenance resource may include one or more </w:t>
+      </w:r>
+      <w:proofErr w:type="spellStart"/>
+      <w:r>
+        <w:t>Provenance.target</w:t>
+      </w:r>
+      <w:proofErr w:type="spellEnd"/>
+      <w:r>
+        <w:t xml:space="preserve"> in conjunction with one or more </w:t>
+      </w:r>
+      <w:proofErr w:type="spellStart"/>
+      <w:r>
+        <w:t>Provenance.entity</w:t>
+      </w:r>
+      <w:proofErr w:type="spellEnd"/>
+      <w:r>
+        <w:t>.</w:t>
+      </w:r>
+    </w:p>
+    <w:p>
+      <w:pPr>
+        <w:pStyle w:val="Heading4"/>
+      </w:pPr>
+      <w:bookmarkStart w:id="295" w:name="_Toc452542532"/>
+      <w:bookmarkStart w:id="296" w:name="_Toc534977343"/>
+      <w:r>
+        <w:t>3.44</w:t>
+      </w:r>
+      <w:r>
+        <w:t>.4.3 Conformance</w:t>
+      </w:r>
+      <w:bookmarkStart w:id="297" w:name="_Toc393804288"/>
+      <w:r>
+        <w:t xml:space="preserve"> Resource</w:t>
+      </w:r>
+      <w:bookmarkEnd w:id="295"/>
+      <w:bookmarkEnd w:id="296"/>
+      <w:bookmarkEnd w:id="297"/>
+    </w:p>
+    <w:p>
+      <w:pPr>
+        <w:pStyle w:val="BodyText"/>
+      </w:pPr>
+      <w:r>
+        <w:t xml:space="preserve">Clinical Data Sources implementing this transaction </w:t>
+      </w:r>
+      <w:r>
+        <w:t xml:space="preserve">shall </w:t>
+      </w:r>
+      <w:r>
+        <w:t xml:space="preserve">provide a Conformance Resource as described in ITI TF-2x: Appendix Z.3 indicating the query operation for the Resources have been implemented and shall include all the supported query parameters. </w:t>
+      </w:r>
+    </w:p>
+    <w:p>
+      <w:pPr>
+        <w:pStyle w:val="Heading3"/>
+      </w:pPr>
+      <w:bookmarkStart w:id="298" w:name="_Toc466616631"/>
+      <w:bookmarkStart w:id="299" w:name="_Toc469616861"/>
+      <w:bookmarkStart w:id="300" w:name="_Toc534977344"/>
+      <w:bookmarkEnd w:id="169"/>
+      <w:bookmarkEnd w:id="170"/>
+      <w:r>
+        <w:t>3.44</w:t>
+      </w:r>
+      <w:r>
+        <w:t>.5 Security Considerations</w:t>
+      </w:r>
+      <w:bookmarkEnd w:id="298"/>
+      <w:bookmarkEnd w:id="299"/>
+      <w:bookmarkEnd w:id="300"/>
+    </w:p>
+    <w:p>
+      <w:pPr>
+        <w:pStyle w:val="BodyText"/>
+      </w:pPr>
+      <w:r>
+        <w:t xml:space="preserve">The retrieved content contains PHI that </w:t>
+      </w:r>
+      <w:r>
+        <w:t xml:space="preserve">shall </w:t>
+      </w:r>
+      <w:r>
+        <w:t>be protected.</w:t>
+      </w:r>
+    </w:p>
+    <w:p>
+      <w:pPr>
+        <w:pStyle w:val="BodyText"/>
+      </w:pPr>
+      <w:r>
+        <w:t>See the general Security Considerations in</w:t>
+      </w:r>
+      <w:r>
+        <w:t xml:space="preserve"> </w:t>
+      </w:r>
+      <w:r>
+        <w:t xml:space="preserve">PCC TF-1: </w:t>
+      </w:r>
+      <w:r>
+        <w:t>X</w:t>
+      </w:r>
+      <w:r>
+        <w:t>.5</w:t>
+      </w:r>
+      <w:r>
+        <w:t>.</w:t>
+      </w:r>
+      <w:r>
+        <w:t xml:space="preserve"> </w:t>
+      </w:r>
+    </w:p>
+    <w:p>
+      <w:pPr>
+        <w:pStyle w:val="Heading4"/>
+      </w:pPr>
+      <w:bookmarkStart w:id="301" w:name="_Toc466616632"/>
+      <w:bookmarkStart w:id="302" w:name="_Toc469616862"/>
+      <w:bookmarkStart w:id="303" w:name="_Toc534977345"/>
+      <w:r>
+        <w:t>3.44</w:t>
+      </w:r>
+      <w:r>
+        <w:t>.5.1 Security Audit Considerations</w:t>
+      </w:r>
+      <w:bookmarkEnd w:id="301"/>
+      <w:bookmarkEnd w:id="302"/>
+      <w:bookmarkEnd w:id="303"/>
+    </w:p>
+    <w:p>
+      <w:pPr>
+        <w:pStyle w:val="BodyText"/>
+      </w:pPr>
+      <w:r>
+        <w:t xml:space="preserve">Grouping a </w:t>
+      </w:r>
+      <w:r>
+        <w:t xml:space="preserve">Clinical Data Source </w:t>
+      </w:r>
+      <w:r>
+        <w:t xml:space="preserve">with an ATNA Secure Node or Secure Application is </w:t>
+      </w:r>
+      <w:r>
+        <w:t>required.</w:t>
+      </w:r>
+      <w:r>
+        <w:t xml:space="preserve"> </w:t>
+      </w:r>
+      <w:r>
+        <w:t xml:space="preserve">Grouping a Clinical Data Consumer </w:t>
+      </w:r>
+      <w:r>
+        <w:t xml:space="preserve">with an ATNA Secure Node or Secure Application </w:t>
+      </w:r>
+      <w:r>
+        <w:t xml:space="preserve">is </w:t>
+      </w:r>
+      <w:r>
+        <w:t xml:space="preserve">recommended. </w:t>
+      </w:r>
+    </w:p>
+    <w:p>
+      <w:pPr>
+        <w:pStyle w:val="BodyText"/>
+      </w:pPr>
+      <w:r>
+        <w:t xml:space="preserve">The </w:t>
+      </w:r>
+      <w:r>
+        <w:t xml:space="preserve">Clinical Data Consumer </w:t>
+      </w:r>
+      <w:r>
+        <w:t>may be considered overburdened to fully implement the requirements of</w:t>
+      </w:r>
+      <w:r>
+        <w:t xml:space="preserve"> a</w:t>
+      </w:r>
+      <w:r>
+        <w:t xml:space="preserve"> Secure Node or Secure Application. The </w:t>
+      </w:r>
+      <w:bookmarkStart w:id="304" w:name="_Hlk488936915"/>
+      <w:r>
+        <w:t xml:space="preserve">Clinical Data Source </w:t>
+      </w:r>
+      <w:bookmarkEnd w:id="304"/>
+      <w:r>
+        <w:t xml:space="preserve">is </w:t>
+      </w:r>
+      <w:r>
+        <w:t>likely a more robust application</w:t>
+      </w:r>
+      <w:r>
+        <w:t xml:space="preserve"> and </w:t>
+      </w:r>
+      <w:r>
+        <w:t xml:space="preserve">shall </w:t>
+      </w:r>
+      <w:r>
+        <w:t>generate audit message</w:t>
+      </w:r>
+      <w:r>
+        <w:t>s</w:t>
+      </w:r>
+      <w:r>
+        <w:t>.</w:t>
+      </w:r>
+    </w:p>
+    <w:p>
+      <w:pPr>
+        <w:pStyle w:val="BodyText"/>
+      </w:pPr>
+      <w:r>
         <w:lastRenderedPageBreak/>
-        <w:t xml:space="preserve">When a Provenance resource is received with </w:t>
-      </w:r>
-      <w:proofErr w:type="spellStart"/>
-      <w:r>
-        <w:t>P</w:t>
-      </w:r>
-      <w:r>
-        <w:t>rovenance.policy</w:t>
-      </w:r>
-      <w:proofErr w:type="spellEnd"/>
-      <w:r>
-        <w:t xml:space="preserve"> valued at “</w:t>
-      </w:r>
-      <w:r>
-        <w:rPr>
-          <w:rStyle w:val="XMLname"/>
-        </w:rPr>
-        <w:t>urn:ihe:pcc:qedm:2017:document-provenance-policy</w:t>
-      </w:r>
-      <w:r>
-        <w:t xml:space="preserve">” and </w:t>
-      </w:r>
-      <w:proofErr w:type="spellStart"/>
-      <w:r>
-        <w:t>P</w:t>
-      </w:r>
-      <w:r>
-        <w:t>rovenance.target</w:t>
-      </w:r>
-      <w:proofErr w:type="spellEnd"/>
-      <w:r>
-        <w:t xml:space="preserve"> has a reference for the data element(s) for which a document reference is sought, the Clinical Data Consumer:</w:t>
-      </w:r>
-    </w:p>
-    <w:p>
-      <w:pPr>
-        <w:pStyle w:val="ListBullet2"/>
-      </w:pPr>
-      <w:r>
-        <w:t xml:space="preserve">Shall extract from these </w:t>
-      </w:r>
-      <w:proofErr w:type="spellStart"/>
-      <w:r>
-        <w:t>P</w:t>
-      </w:r>
-      <w:r>
-        <w:t>rovenance.entit</w:t>
-      </w:r>
-      <w:r>
-        <w:t>y</w:t>
-      </w:r>
-      <w:proofErr w:type="spellEnd"/>
-      <w:r>
-        <w:t xml:space="preserve">, the reference contained in the </w:t>
-      </w:r>
-      <w:proofErr w:type="spellStart"/>
-      <w:r>
-        <w:t>P</w:t>
-      </w:r>
-      <w:r>
-        <w:t>rovenance.entity</w:t>
-      </w:r>
-      <w:proofErr w:type="spellEnd"/>
-      <w:r>
-        <w:t xml:space="preserve"> to the document from which the target data-element was extracted.</w:t>
-      </w:r>
-    </w:p>
-    <w:p>
-      <w:pPr>
-        <w:pStyle w:val="BodyText"/>
-      </w:pPr>
-      <w:r>
-        <w:t xml:space="preserve">A Clinical Data Consumer that supports the Document Provenance Option shall process all Provenance resources contained in a bundle returned by a </w:t>
-      </w:r>
-      <w:r>
-        <w:t>[PCC-44]</w:t>
-      </w:r>
-      <w:r>
-        <w:t xml:space="preserve"> transaction where each provenance resource may include one or more </w:t>
-      </w:r>
-      <w:proofErr w:type="spellStart"/>
-      <w:r>
-        <w:t>Provenance.target</w:t>
-      </w:r>
-      <w:proofErr w:type="spellEnd"/>
-      <w:r>
-        <w:t xml:space="preserve"> in conjunction with one or more </w:t>
-      </w:r>
-      <w:proofErr w:type="spellStart"/>
-      <w:r>
-        <w:t>Provenance.entity</w:t>
-      </w:r>
-      <w:proofErr w:type="spellEnd"/>
-      <w:r>
-        <w:t>.</w:t>
-      </w:r>
-    </w:p>
-    <w:p>
-      <w:pPr>
-        <w:pStyle w:val="Heading4"/>
-      </w:pPr>
-      <w:bookmarkStart w:id="181" w:name="_Toc452542532"/>
-      <w:bookmarkStart w:id="182" w:name="_Toc534977343"/>
-      <w:r>
-        <w:t>3.44</w:t>
-      </w:r>
-      <w:r>
-        <w:t>.4.3 Conformance</w:t>
-      </w:r>
-      <w:bookmarkStart w:id="183" w:name="_Toc393804288"/>
-      <w:r>
-        <w:t xml:space="preserve"> Resource</w:t>
-      </w:r>
-      <w:bookmarkEnd w:id="181"/>
-      <w:bookmarkEnd w:id="182"/>
-      <w:bookmarkEnd w:id="183"/>
-    </w:p>
-    <w:p>
-      <w:pPr>
-        <w:pStyle w:val="BodyText"/>
-      </w:pPr>
-      <w:r>
-        <w:t xml:space="preserve">Clinical Data Sources implementing this transaction </w:t>
-      </w:r>
-      <w:r>
-        <w:t xml:space="preserve">shall </w:t>
-      </w:r>
-      <w:r>
-        <w:t xml:space="preserve">provide a Conformance Resource as described in ITI TF-2x: Appendix Z.3 indicating the query operation for the Resources have been implemented and shall include all the supported query parameters. </w:t>
-      </w:r>
-    </w:p>
-    <w:p>
-      <w:pPr>
-        <w:pStyle w:val="Heading3"/>
-      </w:pPr>
-      <w:bookmarkStart w:id="184" w:name="_Toc466616631"/>
-      <w:bookmarkStart w:id="185" w:name="_Toc469616861"/>
-      <w:bookmarkStart w:id="186" w:name="_Toc534977344"/>
-      <w:bookmarkEnd w:id="168"/>
-      <w:bookmarkEnd w:id="169"/>
-      <w:r>
-        <w:t>3.44</w:t>
-      </w:r>
-      <w:r>
-        <w:t>.5 Security Considerations</w:t>
-      </w:r>
-      <w:bookmarkEnd w:id="184"/>
-      <w:bookmarkEnd w:id="185"/>
-      <w:bookmarkEnd w:id="186"/>
-    </w:p>
-    <w:p>
-      <w:pPr>
-        <w:pStyle w:val="BodyText"/>
-      </w:pPr>
-      <w:r>
-        <w:t xml:space="preserve">The retrieved content contains PHI that </w:t>
-      </w:r>
-      <w:r>
-        <w:t xml:space="preserve">shall </w:t>
-      </w:r>
-      <w:r>
-        <w:t>be protected.</w:t>
-      </w:r>
-    </w:p>
-    <w:p>
-      <w:pPr>
-        <w:pStyle w:val="BodyText"/>
-      </w:pPr>
-      <w:r>
-        <w:t>See the general Security Considerations in</w:t>
-      </w:r>
-      <w:r>
-        <w:t xml:space="preserve"> </w:t>
-      </w:r>
-      <w:r>
-        <w:t xml:space="preserve">PCC TF-1: </w:t>
-      </w:r>
-      <w:r>
-        <w:t>X</w:t>
-      </w:r>
-      <w:r>
-        <w:t>.5</w:t>
-      </w:r>
-      <w:r>
-        <w:t>.</w:t>
-      </w:r>
-      <w:r>
-        <w:t xml:space="preserve"> </w:t>
-      </w:r>
-    </w:p>
-    <w:p>
-      <w:pPr>
-        <w:pStyle w:val="Heading4"/>
-      </w:pPr>
-      <w:bookmarkStart w:id="187" w:name="_Toc466616632"/>
-      <w:bookmarkStart w:id="188" w:name="_Toc469616862"/>
-      <w:bookmarkStart w:id="189" w:name="_Toc534977345"/>
-      <w:r>
-        <w:t>3.44</w:t>
-      </w:r>
-      <w:r>
-        <w:t>.5.1 Security Audit Considerations</w:t>
-      </w:r>
-      <w:bookmarkEnd w:id="187"/>
-      <w:bookmarkEnd w:id="188"/>
-      <w:bookmarkEnd w:id="189"/>
-    </w:p>
-    <w:p>
-      <w:pPr>
-        <w:pStyle w:val="BodyText"/>
-      </w:pPr>
-      <w:r>
-        <w:t xml:space="preserve">Grouping a </w:t>
-      </w:r>
-      <w:r>
-        <w:t xml:space="preserve">Clinical Data Source </w:t>
-      </w:r>
-      <w:r>
-        <w:t xml:space="preserve">with an ATNA Secure Node or Secure Application is </w:t>
-      </w:r>
-      <w:r>
-        <w:t>required.</w:t>
-      </w:r>
-      <w:r>
-        <w:t xml:space="preserve"> </w:t>
-      </w:r>
-      <w:r>
-        <w:t xml:space="preserve">Grouping a Clinical Data Consumer </w:t>
-      </w:r>
-      <w:r>
-        <w:t xml:space="preserve">with an ATNA Secure Node or Secure Application </w:t>
-      </w:r>
-      <w:r>
-        <w:t xml:space="preserve">is </w:t>
-      </w:r>
-      <w:r>
-        <w:t xml:space="preserve">recommended. </w:t>
-      </w:r>
-    </w:p>
-    <w:p>
-      <w:pPr>
-        <w:pStyle w:val="BodyText"/>
-      </w:pPr>
-      <w:r>
-        <w:t xml:space="preserve">The </w:t>
-      </w:r>
-      <w:r>
-        <w:t xml:space="preserve">Clinical Data Consumer </w:t>
-      </w:r>
-      <w:r>
-        <w:t>may be considered overburdened to fully implement the requirements of</w:t>
-      </w:r>
-      <w:r>
-        <w:t xml:space="preserve"> a</w:t>
-      </w:r>
-      <w:r>
-        <w:t xml:space="preserve"> Secure Node or Secure Application. The </w:t>
-      </w:r>
-      <w:bookmarkStart w:id="190" w:name="_Hlk488936915"/>
-      <w:r>
-        <w:t xml:space="preserve">Clinical Data Source </w:t>
-      </w:r>
-      <w:bookmarkEnd w:id="190"/>
-      <w:r>
-        <w:t xml:space="preserve">is </w:t>
-      </w:r>
-      <w:r>
-        <w:t>likely a more robust application</w:t>
-      </w:r>
-      <w:r>
-        <w:t xml:space="preserve"> and </w:t>
-      </w:r>
-      <w:r>
-        <w:t xml:space="preserve">shall </w:t>
-      </w:r>
-      <w:r>
-        <w:t>generate audit message</w:t>
-      </w:r>
-      <w:r>
-        <w:t>s</w:t>
-      </w:r>
-      <w:r>
-        <w:t>.</w:t>
-      </w:r>
-    </w:p>
-    <w:p>
-      <w:pPr>
-        <w:pStyle w:val="BodyText"/>
-      </w:pPr>
-      <w:r>
         <w:t xml:space="preserve">Both actors generate a </w:t>
       </w:r>
       <w:r>
@@ -30793,7 +31389,7 @@
         <w:spacing w:before="40"/>
         <w:ind w:hanging="357"/>
       </w:pPr>
-      <w:bookmarkStart w:id="191" w:name="_Hlk488937202"/>
+      <w:bookmarkStart w:id="305" w:name="_Hlk488937202"/>
       <w:r>
         <w:t>Event</w:t>
       </w:r>
@@ -30926,7 +31522,6 @@
         <w:pStyle w:val="ListBullet2"/>
       </w:pPr>
       <w:r>
-        <w:lastRenderedPageBreak/>
         <w:t xml:space="preserve">Human Requestor (0..n) </w:t>
       </w:r>
       <w:r>
@@ -31274,13 +31869,13 @@
       <w:pPr>
         <w:pStyle w:val="PartTitle1"/>
       </w:pPr>
-      <w:bookmarkStart w:id="192" w:name="_Toc534977346"/>
-      <w:bookmarkEnd w:id="191"/>
+      <w:bookmarkStart w:id="306" w:name="_Toc534977346"/>
+      <w:bookmarkEnd w:id="305"/>
       <w:r>
         <w:lastRenderedPageBreak/>
         <w:t>Volume 3 – Content Modules</w:t>
       </w:r>
-      <w:bookmarkEnd w:id="192"/>
+      <w:bookmarkEnd w:id="306"/>
     </w:p>
     <w:p>
       <w:pPr>
@@ -31309,10 +31904,10 @@
       </w:pPr>
     </w:p>
     <w:sectPr>
-      <w:headerReference w:type="default" r:id="rId50"/>
-      <w:footerReference w:type="even" r:id="rId51"/>
-      <w:footerReference w:type="default" r:id="rId52"/>
-      <w:footerReference w:type="first" r:id="rId53"/>
+      <w:headerReference w:type="default" r:id="rId49"/>
+      <w:footerReference w:type="even" r:id="rId50"/>
+      <w:footerReference w:type="default" r:id="rId51"/>
+      <w:footerReference w:type="first" r:id="rId52"/>
       <w:pgSz w:w="12240" w:h="15840" w:code="1"/>
       <w:pgMar w:top="1440" w:right="1080" w:bottom="1440" w:left="1800" w:header="720" w:footer="720" w:gutter="0"/>
       <w:lnNumType w:countBy="5" w:restart="continuous"/>
@@ -31412,7 +32007,7 @@
         <w:sz w:val="20"/>
       </w:rPr>
     </w:pPr>
-    <w:bookmarkStart w:id="193" w:name="_Toc473170355"/>
+    <w:bookmarkStart w:id="307" w:name="_Toc473170355"/>
     <w:r>
       <w:rPr>
         <w:sz w:val="20"/>
@@ -31486,7 +32081,7 @@
       <w:tab/>
       <w:t xml:space="preserve">                       Copyright © 2019: IHE International, Inc.</w:t>
     </w:r>
-    <w:bookmarkEnd w:id="193"/>
+    <w:bookmarkEnd w:id="307"/>
   </w:p>
   <w:p>
     <w:pPr>
@@ -36474,6 +37069,119 @@
     </w:lvl>
   </w:abstractNum>
   <w:abstractNum w:abstractNumId="51" w15:restartNumberingAfterBreak="0">
+    <w:nsid w:val="72D23DDD"/>
+    <w:multiLevelType w:val="hybridMultilevel"/>
+    <w:tmpl w:val="03DEA128"/>
+    <w:lvl w:ilvl="0" w:tplc="04090001">
+      <w:start w:val="1"/>
+      <w:numFmt w:val="bullet"/>
+      <w:lvlText w:val=""/>
+      <w:lvlJc w:val="left"/>
+      <w:pPr>
+        <w:ind w:left="720" w:hanging="360"/>
+      </w:pPr>
+      <w:rPr>
+        <w:rFonts w:ascii="Symbol" w:hAnsi="Symbol" w:hint="default"/>
+      </w:rPr>
+    </w:lvl>
+    <w:lvl w:ilvl="1" w:tplc="04090003" w:tentative="1">
+      <w:start w:val="1"/>
+      <w:numFmt w:val="bullet"/>
+      <w:lvlText w:val="o"/>
+      <w:lvlJc w:val="left"/>
+      <w:pPr>
+        <w:ind w:left="1440" w:hanging="360"/>
+      </w:pPr>
+      <w:rPr>
+        <w:rFonts w:ascii="Courier New" w:hAnsi="Courier New" w:cs="Courier New" w:hint="default"/>
+      </w:rPr>
+    </w:lvl>
+    <w:lvl w:ilvl="2" w:tplc="04090005" w:tentative="1">
+      <w:start w:val="1"/>
+      <w:numFmt w:val="bullet"/>
+      <w:lvlText w:val=""/>
+      <w:lvlJc w:val="left"/>
+      <w:pPr>
+        <w:ind w:left="2160" w:hanging="360"/>
+      </w:pPr>
+      <w:rPr>
+        <w:rFonts w:ascii="Wingdings" w:hAnsi="Wingdings" w:hint="default"/>
+      </w:rPr>
+    </w:lvl>
+    <w:lvl w:ilvl="3" w:tplc="04090001" w:tentative="1">
+      <w:start w:val="1"/>
+      <w:numFmt w:val="bullet"/>
+      <w:lvlText w:val=""/>
+      <w:lvlJc w:val="left"/>
+      <w:pPr>
+        <w:ind w:left="2880" w:hanging="360"/>
+      </w:pPr>
+      <w:rPr>
+        <w:rFonts w:ascii="Symbol" w:hAnsi="Symbol" w:hint="default"/>
+      </w:rPr>
+    </w:lvl>
+    <w:lvl w:ilvl="4" w:tplc="04090003" w:tentative="1">
+      <w:start w:val="1"/>
+      <w:numFmt w:val="bullet"/>
+      <w:lvlText w:val="o"/>
+      <w:lvlJc w:val="left"/>
+      <w:pPr>
+        <w:ind w:left="3600" w:hanging="360"/>
+      </w:pPr>
+      <w:rPr>
+        <w:rFonts w:ascii="Courier New" w:hAnsi="Courier New" w:cs="Courier New" w:hint="default"/>
+      </w:rPr>
+    </w:lvl>
+    <w:lvl w:ilvl="5" w:tplc="04090005" w:tentative="1">
+      <w:start w:val="1"/>
+      <w:numFmt w:val="bullet"/>
+      <w:lvlText w:val=""/>
+      <w:lvlJc w:val="left"/>
+      <w:pPr>
+        <w:ind w:left="4320" w:hanging="360"/>
+      </w:pPr>
+      <w:rPr>
+        <w:rFonts w:ascii="Wingdings" w:hAnsi="Wingdings" w:hint="default"/>
+      </w:rPr>
+    </w:lvl>
+    <w:lvl w:ilvl="6" w:tplc="04090001" w:tentative="1">
+      <w:start w:val="1"/>
+      <w:numFmt w:val="bullet"/>
+      <w:lvlText w:val=""/>
+      <w:lvlJc w:val="left"/>
+      <w:pPr>
+        <w:ind w:left="5040" w:hanging="360"/>
+      </w:pPr>
+      <w:rPr>
+        <w:rFonts w:ascii="Symbol" w:hAnsi="Symbol" w:hint="default"/>
+      </w:rPr>
+    </w:lvl>
+    <w:lvl w:ilvl="7" w:tplc="04090003" w:tentative="1">
+      <w:start w:val="1"/>
+      <w:numFmt w:val="bullet"/>
+      <w:lvlText w:val="o"/>
+      <w:lvlJc w:val="left"/>
+      <w:pPr>
+        <w:ind w:left="5760" w:hanging="360"/>
+      </w:pPr>
+      <w:rPr>
+        <w:rFonts w:ascii="Courier New" w:hAnsi="Courier New" w:cs="Courier New" w:hint="default"/>
+      </w:rPr>
+    </w:lvl>
+    <w:lvl w:ilvl="8" w:tplc="04090005" w:tentative="1">
+      <w:start w:val="1"/>
+      <w:numFmt w:val="bullet"/>
+      <w:lvlText w:val=""/>
+      <w:lvlJc w:val="left"/>
+      <w:pPr>
+        <w:ind w:left="6480" w:hanging="360"/>
+      </w:pPr>
+      <w:rPr>
+        <w:rFonts w:ascii="Wingdings" w:hAnsi="Wingdings" w:hint="default"/>
+      </w:rPr>
+    </w:lvl>
+  </w:abstractNum>
+  <w:abstractNum w:abstractNumId="52" w15:restartNumberingAfterBreak="0">
     <w:nsid w:val="73886D19"/>
     <w:multiLevelType w:val="hybridMultilevel"/>
     <w:tmpl w:val="5B763674"/>
@@ -36586,7 +37294,7 @@
       </w:rPr>
     </w:lvl>
   </w:abstractNum>
-  <w:abstractNum w:abstractNumId="52" w15:restartNumberingAfterBreak="0">
+  <w:abstractNum w:abstractNumId="53" w15:restartNumberingAfterBreak="0">
     <w:nsid w:val="73B837C2"/>
     <w:multiLevelType w:val="hybridMultilevel"/>
     <w:tmpl w:val="0324FE80"/>
@@ -36727,7 +37435,7 @@
       </w:rPr>
     </w:lvl>
   </w:abstractNum>
-  <w:abstractNum w:abstractNumId="53" w15:restartNumberingAfterBreak="0">
+  <w:abstractNum w:abstractNumId="54" w15:restartNumberingAfterBreak="0">
     <w:nsid w:val="74756EBB"/>
     <w:multiLevelType w:val="hybridMultilevel"/>
     <w:tmpl w:val="83A61B02"/>
@@ -36840,7 +37548,7 @@
       </w:rPr>
     </w:lvl>
   </w:abstractNum>
-  <w:abstractNum w:abstractNumId="54" w15:restartNumberingAfterBreak="0">
+  <w:abstractNum w:abstractNumId="55" w15:restartNumberingAfterBreak="0">
     <w:nsid w:val="747E4946"/>
     <w:multiLevelType w:val="hybridMultilevel"/>
     <w:tmpl w:val="389AC15E"/>
@@ -36982,7 +37690,7 @@
       </w:rPr>
     </w:lvl>
   </w:abstractNum>
-  <w:abstractNum w:abstractNumId="55" w15:restartNumberingAfterBreak="0">
+  <w:abstractNum w:abstractNumId="56" w15:restartNumberingAfterBreak="0">
     <w:nsid w:val="74D56E1E"/>
     <w:multiLevelType w:val="hybridMultilevel"/>
     <w:tmpl w:val="218688D2"/>
@@ -37095,7 +37803,7 @@
       </w:rPr>
     </w:lvl>
   </w:abstractNum>
-  <w:abstractNum w:abstractNumId="56" w15:restartNumberingAfterBreak="0">
+  <w:abstractNum w:abstractNumId="57" w15:restartNumberingAfterBreak="0">
     <w:nsid w:val="7B06647E"/>
     <w:multiLevelType w:val="hybridMultilevel"/>
     <w:tmpl w:val="FDB47E30"/>
@@ -37208,7 +37916,7 @@
       </w:rPr>
     </w:lvl>
   </w:abstractNum>
-  <w:abstractNum w:abstractNumId="57" w15:restartNumberingAfterBreak="0">
+  <w:abstractNum w:abstractNumId="58" w15:restartNumberingAfterBreak="0">
     <w:nsid w:val="7B17690A"/>
     <w:multiLevelType w:val="hybridMultilevel"/>
     <w:tmpl w:val="E6EEDCB0"/>
@@ -37321,7 +38029,7 @@
       </w:rPr>
     </w:lvl>
   </w:abstractNum>
-  <w:abstractNum w:abstractNumId="58" w15:restartNumberingAfterBreak="0">
+  <w:abstractNum w:abstractNumId="59" w15:restartNumberingAfterBreak="0">
     <w:nsid w:val="7C006240"/>
     <w:multiLevelType w:val="multilevel"/>
     <w:tmpl w:val="7B943E18"/>
@@ -37493,7 +38201,7 @@
     <w:abstractNumId w:val="4"/>
   </w:num>
   <w:num w:numId="11">
-    <w:abstractNumId w:val="58"/>
+    <w:abstractNumId w:val="59"/>
   </w:num>
   <w:num w:numId="12">
     <w:abstractNumId w:val="46"/>
@@ -37511,7 +38219,7 @@
     <w:abstractNumId w:val="31"/>
   </w:num>
   <w:num w:numId="17">
-    <w:abstractNumId w:val="52"/>
+    <w:abstractNumId w:val="53"/>
   </w:num>
   <w:num w:numId="18">
     <w:abstractNumId w:val="26"/>
@@ -37529,19 +38237,19 @@
     <w:abstractNumId w:val="14"/>
   </w:num>
   <w:num w:numId="23">
-    <w:abstractNumId w:val="53"/>
+    <w:abstractNumId w:val="54"/>
   </w:num>
   <w:num w:numId="24">
-    <w:abstractNumId w:val="57"/>
+    <w:abstractNumId w:val="58"/>
   </w:num>
   <w:num w:numId="25">
-    <w:abstractNumId w:val="55"/>
+    <w:abstractNumId w:val="56"/>
   </w:num>
   <w:num w:numId="26">
     <w:abstractNumId w:val="47"/>
   </w:num>
   <w:num w:numId="27">
-    <w:abstractNumId w:val="54"/>
+    <w:abstractNumId w:val="55"/>
   </w:num>
   <w:num w:numId="28">
     <w:abstractNumId w:val="20"/>
@@ -37643,7 +38351,7 @@
     <w:abstractNumId w:val="50"/>
   </w:num>
   <w:num w:numId="61">
-    <w:abstractNumId w:val="51"/>
+    <w:abstractNumId w:val="52"/>
   </w:num>
   <w:num w:numId="62">
     <w:abstractNumId w:val="42"/>
@@ -37691,7 +38399,7 @@
     <w:abstractNumId w:val="23"/>
   </w:num>
   <w:num w:numId="68">
-    <w:abstractNumId w:val="56"/>
+    <w:abstractNumId w:val="57"/>
   </w:num>
   <w:num w:numId="69">
     <w:abstractNumId w:val="41"/>
@@ -37718,7 +38426,7 @@
     <w:abstractNumId w:val="35"/>
   </w:num>
   <w:num w:numId="77">
-    <w:abstractNumId w:val="56"/>
+    <w:abstractNumId w:val="57"/>
   </w:num>
   <w:num w:numId="78">
     <w:abstractNumId w:val="41"/>
@@ -37768,8 +38476,22 @@
   <w:num w:numId="93">
     <w:abstractNumId w:val="29"/>
   </w:num>
+  <w:num w:numId="94">
+    <w:abstractNumId w:val="51"/>
+  </w:num>
   <w:numIdMacAtCleanup w:val="92"/>
 </w:numbering>
+</file>
+
+<file path=word/people.xml><?xml version="1.0" encoding="utf-8"?>
+<w15:people xmlns:wpc="http://schemas.microsoft.com/office/word/2010/wordprocessingCanvas" xmlns:cx="http://schemas.microsoft.com/office/drawing/2014/chartex" xmlns:cx1="http://schemas.microsoft.com/office/drawing/2015/9/8/chartex" xmlns:cx2="http://schemas.microsoft.com/office/drawing/2015/10/21/chartex" xmlns:cx3="http://schemas.microsoft.com/office/drawing/2016/5/9/chartex" xmlns:cx4="http://schemas.microsoft.com/office/drawing/2016/5/10/chartex" xmlns:cx5="http://schemas.microsoft.com/office/drawing/2016/5/11/chartex" xmlns:cx6="http://schemas.microsoft.com/office/drawing/2016/5/12/chartex" xmlns:cx7="http://schemas.microsoft.com/office/drawing/2016/5/13/chartex" xmlns:cx8="http://schemas.microsoft.com/office/drawing/2016/5/14/chartex" xmlns:mc="http://schemas.openxmlformats.org/markup-compatibility/2006" xmlns:aink="http://schemas.microsoft.com/office/drawing/2016/ink" xmlns:am3d="http://schemas.microsoft.com/office/drawing/2017/model3d" xmlns:o="urn:schemas-microsoft-com:office:office" xmlns:r="http://schemas.openxmlformats.org/officeDocument/2006/relationships" xmlns:m="http://schemas.openxmlformats.org/officeDocument/2006/math" xmlns:v="urn:schemas-microsoft-com:vml" xmlns:wp14="http://schemas.microsoft.com/office/word/2010/wordprocessingDrawing" xmlns:wp="http://schemas.openxmlformats.org/drawingml/2006/wordprocessingDrawing" xmlns:w10="urn:schemas-microsoft-com:office:word" xmlns:w="http://schemas.openxmlformats.org/wordprocessingml/2006/main" xmlns:w14="http://schemas.microsoft.com/office/word/2010/wordml" xmlns:w15="http://schemas.microsoft.com/office/word/2012/wordml" xmlns:w16cid="http://schemas.microsoft.com/office/word/2016/wordml/cid" xmlns:w16se="http://schemas.microsoft.com/office/word/2015/wordml/symex" xmlns:wpg="http://schemas.microsoft.com/office/word/2010/wordprocessingGroup" xmlns:wpi="http://schemas.microsoft.com/office/word/2010/wordprocessingInk" xmlns:wne="http://schemas.microsoft.com/office/word/2006/wordml" xmlns:wps="http://schemas.microsoft.com/office/word/2010/wordprocessingShape" mc:Ignorable="w14 w15 w16se w16cid wp14">
+  <w15:person w15:author="John Moehrke">
+    <w15:presenceInfo w15:providerId="AD" w15:userId="S-1-5-21-3165901284-3602096812-3107094750-5088"/>
+  </w15:person>
+  <w15:person w15:author="Lynn Felhofer">
+    <w15:presenceInfo w15:providerId="Windows Live" w15:userId="4a0fd87bb1915b1a"/>
+  </w15:person>
+</w15:people>
 </file>
 
 <file path=word/styles.xml><?xml version="1.0" encoding="utf-8"?>
@@ -40647,7 +41369,7 @@
 </file>
 
 <file path=customXml/itemProps1.xml><?xml version="1.0" encoding="utf-8"?>
-<ds:datastoreItem xmlns:ds="http://schemas.openxmlformats.org/officeDocument/2006/customXml" ds:itemID="{9D481E5E-29B7-47A9-8D2F-73C207D30087}">
+<ds:datastoreItem xmlns:ds="http://schemas.openxmlformats.org/officeDocument/2006/customXml" ds:itemID="{6EA77907-C6C7-4523-B69E-826C6221D100}">
   <ds:schemaRefs>
     <ds:schemaRef ds:uri="http://schemas.openxmlformats.org/officeDocument/2006/bibliography"/>
   </ds:schemaRefs>

</xml_diff>

<commit_message>
update to QEDm Provenance
</commit_message>
<xml_diff>
--- a/FHIR-R4/IHE_PCC_Suppl_QEDm.docx
+++ b/FHIR-R4/IHE_PCC_Suppl_QEDm.docx
@@ -12089,14 +12089,14 @@
                           </a:ln>
                           <a:extLst>
                             <a:ext uri="{909E8E84-426E-40dd-AFC4-6F175D3DCCD1}">
-                              <a14:hiddenFill xmlns:a14="http://schemas.microsoft.com/office/drawing/2010/main" xmlns:w="http://schemas.openxmlformats.org/wordprocessingml/2006/main" xmlns:w10="urn:schemas-microsoft-com:office:word" xmlns:v="urn:schemas-microsoft-com:vml" xmlns:o="urn:schemas-microsoft-com:office:office" xmlns:mv="urn:schemas-microsoft-com:mac:vml" xmlns:mo="http://schemas.microsoft.com/office/mac/office/2008/main" xmlns="">
+                              <a14:hiddenFill xmlns="" xmlns:mo="http://schemas.microsoft.com/office/mac/office/2008/main" xmlns:mv="urn:schemas-microsoft-com:mac:vml" xmlns:o="urn:schemas-microsoft-com:office:office" xmlns:v="urn:schemas-microsoft-com:vml" xmlns:w10="urn:schemas-microsoft-com:office:word" xmlns:w="http://schemas.openxmlformats.org/wordprocessingml/2006/main" xmlns:a14="http://schemas.microsoft.com/office/drawing/2010/main">
                                 <a:solidFill>
                                   <a:srgbClr val="FFFFFF"/>
                                 </a:solidFill>
                               </a14:hiddenFill>
                             </a:ext>
                             <a:ext uri="{91240B29-F687-4f45-9708-019B960494DF}">
-                              <a14:hiddenLine xmlns:a14="http://schemas.microsoft.com/office/drawing/2010/main" xmlns:w="http://schemas.openxmlformats.org/wordprocessingml/2006/main" xmlns:w10="urn:schemas-microsoft-com:office:word" xmlns:v="urn:schemas-microsoft-com:vml" xmlns:o="urn:schemas-microsoft-com:office:office" xmlns:mv="urn:schemas-microsoft-com:mac:vml" xmlns:mo="http://schemas.microsoft.com/office/mac/office/2008/main" xmlns="" w="9525">
+                              <a14:hiddenLine xmlns="" xmlns:mo="http://schemas.microsoft.com/office/mac/office/2008/main" xmlns:mv="urn:schemas-microsoft-com:mac:vml" xmlns:o="urn:schemas-microsoft-com:office:office" xmlns:v="urn:schemas-microsoft-com:vml" xmlns:w10="urn:schemas-microsoft-com:office:word" xmlns:w="http://schemas.openxmlformats.org/wordprocessingml/2006/main" xmlns:a14="http://schemas.microsoft.com/office/drawing/2010/main" w="9525">
                                 <a:solidFill>
                                   <a:srgbClr val="000000"/>
                                 </a:solidFill>
@@ -12196,7 +12196,7 @@
                           </a:ln>
                           <a:extLst>
                             <a:ext uri="{909E8E84-426E-40dd-AFC4-6F175D3DCCD1}">
-                              <a14:hiddenFill xmlns:a14="http://schemas.microsoft.com/office/drawing/2010/main" xmlns:w="http://schemas.openxmlformats.org/wordprocessingml/2006/main" xmlns:w10="urn:schemas-microsoft-com:office:word" xmlns:v="urn:schemas-microsoft-com:vml" xmlns:o="urn:schemas-microsoft-com:office:office" xmlns:mv="urn:schemas-microsoft-com:mac:vml" xmlns:mo="http://schemas.microsoft.com/office/mac/office/2008/main" xmlns="">
+                              <a14:hiddenFill xmlns="" xmlns:mo="http://schemas.microsoft.com/office/mac/office/2008/main" xmlns:mv="urn:schemas-microsoft-com:mac:vml" xmlns:o="urn:schemas-microsoft-com:office:office" xmlns:v="urn:schemas-microsoft-com:vml" xmlns:w10="urn:schemas-microsoft-com:office:word" xmlns:w="http://schemas.openxmlformats.org/wordprocessingml/2006/main" xmlns:a14="http://schemas.microsoft.com/office/drawing/2010/main">
                                 <a:noFill/>
                               </a14:hiddenFill>
                             </a:ext>
@@ -16411,7 +16411,7 @@
                             </a:ln>
                             <a:extLst>
                               <a:ext uri="{909E8E84-426E-40dd-AFC4-6F175D3DCCD1}">
-                                <a14:hiddenFill xmlns:a14="http://schemas.microsoft.com/office/drawing/2010/main" xmlns:w="http://schemas.openxmlformats.org/wordprocessingml/2006/main" xmlns:w10="urn:schemas-microsoft-com:office:word" xmlns:v="urn:schemas-microsoft-com:vml" xmlns:o="urn:schemas-microsoft-com:office:office" xmlns:mv="urn:schemas-microsoft-com:mac:vml" xmlns:mo="http://schemas.microsoft.com/office/mac/office/2008/main" xmlns="">
+                                <a14:hiddenFill xmlns="" xmlns:mo="http://schemas.microsoft.com/office/mac/office/2008/main" xmlns:mv="urn:schemas-microsoft-com:mac:vml" xmlns:o="urn:schemas-microsoft-com:office:office" xmlns:v="urn:schemas-microsoft-com:vml" xmlns:w10="urn:schemas-microsoft-com:office:word" xmlns:w="http://schemas.openxmlformats.org/wordprocessingml/2006/main" xmlns:a14="http://schemas.microsoft.com/office/drawing/2010/main">
                                   <a:noFill/>
                                 </a14:hiddenFill>
                               </a:ext>
@@ -16438,14 +16438,14 @@
                             </a:ln>
                             <a:extLst>
                               <a:ext uri="{909E8E84-426E-40dd-AFC4-6F175D3DCCD1}">
-                                <a14:hiddenFill xmlns:a14="http://schemas.microsoft.com/office/drawing/2010/main" xmlns:w="http://schemas.openxmlformats.org/wordprocessingml/2006/main" xmlns:w10="urn:schemas-microsoft-com:office:word" xmlns:v="urn:schemas-microsoft-com:vml" xmlns:o="urn:schemas-microsoft-com:office:office" xmlns:mv="urn:schemas-microsoft-com:mac:vml" xmlns:mo="http://schemas.microsoft.com/office/mac/office/2008/main" xmlns="">
+                                <a14:hiddenFill xmlns="" xmlns:mo="http://schemas.microsoft.com/office/mac/office/2008/main" xmlns:mv="urn:schemas-microsoft-com:mac:vml" xmlns:o="urn:schemas-microsoft-com:office:office" xmlns:v="urn:schemas-microsoft-com:vml" xmlns:w10="urn:schemas-microsoft-com:office:word" xmlns:w="http://schemas.openxmlformats.org/wordprocessingml/2006/main" xmlns:a14="http://schemas.microsoft.com/office/drawing/2010/main">
                                   <a:solidFill>
                                     <a:srgbClr val="FFFFFF"/>
                                   </a:solidFill>
                                 </a14:hiddenFill>
                               </a:ext>
                               <a:ext uri="{91240B29-F687-4f45-9708-019B960494DF}">
-                                <a14:hiddenLine xmlns:a14="http://schemas.microsoft.com/office/drawing/2010/main" xmlns:w="http://schemas.openxmlformats.org/wordprocessingml/2006/main" xmlns:w10="urn:schemas-microsoft-com:office:word" xmlns:v="urn:schemas-microsoft-com:vml" xmlns:o="urn:schemas-microsoft-com:office:office" xmlns:mv="urn:schemas-microsoft-com:mac:vml" xmlns:mo="http://schemas.microsoft.com/office/mac/office/2008/main" xmlns="" w="9525">
+                                <a14:hiddenLine xmlns="" xmlns:mo="http://schemas.microsoft.com/office/mac/office/2008/main" xmlns:mv="urn:schemas-microsoft-com:mac:vml" xmlns:o="urn:schemas-microsoft-com:office:office" xmlns:v="urn:schemas-microsoft-com:vml" xmlns:w10="urn:schemas-microsoft-com:office:word" xmlns:w="http://schemas.openxmlformats.org/wordprocessingml/2006/main" xmlns:a14="http://schemas.microsoft.com/office/drawing/2010/main" w="9525">
                                   <a:solidFill>
                                     <a:srgbClr val="000000"/>
                                   </a:solidFill>
@@ -16572,7 +16572,7 @@
                             </a:ln>
                             <a:extLst>
                               <a:ext uri="{909E8E84-426E-40dd-AFC4-6F175D3DCCD1}">
-                                <a14:hiddenFill xmlns:a14="http://schemas.microsoft.com/office/drawing/2010/main" xmlns:w="http://schemas.openxmlformats.org/wordprocessingml/2006/main" xmlns:w10="urn:schemas-microsoft-com:office:word" xmlns:v="urn:schemas-microsoft-com:vml" xmlns:o="urn:schemas-microsoft-com:office:office" xmlns:mv="urn:schemas-microsoft-com:mac:vml" xmlns:mo="http://schemas.microsoft.com/office/mac/office/2008/main" xmlns="">
+                                <a14:hiddenFill xmlns="" xmlns:mo="http://schemas.microsoft.com/office/mac/office/2008/main" xmlns:mv="urn:schemas-microsoft-com:mac:vml" xmlns:o="urn:schemas-microsoft-com:office:office" xmlns:v="urn:schemas-microsoft-com:vml" xmlns:w10="urn:schemas-microsoft-com:office:word" xmlns:w="http://schemas.openxmlformats.org/wordprocessingml/2006/main" xmlns:a14="http://schemas.microsoft.com/office/drawing/2010/main">
                                   <a:noFill/>
                                 </a14:hiddenFill>
                               </a:ext>
@@ -16633,7 +16633,7 @@
                             </a:ln>
                             <a:extLst>
                               <a:ext uri="{909E8E84-426E-40dd-AFC4-6F175D3DCCD1}">
-                                <a14:hiddenFill xmlns:a14="http://schemas.microsoft.com/office/drawing/2010/main" xmlns:w="http://schemas.openxmlformats.org/wordprocessingml/2006/main" xmlns:w10="urn:schemas-microsoft-com:office:word" xmlns:v="urn:schemas-microsoft-com:vml" xmlns:o="urn:schemas-microsoft-com:office:office" xmlns:mv="urn:schemas-microsoft-com:mac:vml" xmlns:mo="http://schemas.microsoft.com/office/mac/office/2008/main" xmlns="">
+                                <a14:hiddenFill xmlns="" xmlns:mo="http://schemas.microsoft.com/office/mac/office/2008/main" xmlns:mv="urn:schemas-microsoft-com:mac:vml" xmlns:o="urn:schemas-microsoft-com:office:office" xmlns:v="urn:schemas-microsoft-com:vml" xmlns:w10="urn:schemas-microsoft-com:office:word" xmlns:w="http://schemas.openxmlformats.org/wordprocessingml/2006/main" xmlns:a14="http://schemas.microsoft.com/office/drawing/2010/main">
                                   <a:noFill/>
                                 </a14:hiddenFill>
                               </a:ext>
@@ -16660,14 +16660,14 @@
                             </a:ln>
                             <a:extLst>
                               <a:ext uri="{909E8E84-426E-40dd-AFC4-6F175D3DCCD1}">
-                                <a14:hiddenFill xmlns:a14="http://schemas.microsoft.com/office/drawing/2010/main" xmlns:w="http://schemas.openxmlformats.org/wordprocessingml/2006/main" xmlns:w10="urn:schemas-microsoft-com:office:word" xmlns:v="urn:schemas-microsoft-com:vml" xmlns:o="urn:schemas-microsoft-com:office:office" xmlns:mv="urn:schemas-microsoft-com:mac:vml" xmlns:mo="http://schemas.microsoft.com/office/mac/office/2008/main" xmlns="">
+                                <a14:hiddenFill xmlns="" xmlns:mo="http://schemas.microsoft.com/office/mac/office/2008/main" xmlns:mv="urn:schemas-microsoft-com:mac:vml" xmlns:o="urn:schemas-microsoft-com:office:office" xmlns:v="urn:schemas-microsoft-com:vml" xmlns:w10="urn:schemas-microsoft-com:office:word" xmlns:w="http://schemas.openxmlformats.org/wordprocessingml/2006/main" xmlns:a14="http://schemas.microsoft.com/office/drawing/2010/main">
                                   <a:solidFill>
                                     <a:srgbClr val="FFFFFF"/>
                                   </a:solidFill>
                                 </a14:hiddenFill>
                               </a:ext>
                               <a:ext uri="{91240B29-F687-4f45-9708-019B960494DF}">
-                                <a14:hiddenLine xmlns:a14="http://schemas.microsoft.com/office/drawing/2010/main" xmlns:w="http://schemas.openxmlformats.org/wordprocessingml/2006/main" xmlns:w10="urn:schemas-microsoft-com:office:word" xmlns:v="urn:schemas-microsoft-com:vml" xmlns:o="urn:schemas-microsoft-com:office:office" xmlns:mv="urn:schemas-microsoft-com:mac:vml" xmlns:mo="http://schemas.microsoft.com/office/mac/office/2008/main" xmlns="" w="9525">
+                                <a14:hiddenLine xmlns="" xmlns:mo="http://schemas.microsoft.com/office/mac/office/2008/main" xmlns:mv="urn:schemas-microsoft-com:mac:vml" xmlns:o="urn:schemas-microsoft-com:office:office" xmlns:v="urn:schemas-microsoft-com:vml" xmlns:w10="urn:schemas-microsoft-com:office:word" xmlns:w="http://schemas.openxmlformats.org/wordprocessingml/2006/main" xmlns:a14="http://schemas.microsoft.com/office/drawing/2010/main" w="9525">
                                   <a:solidFill>
                                     <a:srgbClr val="000000"/>
                                   </a:solidFill>
@@ -16721,14 +16721,14 @@
                             </a:ln>
                             <a:extLst>
                               <a:ext uri="{909E8E84-426E-40dd-AFC4-6F175D3DCCD1}">
-                                <a14:hiddenFill xmlns:a14="http://schemas.microsoft.com/office/drawing/2010/main" xmlns:w="http://schemas.openxmlformats.org/wordprocessingml/2006/main" xmlns:w10="urn:schemas-microsoft-com:office:word" xmlns:v="urn:schemas-microsoft-com:vml" xmlns:o="urn:schemas-microsoft-com:office:office" xmlns:mv="urn:schemas-microsoft-com:mac:vml" xmlns:mo="http://schemas.microsoft.com/office/mac/office/2008/main" xmlns="">
+                                <a14:hiddenFill xmlns="" xmlns:mo="http://schemas.microsoft.com/office/mac/office/2008/main" xmlns:mv="urn:schemas-microsoft-com:mac:vml" xmlns:o="urn:schemas-microsoft-com:office:office" xmlns:v="urn:schemas-microsoft-com:vml" xmlns:w10="urn:schemas-microsoft-com:office:word" xmlns:w="http://schemas.openxmlformats.org/wordprocessingml/2006/main" xmlns:a14="http://schemas.microsoft.com/office/drawing/2010/main">
                                   <a:solidFill>
                                     <a:srgbClr val="FFFFFF"/>
                                   </a:solidFill>
                                 </a14:hiddenFill>
                               </a:ext>
                               <a:ext uri="{91240B29-F687-4f45-9708-019B960494DF}">
-                                <a14:hiddenLine xmlns:a14="http://schemas.microsoft.com/office/drawing/2010/main" xmlns:w="http://schemas.openxmlformats.org/wordprocessingml/2006/main" xmlns:w10="urn:schemas-microsoft-com:office:word" xmlns:v="urn:schemas-microsoft-com:vml" xmlns:o="urn:schemas-microsoft-com:office:office" xmlns:mv="urn:schemas-microsoft-com:mac:vml" xmlns:mo="http://schemas.microsoft.com/office/mac/office/2008/main" xmlns="" w="9525">
+                                <a14:hiddenLine xmlns="" xmlns:mo="http://schemas.microsoft.com/office/mac/office/2008/main" xmlns:mv="urn:schemas-microsoft-com:mac:vml" xmlns:o="urn:schemas-microsoft-com:office:office" xmlns:v="urn:schemas-microsoft-com:vml" xmlns:w10="urn:schemas-microsoft-com:office:word" xmlns:w="http://schemas.openxmlformats.org/wordprocessingml/2006/main" xmlns:a14="http://schemas.microsoft.com/office/drawing/2010/main" w="9525">
                                   <a:solidFill>
                                     <a:srgbClr val="000000"/>
                                   </a:solidFill>
@@ -16787,7 +16787,7 @@
                             </a:ln>
                             <a:extLst>
                               <a:ext uri="{909E8E84-426E-40dd-AFC4-6F175D3DCCD1}">
-                                <a14:hiddenFill xmlns:a14="http://schemas.microsoft.com/office/drawing/2010/main" xmlns:w="http://schemas.openxmlformats.org/wordprocessingml/2006/main" xmlns:w10="urn:schemas-microsoft-com:office:word" xmlns:v="urn:schemas-microsoft-com:vml" xmlns:o="urn:schemas-microsoft-com:office:office" xmlns:mv="urn:schemas-microsoft-com:mac:vml" xmlns:mo="http://schemas.microsoft.com/office/mac/office/2008/main" xmlns="">
+                                <a14:hiddenFill xmlns="" xmlns:mo="http://schemas.microsoft.com/office/mac/office/2008/main" xmlns:mv="urn:schemas-microsoft-com:mac:vml" xmlns:o="urn:schemas-microsoft-com:office:office" xmlns:v="urn:schemas-microsoft-com:vml" xmlns:w10="urn:schemas-microsoft-com:office:word" xmlns:w="http://schemas.openxmlformats.org/wordprocessingml/2006/main" xmlns:a14="http://schemas.microsoft.com/office/drawing/2010/main">
                                   <a:noFill/>
                                 </a14:hiddenFill>
                               </a:ext>
@@ -16814,14 +16814,14 @@
                             </a:ln>
                             <a:extLst>
                               <a:ext uri="{909E8E84-426E-40dd-AFC4-6F175D3DCCD1}">
-                                <a14:hiddenFill xmlns:a14="http://schemas.microsoft.com/office/drawing/2010/main" xmlns:w="http://schemas.openxmlformats.org/wordprocessingml/2006/main" xmlns:w10="urn:schemas-microsoft-com:office:word" xmlns:v="urn:schemas-microsoft-com:vml" xmlns:o="urn:schemas-microsoft-com:office:office" xmlns:mv="urn:schemas-microsoft-com:mac:vml" xmlns:mo="http://schemas.microsoft.com/office/mac/office/2008/main" xmlns="">
+                                <a14:hiddenFill xmlns="" xmlns:mo="http://schemas.microsoft.com/office/mac/office/2008/main" xmlns:mv="urn:schemas-microsoft-com:mac:vml" xmlns:o="urn:schemas-microsoft-com:office:office" xmlns:v="urn:schemas-microsoft-com:vml" xmlns:w10="urn:schemas-microsoft-com:office:word" xmlns:w="http://schemas.openxmlformats.org/wordprocessingml/2006/main" xmlns:a14="http://schemas.microsoft.com/office/drawing/2010/main">
                                   <a:solidFill>
                                     <a:srgbClr val="FFFFFF"/>
                                   </a:solidFill>
                                 </a14:hiddenFill>
                               </a:ext>
                               <a:ext uri="{91240B29-F687-4f45-9708-019B960494DF}">
-                                <a14:hiddenLine xmlns:a14="http://schemas.microsoft.com/office/drawing/2010/main" xmlns:w="http://schemas.openxmlformats.org/wordprocessingml/2006/main" xmlns:w10="urn:schemas-microsoft-com:office:word" xmlns:v="urn:schemas-microsoft-com:vml" xmlns:o="urn:schemas-microsoft-com:office:office" xmlns:mv="urn:schemas-microsoft-com:mac:vml" xmlns:mo="http://schemas.microsoft.com/office/mac/office/2008/main" xmlns="" w="9525">
+                                <a14:hiddenLine xmlns="" xmlns:mo="http://schemas.microsoft.com/office/mac/office/2008/main" xmlns:mv="urn:schemas-microsoft-com:mac:vml" xmlns:o="urn:schemas-microsoft-com:office:office" xmlns:v="urn:schemas-microsoft-com:vml" xmlns:w10="urn:schemas-microsoft-com:office:word" xmlns:w="http://schemas.openxmlformats.org/wordprocessingml/2006/main" xmlns:a14="http://schemas.microsoft.com/office/drawing/2010/main" w="9525">
                                   <a:solidFill>
                                     <a:srgbClr val="000000"/>
                                   </a:solidFill>
@@ -17562,7 +17562,7 @@
                           </a:ln>
                           <a:extLst>
                             <a:ext uri="{909E8E84-426E-40dd-AFC4-6F175D3DCCD1}">
-                              <a14:hiddenFill xmlns:a14="http://schemas.microsoft.com/office/drawing/2010/main" xmlns:w="http://schemas.openxmlformats.org/wordprocessingml/2006/main" xmlns:w10="urn:schemas-microsoft-com:office:word" xmlns:v="urn:schemas-microsoft-com:vml" xmlns:o="urn:schemas-microsoft-com:office:office" xmlns:mv="urn:schemas-microsoft-com:mac:vml" xmlns:mo="http://schemas.microsoft.com/office/mac/office/2008/main" xmlns="">
+                              <a14:hiddenFill xmlns="" xmlns:mo="http://schemas.microsoft.com/office/mac/office/2008/main" xmlns:mv="urn:schemas-microsoft-com:mac:vml" xmlns:o="urn:schemas-microsoft-com:office:office" xmlns:v="urn:schemas-microsoft-com:vml" xmlns:w10="urn:schemas-microsoft-com:office:word" xmlns:w="http://schemas.openxmlformats.org/wordprocessingml/2006/main" xmlns:a14="http://schemas.microsoft.com/office/drawing/2010/main">
                                 <a:noFill/>
                               </a14:hiddenFill>
                             </a:ext>
@@ -17589,14 +17589,14 @@
                           </a:ln>
                           <a:extLst>
                             <a:ext uri="{909E8E84-426E-40dd-AFC4-6F175D3DCCD1}">
-                              <a14:hiddenFill xmlns:a14="http://schemas.microsoft.com/office/drawing/2010/main" xmlns:w="http://schemas.openxmlformats.org/wordprocessingml/2006/main" xmlns:w10="urn:schemas-microsoft-com:office:word" xmlns:v="urn:schemas-microsoft-com:vml" xmlns:o="urn:schemas-microsoft-com:office:office" xmlns:mv="urn:schemas-microsoft-com:mac:vml" xmlns:mo="http://schemas.microsoft.com/office/mac/office/2008/main" xmlns="">
+                              <a14:hiddenFill xmlns="" xmlns:mo="http://schemas.microsoft.com/office/mac/office/2008/main" xmlns:mv="urn:schemas-microsoft-com:mac:vml" xmlns:o="urn:schemas-microsoft-com:office:office" xmlns:v="urn:schemas-microsoft-com:vml" xmlns:w10="urn:schemas-microsoft-com:office:word" xmlns:w="http://schemas.openxmlformats.org/wordprocessingml/2006/main" xmlns:a14="http://schemas.microsoft.com/office/drawing/2010/main">
                                 <a:solidFill>
                                   <a:srgbClr val="FFFFFF"/>
                                 </a:solidFill>
                               </a14:hiddenFill>
                             </a:ext>
                             <a:ext uri="{91240B29-F687-4f45-9708-019B960494DF}">
-                              <a14:hiddenLine xmlns:a14="http://schemas.microsoft.com/office/drawing/2010/main" xmlns:w="http://schemas.openxmlformats.org/wordprocessingml/2006/main" xmlns:w10="urn:schemas-microsoft-com:office:word" xmlns:v="urn:schemas-microsoft-com:vml" xmlns:o="urn:schemas-microsoft-com:office:office" xmlns:mv="urn:schemas-microsoft-com:mac:vml" xmlns:mo="http://schemas.microsoft.com/office/mac/office/2008/main" xmlns="" w="9525">
+                              <a14:hiddenLine xmlns="" xmlns:mo="http://schemas.microsoft.com/office/mac/office/2008/main" xmlns:mv="urn:schemas-microsoft-com:mac:vml" xmlns:o="urn:schemas-microsoft-com:office:office" xmlns:v="urn:schemas-microsoft-com:vml" xmlns:w10="urn:schemas-microsoft-com:office:word" xmlns:w="http://schemas.openxmlformats.org/wordprocessingml/2006/main" xmlns:a14="http://schemas.microsoft.com/office/drawing/2010/main" w="9525">
                                 <a:solidFill>
                                   <a:srgbClr val="000000"/>
                                 </a:solidFill>
@@ -17723,7 +17723,7 @@
                           </a:ln>
                           <a:extLst>
                             <a:ext uri="{909E8E84-426E-40dd-AFC4-6F175D3DCCD1}">
-                              <a14:hiddenFill xmlns:a14="http://schemas.microsoft.com/office/drawing/2010/main" xmlns:w="http://schemas.openxmlformats.org/wordprocessingml/2006/main" xmlns:w10="urn:schemas-microsoft-com:office:word" xmlns:v="urn:schemas-microsoft-com:vml" xmlns:o="urn:schemas-microsoft-com:office:office" xmlns:mv="urn:schemas-microsoft-com:mac:vml" xmlns:mo="http://schemas.microsoft.com/office/mac/office/2008/main" xmlns="">
+                              <a14:hiddenFill xmlns="" xmlns:mo="http://schemas.microsoft.com/office/mac/office/2008/main" xmlns:mv="urn:schemas-microsoft-com:mac:vml" xmlns:o="urn:schemas-microsoft-com:office:office" xmlns:v="urn:schemas-microsoft-com:vml" xmlns:w10="urn:schemas-microsoft-com:office:word" xmlns:w="http://schemas.openxmlformats.org/wordprocessingml/2006/main" xmlns:a14="http://schemas.microsoft.com/office/drawing/2010/main">
                                 <a:noFill/>
                               </a14:hiddenFill>
                             </a:ext>
@@ -17784,7 +17784,7 @@
                           </a:ln>
                           <a:extLst>
                             <a:ext uri="{909E8E84-426E-40dd-AFC4-6F175D3DCCD1}">
-                              <a14:hiddenFill xmlns:a14="http://schemas.microsoft.com/office/drawing/2010/main" xmlns:w="http://schemas.openxmlformats.org/wordprocessingml/2006/main" xmlns:w10="urn:schemas-microsoft-com:office:word" xmlns:v="urn:schemas-microsoft-com:vml" xmlns:o="urn:schemas-microsoft-com:office:office" xmlns:mv="urn:schemas-microsoft-com:mac:vml" xmlns:mo="http://schemas.microsoft.com/office/mac/office/2008/main" xmlns="">
+                              <a14:hiddenFill xmlns="" xmlns:mo="http://schemas.microsoft.com/office/mac/office/2008/main" xmlns:mv="urn:schemas-microsoft-com:mac:vml" xmlns:o="urn:schemas-microsoft-com:office:office" xmlns:v="urn:schemas-microsoft-com:vml" xmlns:w10="urn:schemas-microsoft-com:office:word" xmlns:w="http://schemas.openxmlformats.org/wordprocessingml/2006/main" xmlns:a14="http://schemas.microsoft.com/office/drawing/2010/main">
                                 <a:noFill/>
                               </a14:hiddenFill>
                             </a:ext>
@@ -17811,14 +17811,14 @@
                           </a:ln>
                           <a:extLst>
                             <a:ext uri="{909E8E84-426E-40dd-AFC4-6F175D3DCCD1}">
-                              <a14:hiddenFill xmlns:a14="http://schemas.microsoft.com/office/drawing/2010/main" xmlns:w="http://schemas.openxmlformats.org/wordprocessingml/2006/main" xmlns:w10="urn:schemas-microsoft-com:office:word" xmlns:v="urn:schemas-microsoft-com:vml" xmlns:o="urn:schemas-microsoft-com:office:office" xmlns:mv="urn:schemas-microsoft-com:mac:vml" xmlns:mo="http://schemas.microsoft.com/office/mac/office/2008/main" xmlns="">
+                              <a14:hiddenFill xmlns="" xmlns:mo="http://schemas.microsoft.com/office/mac/office/2008/main" xmlns:mv="urn:schemas-microsoft-com:mac:vml" xmlns:o="urn:schemas-microsoft-com:office:office" xmlns:v="urn:schemas-microsoft-com:vml" xmlns:w10="urn:schemas-microsoft-com:office:word" xmlns:w="http://schemas.openxmlformats.org/wordprocessingml/2006/main" xmlns:a14="http://schemas.microsoft.com/office/drawing/2010/main">
                                 <a:solidFill>
                                   <a:srgbClr val="FFFFFF"/>
                                 </a:solidFill>
                               </a14:hiddenFill>
                             </a:ext>
                             <a:ext uri="{91240B29-F687-4f45-9708-019B960494DF}">
-                              <a14:hiddenLine xmlns:a14="http://schemas.microsoft.com/office/drawing/2010/main" xmlns:w="http://schemas.openxmlformats.org/wordprocessingml/2006/main" xmlns:w10="urn:schemas-microsoft-com:office:word" xmlns:v="urn:schemas-microsoft-com:vml" xmlns:o="urn:schemas-microsoft-com:office:office" xmlns:mv="urn:schemas-microsoft-com:mac:vml" xmlns:mo="http://schemas.microsoft.com/office/mac/office/2008/main" xmlns="" w="9525">
+                              <a14:hiddenLine xmlns="" xmlns:mo="http://schemas.microsoft.com/office/mac/office/2008/main" xmlns:mv="urn:schemas-microsoft-com:mac:vml" xmlns:o="urn:schemas-microsoft-com:office:office" xmlns:v="urn:schemas-microsoft-com:vml" xmlns:w10="urn:schemas-microsoft-com:office:word" xmlns:w="http://schemas.openxmlformats.org/wordprocessingml/2006/main" xmlns:a14="http://schemas.microsoft.com/office/drawing/2010/main" w="9525">
                                 <a:solidFill>
                                   <a:srgbClr val="000000"/>
                                 </a:solidFill>
@@ -17895,14 +17895,14 @@
                           </a:ln>
                           <a:extLst>
                             <a:ext uri="{909E8E84-426E-40dd-AFC4-6F175D3DCCD1}">
-                              <a14:hiddenFill xmlns:a14="http://schemas.microsoft.com/office/drawing/2010/main" xmlns:w="http://schemas.openxmlformats.org/wordprocessingml/2006/main" xmlns:w10="urn:schemas-microsoft-com:office:word" xmlns:v="urn:schemas-microsoft-com:vml" xmlns:o="urn:schemas-microsoft-com:office:office" xmlns:mv="urn:schemas-microsoft-com:mac:vml" xmlns:mo="http://schemas.microsoft.com/office/mac/office/2008/main" xmlns="">
+                              <a14:hiddenFill xmlns="" xmlns:mo="http://schemas.microsoft.com/office/mac/office/2008/main" xmlns:mv="urn:schemas-microsoft-com:mac:vml" xmlns:o="urn:schemas-microsoft-com:office:office" xmlns:v="urn:schemas-microsoft-com:vml" xmlns:w10="urn:schemas-microsoft-com:office:word" xmlns:w="http://schemas.openxmlformats.org/wordprocessingml/2006/main" xmlns:a14="http://schemas.microsoft.com/office/drawing/2010/main">
                                 <a:solidFill>
                                   <a:srgbClr val="FFFFFF"/>
                                 </a:solidFill>
                               </a14:hiddenFill>
                             </a:ext>
                             <a:ext uri="{91240B29-F687-4f45-9708-019B960494DF}">
-                              <a14:hiddenLine xmlns:a14="http://schemas.microsoft.com/office/drawing/2010/main" xmlns:w="http://schemas.openxmlformats.org/wordprocessingml/2006/main" xmlns:w10="urn:schemas-microsoft-com:office:word" xmlns:v="urn:schemas-microsoft-com:vml" xmlns:o="urn:schemas-microsoft-com:office:office" xmlns:mv="urn:schemas-microsoft-com:mac:vml" xmlns:mo="http://schemas.microsoft.com/office/mac/office/2008/main" xmlns="" w="9525">
+                              <a14:hiddenLine xmlns="" xmlns:mo="http://schemas.microsoft.com/office/mac/office/2008/main" xmlns:mv="urn:schemas-microsoft-com:mac:vml" xmlns:o="urn:schemas-microsoft-com:office:office" xmlns:v="urn:schemas-microsoft-com:vml" xmlns:w10="urn:schemas-microsoft-com:office:word" xmlns:w="http://schemas.openxmlformats.org/wordprocessingml/2006/main" xmlns:a14="http://schemas.microsoft.com/office/drawing/2010/main" w="9525">
                                 <a:solidFill>
                                   <a:srgbClr val="000000"/>
                                 </a:solidFill>
@@ -17983,7 +17983,7 @@
                           </a:ln>
                           <a:extLst>
                             <a:ext uri="{909E8E84-426E-40dd-AFC4-6F175D3DCCD1}">
-                              <a14:hiddenFill xmlns:a14="http://schemas.microsoft.com/office/drawing/2010/main" xmlns:w="http://schemas.openxmlformats.org/wordprocessingml/2006/main" xmlns:w10="urn:schemas-microsoft-com:office:word" xmlns:v="urn:schemas-microsoft-com:vml" xmlns:o="urn:schemas-microsoft-com:office:office" xmlns:mv="urn:schemas-microsoft-com:mac:vml" xmlns:mo="http://schemas.microsoft.com/office/mac/office/2008/main" xmlns="">
+                              <a14:hiddenFill xmlns="" xmlns:mo="http://schemas.microsoft.com/office/mac/office/2008/main" xmlns:mv="urn:schemas-microsoft-com:mac:vml" xmlns:o="urn:schemas-microsoft-com:office:office" xmlns:v="urn:schemas-microsoft-com:vml" xmlns:w10="urn:schemas-microsoft-com:office:word" xmlns:w="http://schemas.openxmlformats.org/wordprocessingml/2006/main" xmlns:a14="http://schemas.microsoft.com/office/drawing/2010/main">
                                 <a:noFill/>
                               </a14:hiddenFill>
                             </a:ext>
@@ -18010,14 +18010,14 @@
                           </a:ln>
                           <a:extLst>
                             <a:ext uri="{909E8E84-426E-40dd-AFC4-6F175D3DCCD1}">
-                              <a14:hiddenFill xmlns:a14="http://schemas.microsoft.com/office/drawing/2010/main" xmlns:w="http://schemas.openxmlformats.org/wordprocessingml/2006/main" xmlns:w10="urn:schemas-microsoft-com:office:word" xmlns:v="urn:schemas-microsoft-com:vml" xmlns:o="urn:schemas-microsoft-com:office:office" xmlns:mv="urn:schemas-microsoft-com:mac:vml" xmlns:mo="http://schemas.microsoft.com/office/mac/office/2008/main" xmlns="">
+                              <a14:hiddenFill xmlns="" xmlns:mo="http://schemas.microsoft.com/office/mac/office/2008/main" xmlns:mv="urn:schemas-microsoft-com:mac:vml" xmlns:o="urn:schemas-microsoft-com:office:office" xmlns:v="urn:schemas-microsoft-com:vml" xmlns:w10="urn:schemas-microsoft-com:office:word" xmlns:w="http://schemas.openxmlformats.org/wordprocessingml/2006/main" xmlns:a14="http://schemas.microsoft.com/office/drawing/2010/main">
                                 <a:solidFill>
                                   <a:srgbClr val="FFFFFF"/>
                                 </a:solidFill>
                               </a14:hiddenFill>
                             </a:ext>
                             <a:ext uri="{91240B29-F687-4f45-9708-019B960494DF}">
-                              <a14:hiddenLine xmlns:a14="http://schemas.microsoft.com/office/drawing/2010/main" xmlns:w="http://schemas.openxmlformats.org/wordprocessingml/2006/main" xmlns:w10="urn:schemas-microsoft-com:office:word" xmlns:v="urn:schemas-microsoft-com:vml" xmlns:o="urn:schemas-microsoft-com:office:office" xmlns:mv="urn:schemas-microsoft-com:mac:vml" xmlns:mo="http://schemas.microsoft.com/office/mac/office/2008/main" xmlns="" w="9525">
+                              <a14:hiddenLine xmlns="" xmlns:mo="http://schemas.microsoft.com/office/mac/office/2008/main" xmlns:mv="urn:schemas-microsoft-com:mac:vml" xmlns:o="urn:schemas-microsoft-com:office:office" xmlns:v="urn:schemas-microsoft-com:vml" xmlns:w10="urn:schemas-microsoft-com:office:word" xmlns:w="http://schemas.openxmlformats.org/wordprocessingml/2006/main" xmlns:a14="http://schemas.microsoft.com/office/drawing/2010/main" w="9525">
                                 <a:solidFill>
                                   <a:srgbClr val="000000"/>
                                 </a:solidFill>
@@ -18116,7 +18116,7 @@
                           </a:ln>
                           <a:extLst>
                             <a:ext uri="{91240B29-F687-4f45-9708-019B960494DF}">
-                              <a14:hiddenLine xmlns:a14="http://schemas.microsoft.com/office/drawing/2010/main" xmlns:w="http://schemas.openxmlformats.org/wordprocessingml/2006/main" xmlns:w10="urn:schemas-microsoft-com:office:word" xmlns:v="urn:schemas-microsoft-com:vml" xmlns:o="urn:schemas-microsoft-com:office:office" xmlns:mv="urn:schemas-microsoft-com:mac:vml" xmlns:mo="http://schemas.microsoft.com/office/mac/office/2008/main" xmlns="" w="9525">
+                              <a14:hiddenLine xmlns="" xmlns:mo="http://schemas.microsoft.com/office/mac/office/2008/main" xmlns:mv="urn:schemas-microsoft-com:mac:vml" xmlns:o="urn:schemas-microsoft-com:office:office" xmlns:v="urn:schemas-microsoft-com:vml" xmlns:w10="urn:schemas-microsoft-com:office:word" xmlns:w="http://schemas.openxmlformats.org/wordprocessingml/2006/main" xmlns:a14="http://schemas.microsoft.com/office/drawing/2010/main" w="9525">
                                 <a:solidFill>
                                   <a:srgbClr val="000000"/>
                                 </a:solidFill>
@@ -18177,7 +18177,7 @@
                           </a:ln>
                           <a:extLst>
                             <a:ext uri="{909E8E84-426E-40dd-AFC4-6F175D3DCCD1}">
-                              <a14:hiddenFill xmlns:a14="http://schemas.microsoft.com/office/drawing/2010/main" xmlns:w="http://schemas.openxmlformats.org/wordprocessingml/2006/main" xmlns:w10="urn:schemas-microsoft-com:office:word" xmlns:v="urn:schemas-microsoft-com:vml" xmlns:o="urn:schemas-microsoft-com:office:office" xmlns:mv="urn:schemas-microsoft-com:mac:vml" xmlns:mo="http://schemas.microsoft.com/office/mac/office/2008/main" xmlns="">
+                              <a14:hiddenFill xmlns="" xmlns:mo="http://schemas.microsoft.com/office/mac/office/2008/main" xmlns:mv="urn:schemas-microsoft-com:mac:vml" xmlns:o="urn:schemas-microsoft-com:office:office" xmlns:v="urn:schemas-microsoft-com:vml" xmlns:w10="urn:schemas-microsoft-com:office:word" xmlns:w="http://schemas.openxmlformats.org/wordprocessingml/2006/main" xmlns:a14="http://schemas.microsoft.com/office/drawing/2010/main">
                                 <a:noFill/>
                               </a14:hiddenFill>
                             </a:ext>
@@ -18296,7 +18296,7 @@
                           </a:ln>
                           <a:extLst>
                             <a:ext uri="{909E8E84-426E-40dd-AFC4-6F175D3DCCD1}">
-                              <a14:hiddenFill xmlns:a14="http://schemas.microsoft.com/office/drawing/2010/main" xmlns:w="http://schemas.openxmlformats.org/wordprocessingml/2006/main" xmlns:w10="urn:schemas-microsoft-com:office:word" xmlns:v="urn:schemas-microsoft-com:vml" xmlns:o="urn:schemas-microsoft-com:office:office" xmlns:mv="urn:schemas-microsoft-com:mac:vml" xmlns:mo="http://schemas.microsoft.com/office/mac/office/2008/main" xmlns="">
+                              <a14:hiddenFill xmlns="" xmlns:mo="http://schemas.microsoft.com/office/mac/office/2008/main" xmlns:mv="urn:schemas-microsoft-com:mac:vml" xmlns:o="urn:schemas-microsoft-com:office:office" xmlns:v="urn:schemas-microsoft-com:vml" xmlns:w10="urn:schemas-microsoft-com:office:word" xmlns:w="http://schemas.openxmlformats.org/wordprocessingml/2006/main" xmlns:a14="http://schemas.microsoft.com/office/drawing/2010/main">
                                 <a:noFill/>
                               </a14:hiddenFill>
                             </a:ext>
@@ -18328,7 +18328,7 @@
                           </a:ln>
                           <a:extLst>
                             <a:ext uri="{909E8E84-426E-40dd-AFC4-6F175D3DCCD1}">
-                              <a14:hiddenFill xmlns:a14="http://schemas.microsoft.com/office/drawing/2010/main" xmlns:w="http://schemas.openxmlformats.org/wordprocessingml/2006/main" xmlns:w10="urn:schemas-microsoft-com:office:word" xmlns:v="urn:schemas-microsoft-com:vml" xmlns:o="urn:schemas-microsoft-com:office:office" xmlns:mv="urn:schemas-microsoft-com:mac:vml" xmlns:mo="http://schemas.microsoft.com/office/mac/office/2008/main" xmlns="">
+                              <a14:hiddenFill xmlns="" xmlns:mo="http://schemas.microsoft.com/office/mac/office/2008/main" xmlns:mv="urn:schemas-microsoft-com:mac:vml" xmlns:o="urn:schemas-microsoft-com:office:office" xmlns:v="urn:schemas-microsoft-com:vml" xmlns:w10="urn:schemas-microsoft-com:office:word" xmlns:w="http://schemas.openxmlformats.org/wordprocessingml/2006/main" xmlns:a14="http://schemas.microsoft.com/office/drawing/2010/main">
                                 <a:noFill/>
                               </a14:hiddenFill>
                             </a:ext>
@@ -18355,14 +18355,14 @@
                           </a:ln>
                           <a:extLst>
                             <a:ext uri="{909E8E84-426E-40dd-AFC4-6F175D3DCCD1}">
-                              <a14:hiddenFill xmlns:a14="http://schemas.microsoft.com/office/drawing/2010/main" xmlns:w="http://schemas.openxmlformats.org/wordprocessingml/2006/main" xmlns:w10="urn:schemas-microsoft-com:office:word" xmlns:v="urn:schemas-microsoft-com:vml" xmlns:o="urn:schemas-microsoft-com:office:office" xmlns:mv="urn:schemas-microsoft-com:mac:vml" xmlns:mo="http://schemas.microsoft.com/office/mac/office/2008/main" xmlns="">
+                              <a14:hiddenFill xmlns="" xmlns:mo="http://schemas.microsoft.com/office/mac/office/2008/main" xmlns:mv="urn:schemas-microsoft-com:mac:vml" xmlns:o="urn:schemas-microsoft-com:office:office" xmlns:v="urn:schemas-microsoft-com:vml" xmlns:w10="urn:schemas-microsoft-com:office:word" xmlns:w="http://schemas.openxmlformats.org/wordprocessingml/2006/main" xmlns:a14="http://schemas.microsoft.com/office/drawing/2010/main">
                                 <a:solidFill>
                                   <a:srgbClr val="FFFFFF"/>
                                 </a:solidFill>
                               </a14:hiddenFill>
                             </a:ext>
                             <a:ext uri="{91240B29-F687-4f45-9708-019B960494DF}">
-                              <a14:hiddenLine xmlns:a14="http://schemas.microsoft.com/office/drawing/2010/main" xmlns:w="http://schemas.openxmlformats.org/wordprocessingml/2006/main" xmlns:w10="urn:schemas-microsoft-com:office:word" xmlns:v="urn:schemas-microsoft-com:vml" xmlns:o="urn:schemas-microsoft-com:office:office" xmlns:mv="urn:schemas-microsoft-com:mac:vml" xmlns:mo="http://schemas.microsoft.com/office/mac/office/2008/main" xmlns="" w="9525">
+                              <a14:hiddenLine xmlns="" xmlns:mo="http://schemas.microsoft.com/office/mac/office/2008/main" xmlns:mv="urn:schemas-microsoft-com:mac:vml" xmlns:o="urn:schemas-microsoft-com:office:office" xmlns:v="urn:schemas-microsoft-com:vml" xmlns:w10="urn:schemas-microsoft-com:office:word" xmlns:w="http://schemas.openxmlformats.org/wordprocessingml/2006/main" xmlns:a14="http://schemas.microsoft.com/office/drawing/2010/main" w="9525">
                                 <a:solidFill>
                                   <a:srgbClr val="000000"/>
                                 </a:solidFill>
@@ -18461,14 +18461,14 @@
                           </a:ln>
                           <a:extLst>
                             <a:ext uri="{909E8E84-426E-40dd-AFC4-6F175D3DCCD1}">
-                              <a14:hiddenFill xmlns:a14="http://schemas.microsoft.com/office/drawing/2010/main" xmlns:w="http://schemas.openxmlformats.org/wordprocessingml/2006/main" xmlns:w10="urn:schemas-microsoft-com:office:word" xmlns:v="urn:schemas-microsoft-com:vml" xmlns:o="urn:schemas-microsoft-com:office:office" xmlns:mv="urn:schemas-microsoft-com:mac:vml" xmlns:mo="http://schemas.microsoft.com/office/mac/office/2008/main" xmlns="">
+                              <a14:hiddenFill xmlns="" xmlns:mo="http://schemas.microsoft.com/office/mac/office/2008/main" xmlns:mv="urn:schemas-microsoft-com:mac:vml" xmlns:o="urn:schemas-microsoft-com:office:office" xmlns:v="urn:schemas-microsoft-com:vml" xmlns:w10="urn:schemas-microsoft-com:office:word" xmlns:w="http://schemas.openxmlformats.org/wordprocessingml/2006/main" xmlns:a14="http://schemas.microsoft.com/office/drawing/2010/main">
                                 <a:solidFill>
                                   <a:srgbClr val="FFFFFF"/>
                                 </a:solidFill>
                               </a14:hiddenFill>
                             </a:ext>
                             <a:ext uri="{91240B29-F687-4f45-9708-019B960494DF}">
-                              <a14:hiddenLine xmlns:a14="http://schemas.microsoft.com/office/drawing/2010/main" xmlns:w="http://schemas.openxmlformats.org/wordprocessingml/2006/main" xmlns:w10="urn:schemas-microsoft-com:office:word" xmlns:v="urn:schemas-microsoft-com:vml" xmlns:o="urn:schemas-microsoft-com:office:office" xmlns:mv="urn:schemas-microsoft-com:mac:vml" xmlns:mo="http://schemas.microsoft.com/office/mac/office/2008/main" xmlns="" w="9525">
+                              <a14:hiddenLine xmlns="" xmlns:mo="http://schemas.microsoft.com/office/mac/office/2008/main" xmlns:mv="urn:schemas-microsoft-com:mac:vml" xmlns:o="urn:schemas-microsoft-com:office:office" xmlns:v="urn:schemas-microsoft-com:vml" xmlns:w10="urn:schemas-microsoft-com:office:word" xmlns:w="http://schemas.openxmlformats.org/wordprocessingml/2006/main" xmlns:a14="http://schemas.microsoft.com/office/drawing/2010/main" w="9525">
                                 <a:solidFill>
                                   <a:srgbClr val="000000"/>
                                 </a:solidFill>
@@ -19966,7 +19966,7 @@
                           </a:ln>
                           <a:extLst>
                             <a:ext uri="{909E8E84-426E-40dd-AFC4-6F175D3DCCD1}">
-                              <a14:hiddenFill xmlns:a14="http://schemas.microsoft.com/office/drawing/2010/main" xmlns:w="http://schemas.openxmlformats.org/wordprocessingml/2006/main" xmlns:w10="urn:schemas-microsoft-com:office:word" xmlns:v="urn:schemas-microsoft-com:vml" xmlns:o="urn:schemas-microsoft-com:office:office" xmlns:mv="urn:schemas-microsoft-com:mac:vml" xmlns:mo="http://schemas.microsoft.com/office/mac/office/2008/main" xmlns="">
+                              <a14:hiddenFill xmlns="" xmlns:mo="http://schemas.microsoft.com/office/mac/office/2008/main" xmlns:mv="urn:schemas-microsoft-com:mac:vml" xmlns:o="urn:schemas-microsoft-com:office:office" xmlns:v="urn:schemas-microsoft-com:vml" xmlns:w10="urn:schemas-microsoft-com:office:word" xmlns:w="http://schemas.openxmlformats.org/wordprocessingml/2006/main" xmlns:a14="http://schemas.microsoft.com/office/drawing/2010/main">
                                 <a:noFill/>
                               </a14:hiddenFill>
                             </a:ext>
@@ -20047,7 +20047,7 @@
                           </a:ln>
                           <a:extLst>
                             <a:ext uri="{909E8E84-426E-40dd-AFC4-6F175D3DCCD1}">
-                              <a14:hiddenFill xmlns:a14="http://schemas.microsoft.com/office/drawing/2010/main" xmlns:w="http://schemas.openxmlformats.org/wordprocessingml/2006/main" xmlns:w10="urn:schemas-microsoft-com:office:word" xmlns:v="urn:schemas-microsoft-com:vml" xmlns:o="urn:schemas-microsoft-com:office:office" xmlns:mv="urn:schemas-microsoft-com:mac:vml" xmlns:mo="http://schemas.microsoft.com/office/mac/office/2008/main" xmlns="">
+                              <a14:hiddenFill xmlns="" xmlns:mo="http://schemas.microsoft.com/office/mac/office/2008/main" xmlns:mv="urn:schemas-microsoft-com:mac:vml" xmlns:o="urn:schemas-microsoft-com:office:office" xmlns:v="urn:schemas-microsoft-com:vml" xmlns:w10="urn:schemas-microsoft-com:office:word" xmlns:w="http://schemas.openxmlformats.org/wordprocessingml/2006/main" xmlns:a14="http://schemas.microsoft.com/office/drawing/2010/main">
                                 <a:noFill/>
                               </a14:hiddenFill>
                             </a:ext>
@@ -20721,7 +20721,7 @@
                           </a:ln>
                           <a:extLst>
                             <a:ext uri="{909E8E84-426E-40dd-AFC4-6F175D3DCCD1}">
-                              <a14:hiddenFill xmlns:a14="http://schemas.microsoft.com/office/drawing/2010/main" xmlns:w="http://schemas.openxmlformats.org/wordprocessingml/2006/main" xmlns:w10="urn:schemas-microsoft-com:office:word" xmlns:v="urn:schemas-microsoft-com:vml" xmlns:o="urn:schemas-microsoft-com:office:office" xmlns:mv="urn:schemas-microsoft-com:mac:vml" xmlns:mo="http://schemas.microsoft.com/office/mac/office/2008/main" xmlns="">
+                              <a14:hiddenFill xmlns="" xmlns:mo="http://schemas.microsoft.com/office/mac/office/2008/main" xmlns:mv="urn:schemas-microsoft-com:mac:vml" xmlns:o="urn:schemas-microsoft-com:office:office" xmlns:v="urn:schemas-microsoft-com:vml" xmlns:w10="urn:schemas-microsoft-com:office:word" xmlns:w="http://schemas.openxmlformats.org/wordprocessingml/2006/main" xmlns:a14="http://schemas.microsoft.com/office/drawing/2010/main">
                                 <a:noFill/>
                               </a14:hiddenFill>
                             </a:ext>
@@ -20748,14 +20748,14 @@
                           </a:ln>
                           <a:extLst>
                             <a:ext uri="{909E8E84-426E-40dd-AFC4-6F175D3DCCD1}">
-                              <a14:hiddenFill xmlns:a14="http://schemas.microsoft.com/office/drawing/2010/main" xmlns:w="http://schemas.openxmlformats.org/wordprocessingml/2006/main" xmlns:w10="urn:schemas-microsoft-com:office:word" xmlns:v="urn:schemas-microsoft-com:vml" xmlns:o="urn:schemas-microsoft-com:office:office" xmlns:mv="urn:schemas-microsoft-com:mac:vml" xmlns:mo="http://schemas.microsoft.com/office/mac/office/2008/main" xmlns="">
+                              <a14:hiddenFill xmlns="" xmlns:mo="http://schemas.microsoft.com/office/mac/office/2008/main" xmlns:mv="urn:schemas-microsoft-com:mac:vml" xmlns:o="urn:schemas-microsoft-com:office:office" xmlns:v="urn:schemas-microsoft-com:vml" xmlns:w10="urn:schemas-microsoft-com:office:word" xmlns:w="http://schemas.openxmlformats.org/wordprocessingml/2006/main" xmlns:a14="http://schemas.microsoft.com/office/drawing/2010/main">
                                 <a:solidFill>
                                   <a:srgbClr val="FFFFFF"/>
                                 </a:solidFill>
                               </a14:hiddenFill>
                             </a:ext>
                             <a:ext uri="{91240B29-F687-4f45-9708-019B960494DF}">
-                              <a14:hiddenLine xmlns:a14="http://schemas.microsoft.com/office/drawing/2010/main" xmlns:w="http://schemas.openxmlformats.org/wordprocessingml/2006/main" xmlns:w10="urn:schemas-microsoft-com:office:word" xmlns:v="urn:schemas-microsoft-com:vml" xmlns:o="urn:schemas-microsoft-com:office:office" xmlns:mv="urn:schemas-microsoft-com:mac:vml" xmlns:mo="http://schemas.microsoft.com/office/mac/office/2008/main" xmlns="" w="9525">
+                              <a14:hiddenLine xmlns="" xmlns:mo="http://schemas.microsoft.com/office/mac/office/2008/main" xmlns:mv="urn:schemas-microsoft-com:mac:vml" xmlns:o="urn:schemas-microsoft-com:office:office" xmlns:v="urn:schemas-microsoft-com:vml" xmlns:w10="urn:schemas-microsoft-com:office:word" xmlns:w="http://schemas.openxmlformats.org/wordprocessingml/2006/main" xmlns:a14="http://schemas.microsoft.com/office/drawing/2010/main" w="9525">
                                 <a:solidFill>
                                   <a:srgbClr val="000000"/>
                                 </a:solidFill>
@@ -20827,7 +20827,7 @@
                           </a:ln>
                           <a:extLst>
                             <a:ext uri="{909E8E84-426E-40dd-AFC4-6F175D3DCCD1}">
-                              <a14:hiddenFill xmlns:a14="http://schemas.microsoft.com/office/drawing/2010/main" xmlns:w="http://schemas.openxmlformats.org/wordprocessingml/2006/main" xmlns:w10="urn:schemas-microsoft-com:office:word" xmlns:v="urn:schemas-microsoft-com:vml" xmlns:o="urn:schemas-microsoft-com:office:office" xmlns:mv="urn:schemas-microsoft-com:mac:vml" xmlns:mo="http://schemas.microsoft.com/office/mac/office/2008/main" xmlns="">
+                              <a14:hiddenFill xmlns="" xmlns:mo="http://schemas.microsoft.com/office/mac/office/2008/main" xmlns:mv="urn:schemas-microsoft-com:mac:vml" xmlns:o="urn:schemas-microsoft-com:office:office" xmlns:v="urn:schemas-microsoft-com:vml" xmlns:w10="urn:schemas-microsoft-com:office:word" xmlns:w="http://schemas.openxmlformats.org/wordprocessingml/2006/main" xmlns:a14="http://schemas.microsoft.com/office/drawing/2010/main">
                                 <a:noFill/>
                               </a14:hiddenFill>
                             </a:ext>
@@ -20912,14 +20912,14 @@
                           </a:ln>
                           <a:extLst>
                             <a:ext uri="{909E8E84-426E-40dd-AFC4-6F175D3DCCD1}">
-                              <a14:hiddenFill xmlns:a14="http://schemas.microsoft.com/office/drawing/2010/main" xmlns:w="http://schemas.openxmlformats.org/wordprocessingml/2006/main" xmlns:w10="urn:schemas-microsoft-com:office:word" xmlns:v="urn:schemas-microsoft-com:vml" xmlns:o="urn:schemas-microsoft-com:office:office" xmlns:mv="urn:schemas-microsoft-com:mac:vml" xmlns:mo="http://schemas.microsoft.com/office/mac/office/2008/main" xmlns="">
+                              <a14:hiddenFill xmlns="" xmlns:mo="http://schemas.microsoft.com/office/mac/office/2008/main" xmlns:mv="urn:schemas-microsoft-com:mac:vml" xmlns:o="urn:schemas-microsoft-com:office:office" xmlns:v="urn:schemas-microsoft-com:vml" xmlns:w10="urn:schemas-microsoft-com:office:word" xmlns:w="http://schemas.openxmlformats.org/wordprocessingml/2006/main" xmlns:a14="http://schemas.microsoft.com/office/drawing/2010/main">
                                 <a:solidFill>
                                   <a:srgbClr val="FFFFFF"/>
                                 </a:solidFill>
                               </a14:hiddenFill>
                             </a:ext>
                             <a:ext uri="{91240B29-F687-4f45-9708-019B960494DF}">
-                              <a14:hiddenLine xmlns:a14="http://schemas.microsoft.com/office/drawing/2010/main" xmlns:w="http://schemas.openxmlformats.org/wordprocessingml/2006/main" xmlns:w10="urn:schemas-microsoft-com:office:word" xmlns:v="urn:schemas-microsoft-com:vml" xmlns:o="urn:schemas-microsoft-com:office:office" xmlns:mv="urn:schemas-microsoft-com:mac:vml" xmlns:mo="http://schemas.microsoft.com/office/mac/office/2008/main" xmlns="" w="9525">
+                              <a14:hiddenLine xmlns="" xmlns:mo="http://schemas.microsoft.com/office/mac/office/2008/main" xmlns:mv="urn:schemas-microsoft-com:mac:vml" xmlns:o="urn:schemas-microsoft-com:office:office" xmlns:v="urn:schemas-microsoft-com:vml" xmlns:w10="urn:schemas-microsoft-com:office:word" xmlns:w="http://schemas.openxmlformats.org/wordprocessingml/2006/main" xmlns:a14="http://schemas.microsoft.com/office/drawing/2010/main" w="9525">
                                 <a:solidFill>
                                   <a:srgbClr val="000000"/>
                                 </a:solidFill>
@@ -20973,14 +20973,14 @@
                           </a:ln>
                           <a:extLst>
                             <a:ext uri="{909E8E84-426E-40dd-AFC4-6F175D3DCCD1}">
-                              <a14:hiddenFill xmlns:a14="http://schemas.microsoft.com/office/drawing/2010/main" xmlns:w="http://schemas.openxmlformats.org/wordprocessingml/2006/main" xmlns:w10="urn:schemas-microsoft-com:office:word" xmlns:v="urn:schemas-microsoft-com:vml" xmlns:o="urn:schemas-microsoft-com:office:office" xmlns:mv="urn:schemas-microsoft-com:mac:vml" xmlns:mo="http://schemas.microsoft.com/office/mac/office/2008/main" xmlns="">
+                              <a14:hiddenFill xmlns="" xmlns:mo="http://schemas.microsoft.com/office/mac/office/2008/main" xmlns:mv="urn:schemas-microsoft-com:mac:vml" xmlns:o="urn:schemas-microsoft-com:office:office" xmlns:v="urn:schemas-microsoft-com:vml" xmlns:w10="urn:schemas-microsoft-com:office:word" xmlns:w="http://schemas.openxmlformats.org/wordprocessingml/2006/main" xmlns:a14="http://schemas.microsoft.com/office/drawing/2010/main">
                                 <a:solidFill>
                                   <a:srgbClr val="FFFFFF"/>
                                 </a:solidFill>
                               </a14:hiddenFill>
                             </a:ext>
                             <a:ext uri="{91240B29-F687-4f45-9708-019B960494DF}">
-                              <a14:hiddenLine xmlns:a14="http://schemas.microsoft.com/office/drawing/2010/main" xmlns:w="http://schemas.openxmlformats.org/wordprocessingml/2006/main" xmlns:w10="urn:schemas-microsoft-com:office:word" xmlns:v="urn:schemas-microsoft-com:vml" xmlns:o="urn:schemas-microsoft-com:office:office" xmlns:mv="urn:schemas-microsoft-com:mac:vml" xmlns:mo="http://schemas.microsoft.com/office/mac/office/2008/main" xmlns="" w="9525">
+                              <a14:hiddenLine xmlns="" xmlns:mo="http://schemas.microsoft.com/office/mac/office/2008/main" xmlns:mv="urn:schemas-microsoft-com:mac:vml" xmlns:o="urn:schemas-microsoft-com:office:office" xmlns:v="urn:schemas-microsoft-com:vml" xmlns:w10="urn:schemas-microsoft-com:office:word" xmlns:w="http://schemas.openxmlformats.org/wordprocessingml/2006/main" xmlns:a14="http://schemas.microsoft.com/office/drawing/2010/main" w="9525">
                                 <a:solidFill>
                                   <a:srgbClr val="000000"/>
                                 </a:solidFill>
@@ -21050,7 +21050,7 @@
                             </a:ln>
                             <a:extLst>
                               <a:ext uri="{909E8E84-426E-40dd-AFC4-6F175D3DCCD1}">
-                                <a14:hiddenFill xmlns:a14="http://schemas.microsoft.com/office/drawing/2010/main" xmlns:w="http://schemas.openxmlformats.org/wordprocessingml/2006/main" xmlns:w10="urn:schemas-microsoft-com:office:word" xmlns:v="urn:schemas-microsoft-com:vml" xmlns:o="urn:schemas-microsoft-com:office:office" xmlns:mv="urn:schemas-microsoft-com:mac:vml" xmlns:mo="http://schemas.microsoft.com/office/mac/office/2008/main" xmlns="">
+                                <a14:hiddenFill xmlns="" xmlns:mo="http://schemas.microsoft.com/office/mac/office/2008/main" xmlns:mv="urn:schemas-microsoft-com:mac:vml" xmlns:o="urn:schemas-microsoft-com:office:office" xmlns:v="urn:schemas-microsoft-com:vml" xmlns:w10="urn:schemas-microsoft-com:office:word" xmlns:w="http://schemas.openxmlformats.org/wordprocessingml/2006/main" xmlns:a14="http://schemas.microsoft.com/office/drawing/2010/main">
                                   <a:noFill/>
                                 </a14:hiddenFill>
                               </a:ext>
@@ -21082,7 +21082,7 @@
                             </a:ln>
                             <a:extLst>
                               <a:ext uri="{909E8E84-426E-40dd-AFC4-6F175D3DCCD1}">
-                                <a14:hiddenFill xmlns:a14="http://schemas.microsoft.com/office/drawing/2010/main" xmlns:w="http://schemas.openxmlformats.org/wordprocessingml/2006/main" xmlns:w10="urn:schemas-microsoft-com:office:word" xmlns:v="urn:schemas-microsoft-com:vml" xmlns:o="urn:schemas-microsoft-com:office:office" xmlns:mv="urn:schemas-microsoft-com:mac:vml" xmlns:mo="http://schemas.microsoft.com/office/mac/office/2008/main" xmlns="">
+                                <a14:hiddenFill xmlns="" xmlns:mo="http://schemas.microsoft.com/office/mac/office/2008/main" xmlns:mv="urn:schemas-microsoft-com:mac:vml" xmlns:o="urn:schemas-microsoft-com:office:office" xmlns:v="urn:schemas-microsoft-com:vml" xmlns:w10="urn:schemas-microsoft-com:office:word" xmlns:w="http://schemas.openxmlformats.org/wordprocessingml/2006/main" xmlns:a14="http://schemas.microsoft.com/office/drawing/2010/main">
                                   <a:noFill/>
                                 </a14:hiddenFill>
                               </a:ext>
@@ -21110,14 +21110,14 @@
                           </a:ln>
                           <a:extLst>
                             <a:ext uri="{909E8E84-426E-40dd-AFC4-6F175D3DCCD1}">
-                              <a14:hiddenFill xmlns:a14="http://schemas.microsoft.com/office/drawing/2010/main" xmlns:w="http://schemas.openxmlformats.org/wordprocessingml/2006/main" xmlns:w10="urn:schemas-microsoft-com:office:word" xmlns:v="urn:schemas-microsoft-com:vml" xmlns:o="urn:schemas-microsoft-com:office:office" xmlns:mv="urn:schemas-microsoft-com:mac:vml" xmlns:mo="http://schemas.microsoft.com/office/mac/office/2008/main" xmlns="">
+                              <a14:hiddenFill xmlns="" xmlns:mo="http://schemas.microsoft.com/office/mac/office/2008/main" xmlns:mv="urn:schemas-microsoft-com:mac:vml" xmlns:o="urn:schemas-microsoft-com:office:office" xmlns:v="urn:schemas-microsoft-com:vml" xmlns:w10="urn:schemas-microsoft-com:office:word" xmlns:w="http://schemas.openxmlformats.org/wordprocessingml/2006/main" xmlns:a14="http://schemas.microsoft.com/office/drawing/2010/main">
                                 <a:solidFill>
                                   <a:srgbClr val="FFFFFF"/>
                                 </a:solidFill>
                               </a14:hiddenFill>
                             </a:ext>
                             <a:ext uri="{91240B29-F687-4f45-9708-019B960494DF}">
-                              <a14:hiddenLine xmlns:a14="http://schemas.microsoft.com/office/drawing/2010/main" xmlns:w="http://schemas.openxmlformats.org/wordprocessingml/2006/main" xmlns:w10="urn:schemas-microsoft-com:office:word" xmlns:v="urn:schemas-microsoft-com:vml" xmlns:o="urn:schemas-microsoft-com:office:office" xmlns:mv="urn:schemas-microsoft-com:mac:vml" xmlns:mo="http://schemas.microsoft.com/office/mac/office/2008/main" xmlns="" w="9525">
+                              <a14:hiddenLine xmlns="" xmlns:mo="http://schemas.microsoft.com/office/mac/office/2008/main" xmlns:mv="urn:schemas-microsoft-com:mac:vml" xmlns:o="urn:schemas-microsoft-com:office:office" xmlns:v="urn:schemas-microsoft-com:vml" xmlns:w10="urn:schemas-microsoft-com:office:word" xmlns:w="http://schemas.openxmlformats.org/wordprocessingml/2006/main" xmlns:a14="http://schemas.microsoft.com/office/drawing/2010/main" w="9525">
                                 <a:solidFill>
                                   <a:srgbClr val="000000"/>
                                 </a:solidFill>
@@ -30230,18 +30230,27 @@
           <w:t xml:space="preserve"> Resource</w:t>
         </w:r>
       </w:ins>
-      <w:r>
-        <w:t>.</w:t>
-      </w:r>
+      <w:ins w:id="270" w:author="John Moehrke" w:date="2019-02-28T15:13:00Z">
+        <w:r>
+          <w:t>:</w:t>
+        </w:r>
+      </w:ins>
+      <w:bookmarkStart w:id="271" w:name="_GoBack"/>
+      <w:bookmarkEnd w:id="271"/>
+      <w:del w:id="272" w:author="John Moehrke" w:date="2019-02-28T15:13:00Z">
+        <w:r>
+          <w:delText>.</w:delText>
+        </w:r>
+      </w:del>
     </w:p>
     <w:p>
       <w:pPr>
         <w:pStyle w:val="BodyText"/>
         <w:rPr>
-          <w:del w:id="270" w:author="John Moehrke" w:date="2019-02-28T13:31:00Z"/>
-        </w:rPr>
-      </w:pPr>
-      <w:del w:id="271" w:author="John Moehrke" w:date="2019-02-28T13:31:00Z">
+          <w:del w:id="273" w:author="John Moehrke" w:date="2019-02-28T13:31:00Z"/>
+        </w:rPr>
+      </w:pPr>
+      <w:del w:id="274" w:author="John Moehrke" w:date="2019-02-28T13:31:00Z">
         <w:r>
           <w:delText>See ITI TF-2.x Appendix Z.10 “Profiling conventions for constraints on FHIR” for a description of terms used in the optionality column (Opt.).</w:delText>
         </w:r>
@@ -30267,12 +30276,12 @@
       <w:r>
         <w:t xml:space="preserve"> shall be </w:t>
       </w:r>
-      <w:del w:id="272" w:author="Lynn Felhofer" w:date="2019-02-28T11:22:00Z">
+      <w:del w:id="275" w:author="Lynn Felhofer" w:date="2019-02-28T11:22:00Z">
         <w:r>
           <w:delText>populated identifying</w:delText>
         </w:r>
       </w:del>
-      <w:ins w:id="273" w:author="Lynn Felhofer" w:date="2019-02-28T11:22:00Z">
+      <w:ins w:id="276" w:author="Lynn Felhofer" w:date="2019-02-28T11:22:00Z">
         <w:r>
           <w:t>contain a reference to</w:t>
         </w:r>
@@ -30317,12 +30326,7 @@
         <w:t>shall contain the static URI</w:t>
       </w:r>
       <w:r>
-        <w:t xml:space="preserve"> </w:t>
-      </w:r>
-      <w:bookmarkStart w:id="274" w:name="_GoBack"/>
-      <w:bookmarkEnd w:id="274"/>
-      <w:r>
-        <w:t>“urn:ihe:pcc:qedm:2017:document-provenance-policy”.</w:t>
+        <w:t xml:space="preserve"> “urn:ihe:pcc:qedm:2017:document-provenance-policy”.</w:t>
       </w:r>
     </w:p>
     <w:p>
@@ -30348,7 +30352,7 @@
         </w:rPr>
         <w:t xml:space="preserve">shall contain at least one entry </w:t>
       </w:r>
-      <w:ins w:id="275" w:author="John Moehrke" w:date="2019-02-28T13:33:00Z">
+      <w:ins w:id="277" w:author="John Moehrke" w:date="2019-02-28T13:33:00Z">
         <w:r>
           <w:rPr>
             <w:rFonts w:ascii="Times New Roman" w:hAnsi="Times New Roman" w:cs="Times New Roman"/>
@@ -30526,7 +30530,7 @@
         </w:rPr>
         <w:t>shall contain one element</w:t>
       </w:r>
-      <w:ins w:id="276" w:author="John Moehrke" w:date="2019-02-28T13:32:00Z">
+      <w:ins w:id="278" w:author="John Moehrke" w:date="2019-02-28T13:32:00Z">
         <w:r>
           <w:rPr>
             <w:rFonts w:ascii="Times New Roman" w:hAnsi="Times New Roman" w:cs="Times New Roman"/>
@@ -30655,7 +30659,7 @@
       <w:r>
         <w:t xml:space="preserve">DocumentReference </w:t>
       </w:r>
-      <w:ins w:id="277" w:author="Lynn Felhofer" w:date="2019-02-28T11:05:00Z">
+      <w:ins w:id="279" w:author="Lynn Felhofer" w:date="2019-02-28T11:05:00Z">
         <w:r>
           <w:t xml:space="preserve">Resource </w:t>
         </w:r>
@@ -30709,7 +30713,7 @@
         </w:rPr>
         <w:t>shall be the reference</w:t>
       </w:r>
-      <w:ins w:id="278" w:author="Lynn Felhofer" w:date="2019-02-28T11:03:00Z">
+      <w:ins w:id="280" w:author="Lynn Felhofer" w:date="2019-02-28T11:03:00Z">
         <w:r>
           <w:rPr>
             <w:rFonts w:ascii="Times New Roman" w:hAnsi="Times New Roman" w:cs="Times New Roman"/>
@@ -30725,7 +30729,7 @@
         </w:rPr>
         <w:t xml:space="preserve"> used to access documents in </w:t>
       </w:r>
-      <w:ins w:id="279" w:author="Lynn Felhofer" w:date="2019-02-28T11:03:00Z">
+      <w:ins w:id="281" w:author="Lynn Felhofer" w:date="2019-02-28T11:03:00Z">
         <w:r>
           <w:rPr>
             <w:rFonts w:ascii="Times New Roman" w:hAnsi="Times New Roman" w:cs="Times New Roman"/>
@@ -30760,7 +30764,7 @@
         </w:rPr>
         <w:t xml:space="preserve">The </w:t>
       </w:r>
-      <w:del w:id="280" w:author="Lynn Felhofer" w:date="2019-02-28T11:06:00Z">
+      <w:del w:id="282" w:author="Lynn Felhofer" w:date="2019-02-28T11:06:00Z">
         <w:r>
           <w:rPr>
             <w:rFonts w:ascii="Times New Roman" w:hAnsi="Times New Roman" w:cs="Times New Roman"/>
@@ -30769,7 +30773,7 @@
           <w:delText>XDS</w:delText>
         </w:r>
       </w:del>
-      <w:ins w:id="281" w:author="Lynn Felhofer" w:date="2019-02-28T11:06:00Z">
+      <w:ins w:id="283" w:author="Lynn Felhofer" w:date="2019-02-28T11:06:00Z">
         <w:r>
           <w:rPr>
             <w:rFonts w:ascii="Times New Roman" w:hAnsi="Times New Roman" w:cs="Times New Roman"/>
@@ -30778,18 +30782,18 @@
           <w:t xml:space="preserve">value of </w:t>
         </w:r>
       </w:ins>
-      <w:del w:id="282" w:author="Lynn Felhofer" w:date="2019-02-28T11:06:00Z">
+      <w:del w:id="284" w:author="Lynn Felhofer" w:date="2019-02-28T11:06:00Z">
         <w:r>
           <w:delText xml:space="preserve"> </w:delText>
         </w:r>
       </w:del>
       <w:proofErr w:type="spellStart"/>
-      <w:ins w:id="283" w:author="Lynn Felhofer" w:date="2019-02-28T11:06:00Z">
+      <w:ins w:id="285" w:author="Lynn Felhofer" w:date="2019-02-28T11:06:00Z">
         <w:r>
           <w:t>DocumentEntry.r</w:t>
         </w:r>
       </w:ins>
-      <w:del w:id="284" w:author="Lynn Felhofer" w:date="2019-02-28T11:03:00Z">
+      <w:del w:id="286" w:author="Lynn Felhofer" w:date="2019-02-28T11:03:00Z">
         <w:r>
           <w:delText>R</w:delText>
         </w:r>
@@ -30808,12 +30812,12 @@
         </w:rPr>
         <w:t>as</w:t>
       </w:r>
-      <w:ins w:id="285" w:author="John Moehrke" w:date="2019-02-28T13:36:00Z">
+      <w:ins w:id="287" w:author="John Moehrke" w:date="2019-02-28T13:36:00Z">
         <w:r>
           <w:t xml:space="preserve"> </w:t>
         </w:r>
       </w:ins>
-      <w:del w:id="286" w:author="John Moehrke" w:date="2019-02-28T13:36:00Z">
+      <w:del w:id="288" w:author="John Moehrke" w:date="2019-02-28T13:36:00Z">
         <w:r>
           <w:delText xml:space="preserve"> </w:delText>
         </w:r>
@@ -30837,7 +30841,7 @@
         </w:rPr>
         <w:t xml:space="preserve">The </w:t>
       </w:r>
-      <w:ins w:id="287" w:author="Lynn Felhofer" w:date="2019-02-28T11:06:00Z">
+      <w:ins w:id="289" w:author="Lynn Felhofer" w:date="2019-02-28T11:06:00Z">
         <w:r>
           <w:rPr>
             <w:rFonts w:ascii="Times New Roman" w:hAnsi="Times New Roman" w:cs="Times New Roman"/>
@@ -30846,7 +30850,7 @@
           <w:t>value of</w:t>
         </w:r>
       </w:ins>
-      <w:del w:id="288" w:author="Lynn Felhofer" w:date="2019-02-28T11:06:00Z">
+      <w:del w:id="290" w:author="Lynn Felhofer" w:date="2019-02-28T11:06:00Z">
         <w:r>
           <w:rPr>
             <w:rFonts w:ascii="Times New Roman" w:hAnsi="Times New Roman" w:cs="Times New Roman"/>
@@ -30859,12 +30863,12 @@
         <w:t xml:space="preserve"> </w:t>
       </w:r>
       <w:proofErr w:type="spellStart"/>
-      <w:ins w:id="289" w:author="Lynn Felhofer" w:date="2019-02-28T11:06:00Z">
+      <w:ins w:id="291" w:author="Lynn Felhofer" w:date="2019-02-28T11:06:00Z">
         <w:r>
           <w:t>DocumentEntry.unique</w:t>
         </w:r>
       </w:ins>
-      <w:del w:id="290" w:author="Lynn Felhofer" w:date="2019-02-28T11:06:00Z">
+      <w:del w:id="292" w:author="Lynn Felhofer" w:date="2019-02-28T11:06:00Z">
         <w:r>
           <w:delText>Document</w:delText>
         </w:r>
@@ -30912,7 +30916,7 @@
       <w:pPr>
         <w:pStyle w:val="Heading6"/>
       </w:pPr>
-      <w:bookmarkStart w:id="291" w:name="_Toc534977340"/>
+      <w:bookmarkStart w:id="293" w:name="_Toc534977340"/>
       <w:r>
         <w:t>3.44</w:t>
       </w:r>
@@ -30925,7 +30929,7 @@
       <w:r>
         <w:t xml:space="preserve"> Resource Bundling</w:t>
       </w:r>
-      <w:bookmarkEnd w:id="291"/>
+      <w:bookmarkEnd w:id="293"/>
     </w:p>
     <w:p>
       <w:pPr>
@@ -30977,8 +30981,8 @@
       <w:pPr>
         <w:pStyle w:val="Heading5"/>
       </w:pPr>
-      <w:bookmarkStart w:id="292" w:name="_Toc452542547"/>
-      <w:bookmarkStart w:id="293" w:name="_Toc534977341"/>
+      <w:bookmarkStart w:id="294" w:name="_Toc452542547"/>
+      <w:bookmarkStart w:id="295" w:name="_Toc534977341"/>
       <w:r>
         <w:lastRenderedPageBreak/>
         <w:t>3.44</w:t>
@@ -30986,8 +30990,8 @@
       <w:r>
         <w:t>.4.2.3 Expected Actions</w:t>
       </w:r>
-      <w:bookmarkEnd w:id="292"/>
-      <w:bookmarkEnd w:id="293"/>
+      <w:bookmarkEnd w:id="294"/>
+      <w:bookmarkEnd w:id="295"/>
     </w:p>
     <w:p>
       <w:pPr>
@@ -31051,11 +31055,11 @@
       <w:pPr>
         <w:pStyle w:val="Heading6"/>
       </w:pPr>
-      <w:bookmarkStart w:id="294" w:name="_Toc534977342"/>
+      <w:bookmarkStart w:id="296" w:name="_Toc534977342"/>
       <w:r>
         <w:t>3.44.4.2.3.1 Document Provenance Option</w:t>
       </w:r>
-      <w:bookmarkEnd w:id="294"/>
+      <w:bookmarkEnd w:id="296"/>
     </w:p>
     <w:p>
       <w:pPr>
@@ -31171,21 +31175,21 @@
       <w:pPr>
         <w:pStyle w:val="Heading4"/>
       </w:pPr>
-      <w:bookmarkStart w:id="295" w:name="_Toc452542532"/>
-      <w:bookmarkStart w:id="296" w:name="_Toc534977343"/>
+      <w:bookmarkStart w:id="297" w:name="_Toc452542532"/>
+      <w:bookmarkStart w:id="298" w:name="_Toc534977343"/>
       <w:r>
         <w:t>3.44</w:t>
       </w:r>
       <w:r>
         <w:t>.4.3 Conformance</w:t>
       </w:r>
-      <w:bookmarkStart w:id="297" w:name="_Toc393804288"/>
+      <w:bookmarkStart w:id="299" w:name="_Toc393804288"/>
       <w:r>
         <w:t xml:space="preserve"> Resource</w:t>
       </w:r>
-      <w:bookmarkEnd w:id="295"/>
-      <w:bookmarkEnd w:id="296"/>
       <w:bookmarkEnd w:id="297"/>
+      <w:bookmarkEnd w:id="298"/>
+      <w:bookmarkEnd w:id="299"/>
     </w:p>
     <w:p>
       <w:pPr>
@@ -31205,9 +31209,9 @@
       <w:pPr>
         <w:pStyle w:val="Heading3"/>
       </w:pPr>
-      <w:bookmarkStart w:id="298" w:name="_Toc466616631"/>
-      <w:bookmarkStart w:id="299" w:name="_Toc469616861"/>
-      <w:bookmarkStart w:id="300" w:name="_Toc534977344"/>
+      <w:bookmarkStart w:id="300" w:name="_Toc466616631"/>
+      <w:bookmarkStart w:id="301" w:name="_Toc469616861"/>
+      <w:bookmarkStart w:id="302" w:name="_Toc534977344"/>
       <w:bookmarkEnd w:id="169"/>
       <w:bookmarkEnd w:id="170"/>
       <w:r>
@@ -31216,66 +31220,66 @@
       <w:r>
         <w:t>.5 Security Considerations</w:t>
       </w:r>
-      <w:bookmarkEnd w:id="298"/>
-      <w:bookmarkEnd w:id="299"/>
       <w:bookmarkEnd w:id="300"/>
-    </w:p>
-    <w:p>
-      <w:pPr>
-        <w:pStyle w:val="BodyText"/>
-      </w:pPr>
-      <w:r>
-        <w:t xml:space="preserve">The retrieved content contains PHI that </w:t>
-      </w:r>
-      <w:r>
-        <w:t xml:space="preserve">shall </w:t>
-      </w:r>
-      <w:r>
-        <w:t>be protected.</w:t>
-      </w:r>
-    </w:p>
-    <w:p>
-      <w:pPr>
-        <w:pStyle w:val="BodyText"/>
-      </w:pPr>
-      <w:r>
-        <w:t>See the general Security Considerations in</w:t>
-      </w:r>
-      <w:r>
-        <w:t xml:space="preserve"> </w:t>
-      </w:r>
-      <w:r>
-        <w:t xml:space="preserve">PCC TF-1: </w:t>
-      </w:r>
-      <w:r>
-        <w:t>X</w:t>
-      </w:r>
-      <w:r>
-        <w:t>.5</w:t>
-      </w:r>
-      <w:r>
-        <w:t>.</w:t>
-      </w:r>
-      <w:r>
-        <w:t xml:space="preserve"> </w:t>
-      </w:r>
-    </w:p>
-    <w:p>
-      <w:pPr>
-        <w:pStyle w:val="Heading4"/>
-      </w:pPr>
-      <w:bookmarkStart w:id="301" w:name="_Toc466616632"/>
-      <w:bookmarkStart w:id="302" w:name="_Toc469616862"/>
-      <w:bookmarkStart w:id="303" w:name="_Toc534977345"/>
-      <w:r>
-        <w:t>3.44</w:t>
-      </w:r>
-      <w:r>
-        <w:t>.5.1 Security Audit Considerations</w:t>
-      </w:r>
       <w:bookmarkEnd w:id="301"/>
       <w:bookmarkEnd w:id="302"/>
+    </w:p>
+    <w:p>
+      <w:pPr>
+        <w:pStyle w:val="BodyText"/>
+      </w:pPr>
+      <w:r>
+        <w:t xml:space="preserve">The retrieved content contains PHI that </w:t>
+      </w:r>
+      <w:r>
+        <w:t xml:space="preserve">shall </w:t>
+      </w:r>
+      <w:r>
+        <w:t>be protected.</w:t>
+      </w:r>
+    </w:p>
+    <w:p>
+      <w:pPr>
+        <w:pStyle w:val="BodyText"/>
+      </w:pPr>
+      <w:r>
+        <w:t>See the general Security Considerations in</w:t>
+      </w:r>
+      <w:r>
+        <w:t xml:space="preserve"> </w:t>
+      </w:r>
+      <w:r>
+        <w:t xml:space="preserve">PCC TF-1: </w:t>
+      </w:r>
+      <w:r>
+        <w:t>X</w:t>
+      </w:r>
+      <w:r>
+        <w:t>.5</w:t>
+      </w:r>
+      <w:r>
+        <w:t>.</w:t>
+      </w:r>
+      <w:r>
+        <w:t xml:space="preserve"> </w:t>
+      </w:r>
+    </w:p>
+    <w:p>
+      <w:pPr>
+        <w:pStyle w:val="Heading4"/>
+      </w:pPr>
+      <w:bookmarkStart w:id="303" w:name="_Toc466616632"/>
+      <w:bookmarkStart w:id="304" w:name="_Toc469616862"/>
+      <w:bookmarkStart w:id="305" w:name="_Toc534977345"/>
+      <w:r>
+        <w:t>3.44</w:t>
+      </w:r>
+      <w:r>
+        <w:t>.5.1 Security Audit Considerations</w:t>
+      </w:r>
       <w:bookmarkEnd w:id="303"/>
+      <w:bookmarkEnd w:id="304"/>
+      <w:bookmarkEnd w:id="305"/>
     </w:p>
     <w:p>
       <w:pPr>
@@ -31328,11 +31332,11 @@
       <w:r>
         <w:t xml:space="preserve"> Secure Node or Secure Application. The </w:t>
       </w:r>
-      <w:bookmarkStart w:id="304" w:name="_Hlk488936915"/>
+      <w:bookmarkStart w:id="306" w:name="_Hlk488936915"/>
       <w:r>
         <w:t xml:space="preserve">Clinical Data Source </w:t>
       </w:r>
-      <w:bookmarkEnd w:id="304"/>
+      <w:bookmarkEnd w:id="306"/>
       <w:r>
         <w:t xml:space="preserve">is </w:t>
       </w:r>
@@ -31389,7 +31393,7 @@
         <w:spacing w:before="40"/>
         <w:ind w:hanging="357"/>
       </w:pPr>
-      <w:bookmarkStart w:id="305" w:name="_Hlk488937202"/>
+      <w:bookmarkStart w:id="307" w:name="_Hlk488937202"/>
       <w:r>
         <w:t>Event</w:t>
       </w:r>
@@ -31869,13 +31873,13 @@
       <w:pPr>
         <w:pStyle w:val="PartTitle1"/>
       </w:pPr>
-      <w:bookmarkStart w:id="306" w:name="_Toc534977346"/>
-      <w:bookmarkEnd w:id="305"/>
+      <w:bookmarkStart w:id="308" w:name="_Toc534977346"/>
+      <w:bookmarkEnd w:id="307"/>
       <w:r>
         <w:lastRenderedPageBreak/>
         <w:t>Volume 3 – Content Modules</w:t>
       </w:r>
-      <w:bookmarkEnd w:id="306"/>
+      <w:bookmarkEnd w:id="308"/>
     </w:p>
     <w:p>
       <w:pPr>
@@ -32007,7 +32011,7 @@
         <w:sz w:val="20"/>
       </w:rPr>
     </w:pPr>
-    <w:bookmarkStart w:id="307" w:name="_Toc473170355"/>
+    <w:bookmarkStart w:id="309" w:name="_Toc473170355"/>
     <w:r>
       <w:rPr>
         <w:sz w:val="20"/>
@@ -32081,7 +32085,7 @@
       <w:tab/>
       <w:t xml:space="preserve">                       Copyright © 2019: IHE International, Inc.</w:t>
     </w:r>
-    <w:bookmarkEnd w:id="307"/>
+    <w:bookmarkEnd w:id="309"/>
   </w:p>
   <w:p>
     <w:pPr>
@@ -41369,7 +41373,7 @@
 </file>
 
 <file path=customXml/itemProps1.xml><?xml version="1.0" encoding="utf-8"?>
-<ds:datastoreItem xmlns:ds="http://schemas.openxmlformats.org/officeDocument/2006/customXml" ds:itemID="{6EA77907-C6C7-4523-B69E-826C6221D100}">
+<ds:datastoreItem xmlns:ds="http://schemas.openxmlformats.org/officeDocument/2006/customXml" ds:itemID="{35A96C32-9DBD-46BB-9161-4095F47A408B}">
   <ds:schemaRefs>
     <ds:schemaRef ds:uri="http://schemas.openxmlformats.org/officeDocument/2006/bibliography"/>
   </ds:schemaRefs>

</xml_diff>

<commit_message>
Update QEDm Provenance and mCSD for mary edits
</commit_message>
<xml_diff>
--- a/FHIR-R4/IHE_PCC_Suppl_QEDm.docx
+++ b/FHIR-R4/IHE_PCC_Suppl_QEDm.docx
@@ -12218,7 +12218,7 @@
           </mc:Choice>
           <mc:Fallback>
             <w:pict>
-              <v:group w14:anchorId="13C96E34" id="Canvas 6" o:spid="_x0000_s1026" editas="canvas" style="position:absolute;left:0;text-align:left;margin-left:.75pt;margin-top:0;width:481.6pt;height:114.15pt;z-index:251658240;mso-width-relative:margin;mso-height-relative:margin" coordsize="61163,14497" o:gfxdata="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">
+              <v:group w14:anchorId="13C96E34" id="Canvas 6" o:spid="_x0000_s1026" editas="canvas" style="position:absolute;left:0;text-align:left;margin-left:.75pt;margin-top:0;width:481.6pt;height:114.15pt;z-index:251658240;mso-width-relative:margin;mso-height-relative:margin" coordsize="61163,14497" o:gfxdata="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">
                 <v:shapetype id="_x0000_t75" coordsize="21600,21600" o:spt="75" o:preferrelative="t" path="m@4@5l@4@11@9@11@9@5xe" filled="f" stroked="f">
                   <v:stroke joinstyle="miter"/>
                   <v:formulas>
@@ -12242,7 +12242,7 @@
                   <v:fill o:detectmouseclick="t"/>
                   <v:path o:connecttype="none"/>
                 </v:shape>
-                <v:rect id="Rectangle 8" o:spid="_x0000_s1028" style="position:absolute;left:3054;top:4210;width:13583;height:8223;visibility:visible;mso-wrap-style:square;v-text-anchor:top" o:gfxdata="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" strokeweight="1.5pt">
+                <v:rect id="Rectangle 8" o:spid="_x0000_s1028" style="position:absolute;left:3054;top:4210;width:13583;height:8223;visibility:visible;mso-wrap-style:square;v-text-anchor:top" o:gfxdata="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" strokeweight="1.5pt">
                   <v:textbox inset=".5mm,,.5mm">
                     <w:txbxContent>
                       <w:p>
@@ -12290,7 +12290,7 @@
                     </w:txbxContent>
                   </v:textbox>
                 </v:rect>
-                <v:rect id="Rectangle 9" o:spid="_x0000_s1029" style="position:absolute;left:44081;top:4229;width:13583;height:8223;visibility:visible;mso-wrap-style:square;v-text-anchor:top" o:gfxdata="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" strokeweight="1.5pt">
+                <v:rect id="Rectangle 9" o:spid="_x0000_s1029" style="position:absolute;left:44081;top:4229;width:13583;height:8223;visibility:visible;mso-wrap-style:square;v-text-anchor:top" o:gfxdata="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" strokeweight="1.5pt">
                   <v:textbox>
                     <w:txbxContent>
                       <w:p>
@@ -12341,7 +12341,7 @@
                   <v:stroke joinstyle="miter"/>
                   <v:path gradientshapeok="t" o:connecttype="rect"/>
                 </v:shapetype>
-                <v:shape id="Text Box 11" o:spid="_x0000_s1030" type="#_x0000_t202" style="position:absolute;left:16516;top:3454;width:27432;height:8001;visibility:visible;mso-wrap-style:square;v-text-anchor:top" o:gfxdata="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" filled="f" stroked="f">
+                <v:shape id="Text Box 11" o:spid="_x0000_s1030" type="#_x0000_t202" style="position:absolute;left:16516;top:3454;width:27432;height:8001;visibility:visible;mso-wrap-style:square;v-text-anchor:top" o:gfxdata="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" filled="f" stroked="f">
                   <v:textbox inset="0,,0">
                     <w:txbxContent>
                       <w:p>
@@ -12406,7 +12406,7 @@
                   <v:path arrowok="t" fillok="f" o:connecttype="none"/>
                   <o:lock v:ext="edit" shapetype="t"/>
                 </v:shapetype>
-                <v:shape id="Straight Arrow Connector 40" o:spid="_x0000_s1031" type="#_x0000_t32" style="position:absolute;left:16637;top:8321;width:27444;height:19;visibility:visible;mso-wrap-style:square" o:connectortype="straight" o:gfxdata="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" strokeweight="1pt">
+                <v:shape id="Straight Arrow Connector 40" o:spid="_x0000_s1031" type="#_x0000_t32" style="position:absolute;left:16637;top:8321;width:27444;height:19;visibility:visible;mso-wrap-style:square" o:connectortype="straight" o:gfxdata="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" strokeweight="1pt">
                   <v:stroke joinstyle="miter"/>
                 </v:shape>
                 <w10:wrap type="topAndBottom"/>
@@ -16940,16 +16940,16 @@
           </mc:Choice>
           <mc:Fallback>
             <w:pict>
-              <v:group w14:anchorId="0EE20D8F" id="Canvas 293" o:spid="_x0000_s1032" editas="canvas" style="width:414.95pt;height:127.75pt;mso-position-horizontal-relative:char;mso-position-vertical-relative:line" coordsize="52698,16224" o:gfxdata="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">
+              <v:group w14:anchorId="0EE20D8F" id="Canvas 293" o:spid="_x0000_s1032" editas="canvas" style="width:414.95pt;height:127.75pt;mso-position-horizontal-relative:char;mso-position-vertical-relative:line" coordsize="52698,16224" o:gfxdata="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">
                 <v:shape id="_x0000_s1033" type="#_x0000_t75" style="position:absolute;width:52698;height:16224;visibility:visible;mso-wrap-style:square">
                   <v:fill o:detectmouseclick="t"/>
                   <v:path o:connecttype="none"/>
                 </v:shape>
-                <v:group id="Gruppo 20" o:spid="_x0000_s1034" style="position:absolute;left:9438;top:1168;width:33519;height:13316" coordorigin="13462,2914" coordsize="33519,13316" o:gfxdata="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">
-                  <v:line id="Line 12" o:spid="_x0000_s1035" style="position:absolute;visibility:visible;mso-wrap-style:square" from="18802,7613" to="18808,16002" o:connectortype="straight" o:gfxdata="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">
+                <v:group id="Gruppo 20" o:spid="_x0000_s1034" style="position:absolute;left:9438;top:1168;width:33519;height:13316" coordorigin="13462,2914" coordsize="33519,13316" o:gfxdata="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">
+                  <v:line id="Line 12" o:spid="_x0000_s1035" style="position:absolute;visibility:visible;mso-wrap-style:square" from="18802,7613" to="18808,16002" o:connectortype="straight" o:gfxdata="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">
                     <v:stroke dashstyle="dash"/>
                   </v:line>
-                  <v:shape id="Text Box 13" o:spid="_x0000_s1036" type="#_x0000_t202" style="position:absolute;left:20574;top:9137;width:18288;height:3836;visibility:visible;mso-wrap-style:square;v-text-anchor:top" o:gfxdata="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" filled="f" stroked="f">
+                  <v:shape id="Text Box 13" o:spid="_x0000_s1036" type="#_x0000_t202" style="position:absolute;left:20574;top:9137;width:18288;height:3836;visibility:visible;mso-wrap-style:square;v-text-anchor:top" o:gfxdata="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" filled="f" stroked="f">
                     <v:textbox inset="0,0,0,0">
                       <w:txbxContent>
                         <w:p>
@@ -17038,14 +17038,14 @@
                       </w:txbxContent>
                     </v:textbox>
                   </v:shape>
-                  <v:line id="Line 14" o:spid="_x0000_s1037" style="position:absolute;visibility:visible;mso-wrap-style:square" from="40894,7613" to="40900,16230" o:connectortype="straight" o:gfxdata="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">
+                  <v:line id="Line 14" o:spid="_x0000_s1037" style="position:absolute;visibility:visible;mso-wrap-style:square" from="40894,7613" to="40900,16230" o:connectortype="straight" o:gfxdata="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">
                     <v:stroke dashstyle="dash"/>
                   </v:line>
-                  <v:rect id="Rectangle 15" o:spid="_x0000_s1038" style="position:absolute;left:18008;top:10287;width:1696;height:4191;visibility:visible;mso-wrap-style:square;v-text-anchor:top" o:gfxdata="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"/>
-                  <v:line id="Line 17" o:spid="_x0000_s1039" style="position:absolute;visibility:visible;mso-wrap-style:square" from="19704,10566" to="39973,10572" o:connectortype="straight" o:gfxdata="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">
+                  <v:rect id="Rectangle 15" o:spid="_x0000_s1038" style="position:absolute;left:18008;top:10287;width:1696;height:4191;visibility:visible;mso-wrap-style:square;v-text-anchor:top" o:gfxdata="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"/>
+                  <v:line id="Line 17" o:spid="_x0000_s1039" style="position:absolute;visibility:visible;mso-wrap-style:square" from="19704,10566" to="39973,10572" o:connectortype="straight" o:gfxdata="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">
                     <v:stroke endarrow="block"/>
                   </v:line>
-                  <v:shape id="Text Box 18" o:spid="_x0000_s1040" type="#_x0000_t202" style="position:absolute;left:34937;top:2914;width:12044;height:5347;visibility:visible;mso-wrap-style:square;v-text-anchor:top" o:gfxdata="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" filled="f" stroked="f">
+                  <v:shape id="Text Box 18" o:spid="_x0000_s1040" type="#_x0000_t202" style="position:absolute;left:34937;top:2914;width:12044;height:5347;visibility:visible;mso-wrap-style:square;v-text-anchor:top" o:gfxdata="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" filled="f" stroked="f">
                     <v:textbox>
                       <w:txbxContent>
                         <w:p>
@@ -17067,7 +17067,7 @@
                       </w:txbxContent>
                     </v:textbox>
                   </v:shape>
-                  <v:shape id="Text Box 11" o:spid="_x0000_s1041" type="#_x0000_t202" style="position:absolute;left:13462;top:2914;width:10814;height:5347;visibility:visible;mso-wrap-style:square;v-text-anchor:top" o:gfxdata="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" filled="f" stroked="f">
+                  <v:shape id="Text Box 11" o:spid="_x0000_s1041" type="#_x0000_t202" style="position:absolute;left:13462;top:2914;width:10814;height:5347;visibility:visible;mso-wrap-style:square;v-text-anchor:top" o:gfxdata="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" filled="f" stroked="f">
                     <v:textbox>
                       <w:txbxContent>
                         <w:p>
@@ -17089,10 +17089,10 @@
                       </w:txbxContent>
                     </v:textbox>
                   </v:shape>
-                  <v:line id="Line 17" o:spid="_x0000_s1042" style="position:absolute;flip:x;visibility:visible;mso-wrap-style:square" from="19704,13970" to="39973,13976" o:connectortype="straight" o:gfxdata="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">
+                  <v:line id="Line 17" o:spid="_x0000_s1042" style="position:absolute;flip:x;visibility:visible;mso-wrap-style:square" from="19704,13970" to="39973,13976" o:connectortype="straight" o:gfxdata="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">
                     <v:stroke endarrow="block"/>
                   </v:line>
-                  <v:shape id="Text Box 13" o:spid="_x0000_s1043" type="#_x0000_t202" style="position:absolute;left:20574;top:12515;width:18288;height:3258;visibility:visible;mso-wrap-style:square;v-text-anchor:top" o:gfxdata="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" filled="f" stroked="f">
+                  <v:shape id="Text Box 13" o:spid="_x0000_s1043" type="#_x0000_t202" style="position:absolute;left:20574;top:12515;width:18288;height:3258;visibility:visible;mso-wrap-style:square;v-text-anchor:top" o:gfxdata="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" filled="f" stroked="f">
                     <v:textbox inset="0,0,0,0">
                       <w:txbxContent>
                         <w:p>
@@ -17160,7 +17160,7 @@
                       </w:txbxContent>
                     </v:textbox>
                   </v:shape>
-                  <v:rect id="Rectangle 16" o:spid="_x0000_s1044" style="position:absolute;left:39973;top:10286;width:1749;height:4032;visibility:visible;mso-wrap-style:square;v-text-anchor:top" o:gfxdata="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"/>
+                  <v:rect id="Rectangle 16" o:spid="_x0000_s1044" style="position:absolute;left:39973;top:10286;width:1749;height:4032;visibility:visible;mso-wrap-style:square;v-text-anchor:top" o:gfxdata="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"/>
                 </v:group>
                 <w10:anchorlock/>
               </v:group>
@@ -18527,15 +18527,15 @@
           </mc:Choice>
           <mc:Fallback>
             <w:pict>
-              <v:group w14:anchorId="3FD9FCE5" id="_x0000_s1045" editas="canvas" style="width:6in;height:169.9pt;mso-position-horizontal-relative:char;mso-position-vertical-relative:line" coordsize="54857,21577" o:gfxdata="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">
+              <v:group w14:anchorId="3FD9FCE5" id="_x0000_s1045" editas="canvas" style="width:6in;height:169.9pt;mso-position-horizontal-relative:char;mso-position-vertical-relative:line" coordsize="54857,21577" o:gfxdata="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">
                 <v:shape id="_x0000_s1046" type="#_x0000_t75" style="position:absolute;width:54857;height:21577;visibility:visible;mso-wrap-style:square">
                   <v:fill o:detectmouseclick="t"/>
                   <v:path o:connecttype="none"/>
                 </v:shape>
-                <v:line id="Line 12" o:spid="_x0000_s1047" style="position:absolute;visibility:visible;mso-wrap-style:square" from="14819,5865" to="14819,20593" o:connectortype="straight" o:gfxdata="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">
+                <v:line id="Line 12" o:spid="_x0000_s1047" style="position:absolute;visibility:visible;mso-wrap-style:square" from="14819,5865" to="14819,20593" o:connectortype="straight" o:gfxdata="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">
                   <v:stroke dashstyle="dash"/>
                 </v:line>
-                <v:shape id="Text Box 13" o:spid="_x0000_s1048" type="#_x0000_t202" style="position:absolute;left:18896;top:7401;width:18288;height:3835;visibility:visible;mso-wrap-style:square;v-text-anchor:top" o:gfxdata="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" filled="f" stroked="f">
+                <v:shape id="Text Box 13" o:spid="_x0000_s1048" type="#_x0000_t202" style="position:absolute;left:18896;top:7401;width:18288;height:3835;visibility:visible;mso-wrap-style:square;v-text-anchor:top" o:gfxdata="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" filled="f" stroked="f">
                   <v:textbox inset="0,0,0,0">
                     <w:txbxContent>
                       <w:p>
@@ -18624,14 +18624,14 @@
                     </w:txbxContent>
                   </v:textbox>
                 </v:shape>
-                <v:line id="Line 14" o:spid="_x0000_s1049" style="position:absolute;visibility:visible;mso-wrap-style:square" from="40061,5865" to="40061,20587" o:connectortype="straight" o:gfxdata="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">
+                <v:line id="Line 14" o:spid="_x0000_s1049" style="position:absolute;visibility:visible;mso-wrap-style:square" from="40061,5865" to="40061,20587" o:connectortype="straight" o:gfxdata="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">
                   <v:stroke dashstyle="dash"/>
                 </v:line>
-                <v:rect id="Rectangle 15" o:spid="_x0000_s1050" style="position:absolute;left:14025;top:8540;width:1695;height:4191;visibility:visible;mso-wrap-style:square;v-text-anchor:top" o:gfxdata="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"/>
-                <v:line id="Line 17" o:spid="_x0000_s1051" style="position:absolute;visibility:visible;mso-wrap-style:square" from="15721,8866" to="39140,8866" o:connectortype="straight" o:gfxdata="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">
+                <v:rect id="Rectangle 15" o:spid="_x0000_s1050" style="position:absolute;left:14025;top:8540;width:1695;height:4191;visibility:visible;mso-wrap-style:square;v-text-anchor:top" o:gfxdata="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"/>
+                <v:line id="Line 17" o:spid="_x0000_s1051" style="position:absolute;visibility:visible;mso-wrap-style:square" from="15721,8866" to="39140,8866" o:connectortype="straight" o:gfxdata="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">
                   <v:stroke endarrow="block"/>
                 </v:line>
-                <v:shape id="Text Box 18" o:spid="_x0000_s1052" type="#_x0000_t202" style="position:absolute;left:26239;top:897;width:28172;height:4968;visibility:visible;mso-wrap-style:square;v-text-anchor:top" o:gfxdata="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" filled="f" stroked="f">
+                <v:shape id="Text Box 18" o:spid="_x0000_s1052" type="#_x0000_t202" style="position:absolute;left:26239;top:897;width:28172;height:4968;visibility:visible;mso-wrap-style:square;v-text-anchor:top" o:gfxdata="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" filled="f" stroked="f">
                   <v:textbox>
                     <w:txbxContent>
                       <w:p>
@@ -18676,7 +18676,7 @@
                     </w:txbxContent>
                   </v:textbox>
                 </v:shape>
-                <v:shape id="Text Box 11" o:spid="_x0000_s1053" type="#_x0000_t202" style="position:absolute;top:262;width:28575;height:5423;visibility:visible;mso-wrap-style:square;v-text-anchor:top" o:gfxdata="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" filled="f" stroked="f">
+                <v:shape id="Text Box 11" o:spid="_x0000_s1053" type="#_x0000_t202" style="position:absolute;top:262;width:28575;height:5423;visibility:visible;mso-wrap-style:square;v-text-anchor:top" o:gfxdata="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" filled="f" stroked="f">
                   <v:textbox>
                     <w:txbxContent>
                       <w:p>
@@ -18720,10 +18720,10 @@
                     </w:txbxContent>
                   </v:textbox>
                 </v:shape>
-                <v:line id="Line 17" o:spid="_x0000_s1054" style="position:absolute;flip:x;visibility:visible;mso-wrap-style:square" from="15721,12295" to="39140,12301" o:connectortype="straight" o:gfxdata="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">
+                <v:line id="Line 17" o:spid="_x0000_s1054" style="position:absolute;flip:x;visibility:visible;mso-wrap-style:square" from="15721,12295" to="39140,12301" o:connectortype="straight" o:gfxdata="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">
                   <v:stroke endarrow="block"/>
                 </v:line>
-                <v:shape id="Text Box 13" o:spid="_x0000_s1055" type="#_x0000_t202" style="position:absolute;left:18896;top:11004;width:18288;height:3257;visibility:visible;mso-wrap-style:square;v-text-anchor:top" o:gfxdata="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" filled="f" stroked="f">
+                <v:shape id="Text Box 13" o:spid="_x0000_s1055" type="#_x0000_t202" style="position:absolute;left:18896;top:11004;width:18288;height:3257;visibility:visible;mso-wrap-style:square;v-text-anchor:top" o:gfxdata="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" filled="f" stroked="f">
                   <v:textbox inset="0,0,0,0">
                     <w:txbxContent>
                       <w:p>
@@ -18788,7 +18788,7 @@
                     </w:txbxContent>
                   </v:textbox>
                 </v:shape>
-                <v:shape id="Text Box 223" o:spid="_x0000_s1056" type="#_x0000_t202" style="position:absolute;left:42797;top:7861;width:7880;height:4792;visibility:visible;mso-wrap-style:square;v-text-anchor:top" o:gfxdata="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" stroked="f">
+                <v:shape id="Text Box 223" o:spid="_x0000_s1056" type="#_x0000_t202" style="position:absolute;left:42797;top:7861;width:7880;height:4792;visibility:visible;mso-wrap-style:square;v-text-anchor:top" o:gfxdata="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" stroked="f">
                   <v:textbox>
                     <w:txbxContent>
                       <w:p>
@@ -18824,19 +18824,19 @@
                   </v:handles>
                   <o:lock v:ext="edit" shapetype="t"/>
                 </v:shapetype>
-                <v:shape id="AutoShape 220" o:spid="_x0000_s1057" type="#_x0000_t35" style="position:absolute;left:40321;top:10871;width:1067;height:102;rotation:90;flip:x;visibility:visible;mso-wrap-style:square" o:connectortype="elbow" o:gfxdata="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" adj="-21751,506250">
+                <v:shape id="AutoShape 220" o:spid="_x0000_s1057" type="#_x0000_t35" style="position:absolute;left:40321;top:10871;width:1067;height:102;rotation:90;flip:x;visibility:visible;mso-wrap-style:square" o:connectortype="elbow" o:gfxdata="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" adj="-21751,506250">
                   <v:stroke endarrow="block"/>
                 </v:shape>
-                <v:rect id="Rectangle 16" o:spid="_x0000_s1058" style="position:absolute;left:39137;top:8538;width:1737;height:4032;visibility:visible;mso-wrap-style:square;v-text-anchor:top" o:gfxdata="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"/>
-                <v:rect id="Rectangle 16" o:spid="_x0000_s1059" style="position:absolute;left:39137;top:15218;width:1737;height:4032;visibility:visible;mso-wrap-style:square;v-text-anchor:top" o:gfxdata="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"/>
-                <v:rect id="Rectangle 15" o:spid="_x0000_s1060" style="position:absolute;left:14024;top:15222;width:1696;height:4191;visibility:visible;mso-wrap-style:square;v-text-anchor:top" o:gfxdata="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"/>
-                <v:line id="Line 17" o:spid="_x0000_s1061" style="position:absolute;visibility:visible;mso-wrap-style:square" from="15702,15694" to="39140,15694" o:connectortype="straight" o:gfxdata="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">
+                <v:rect id="Rectangle 16" o:spid="_x0000_s1058" style="position:absolute;left:39137;top:8538;width:1737;height:4032;visibility:visible;mso-wrap-style:square;v-text-anchor:top" o:gfxdata="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"/>
+                <v:rect id="Rectangle 16" o:spid="_x0000_s1059" style="position:absolute;left:39137;top:15218;width:1737;height:4032;visibility:visible;mso-wrap-style:square;v-text-anchor:top" o:gfxdata="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"/>
+                <v:rect id="Rectangle 15" o:spid="_x0000_s1060" style="position:absolute;left:14024;top:15222;width:1696;height:4191;visibility:visible;mso-wrap-style:square;v-text-anchor:top" o:gfxdata="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"/>
+                <v:line id="Line 17" o:spid="_x0000_s1061" style="position:absolute;visibility:visible;mso-wrap-style:square" from="15702,15694" to="39140,15694" o:connectortype="straight" o:gfxdata="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">
                   <v:stroke endarrow="block"/>
                 </v:line>
-                <v:line id="Line 17" o:spid="_x0000_s1062" style="position:absolute;flip:x;visibility:visible;mso-wrap-style:square" from="15835,18741" to="39140,18747" o:connectortype="straight" o:gfxdata="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">
+                <v:line id="Line 17" o:spid="_x0000_s1062" style="position:absolute;flip:x;visibility:visible;mso-wrap-style:square" from="15835,18741" to="39140,18747" o:connectortype="straight" o:gfxdata="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">
                   <v:stroke endarrow="block"/>
                 </v:line>
-                <v:shape id="Text Box 13" o:spid="_x0000_s1063" type="#_x0000_t202" style="position:absolute;left:18896;top:14250;width:18288;height:3445;visibility:visible;mso-wrap-style:square;v-text-anchor:top" o:gfxdata="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" filled="f" stroked="f">
+                <v:shape id="Text Box 13" o:spid="_x0000_s1063" type="#_x0000_t202" style="position:absolute;left:18896;top:14250;width:18288;height:3445;visibility:visible;mso-wrap-style:square;v-text-anchor:top" o:gfxdata="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" filled="f" stroked="f">
                   <v:textbox inset="0,0,0,0">
                     <w:txbxContent>
                       <w:p>
@@ -18903,7 +18903,7 @@
                     </w:txbxContent>
                   </v:textbox>
                 </v:shape>
-                <v:shape id="Text Box 13" o:spid="_x0000_s1064" type="#_x0000_t202" style="position:absolute;left:18896;top:17341;width:18288;height:3258;visibility:visible;mso-wrap-style:square;v-text-anchor:top" o:gfxdata="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" filled="f" stroked="f">
+                <v:shape id="Text Box 13" o:spid="_x0000_s1064" type="#_x0000_t202" style="position:absolute;left:18896;top:17341;width:18288;height:3258;visibility:visible;mso-wrap-style:square;v-text-anchor:top" o:gfxdata="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" filled="f" stroked="f">
                   <v:textbox inset="0,0,0,0">
                     <w:txbxContent>
                       <w:p>
@@ -20063,12 +20063,12 @@
           </mc:Choice>
           <mc:Fallback>
             <w:pict>
-              <v:group w14:anchorId="44F961B3" id="Area di disegno 50" o:spid="_x0000_s1065" editas="canvas" style="width:293.4pt;height:121.2pt;mso-position-horizontal-relative:char;mso-position-vertical-relative:line" coordsize="37261,15392" o:gfxdata="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">
+              <v:group w14:anchorId="44F961B3" id="Area di disegno 50" o:spid="_x0000_s1065" editas="canvas" style="width:293.4pt;height:121.2pt;mso-position-horizontal-relative:char;mso-position-vertical-relative:line" coordsize="37261,15392" o:gfxdata="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">
                 <v:shape id="_x0000_s1066" type="#_x0000_t75" style="position:absolute;width:37261;height:15392;visibility:visible;mso-wrap-style:square">
                   <v:fill o:detectmouseclick="t"/>
                   <v:path o:connecttype="none"/>
                 </v:shape>
-                <v:oval id="Oval 4" o:spid="_x0000_s1067" style="position:absolute;left:12687;top:7590;width:12407;height:6884;visibility:visible;mso-wrap-style:square;v-text-anchor:middle" o:gfxdata="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">
+                <v:oval id="Oval 4" o:spid="_x0000_s1067" style="position:absolute;left:12687;top:7590;width:12407;height:6884;visibility:visible;mso-wrap-style:square;v-text-anchor:middle" o:gfxdata="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">
                   <v:textbox inset="0,0,0,0">
                     <w:txbxContent>
                       <w:p>
@@ -20107,7 +20107,7 @@
                     </w:txbxContent>
                   </v:textbox>
                 </v:oval>
-                <v:shape id="Text Box 5" o:spid="_x0000_s1068" type="#_x0000_t202" style="position:absolute;left:1716;top:1683;width:9147;height:4573;visibility:visible;mso-wrap-style:square;v-text-anchor:middle" o:gfxdata="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">
+                <v:shape id="Text Box 5" o:spid="_x0000_s1068" type="#_x0000_t202" style="position:absolute;left:1716;top:1683;width:9147;height:4573;visibility:visible;mso-wrap-style:square;v-text-anchor:middle" o:gfxdata="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">
                   <v:textbox>
                     <w:txbxContent>
                       <w:p>
@@ -20128,8 +20128,8 @@
                     </w:txbxContent>
                   </v:textbox>
                 </v:shape>
-                <v:line id="Line 6" o:spid="_x0000_s1069" style="position:absolute;visibility:visible;mso-wrap-style:square" from="10863,6256" to="14504,8598" o:connectortype="straight" o:gfxdata="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"/>
-                <v:shape id="Text Box 7" o:spid="_x0000_s1070" type="#_x0000_t202" style="position:absolute;left:26481;top:1683;width:9146;height:4573;visibility:visible;mso-wrap-style:square;v-text-anchor:middle" o:gfxdata="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">
+                <v:line id="Line 6" o:spid="_x0000_s1069" style="position:absolute;visibility:visible;mso-wrap-style:square" from="10863,6256" to="14504,8598" o:connectortype="straight" o:gfxdata="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"/>
+                <v:shape id="Text Box 7" o:spid="_x0000_s1070" type="#_x0000_t202" style="position:absolute;left:26481;top:1683;width:9146;height:4573;visibility:visible;mso-wrap-style:square;v-text-anchor:middle" o:gfxdata="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">
                   <v:textbox>
                     <w:txbxContent>
                       <w:p>
@@ -20150,7 +20150,7 @@
                     </w:txbxContent>
                   </v:textbox>
                 </v:shape>
-                <v:line id="Line 8" o:spid="_x0000_s1071" style="position:absolute;flip:x;visibility:visible;mso-wrap-style:square" from="23277,6256" to="26481,8598" o:connectortype="straight" o:gfxdata="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"/>
+                <v:line id="Line 8" o:spid="_x0000_s1071" style="position:absolute;flip:x;visibility:visible;mso-wrap-style:square" from="23277,6256" to="26481,8598" o:connectortype="straight" o:gfxdata="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"/>
                 <w10:anchorlock/>
               </v:group>
             </w:pict>
@@ -21203,15 +21203,15 @@
           </mc:Choice>
           <mc:Fallback>
             <w:pict>
-              <v:group w14:anchorId="2E25E440" id="Area di disegno 44" o:spid="_x0000_s1072" editas="canvas" style="width:468pt;height:167pt;mso-position-horizontal-relative:char;mso-position-vertical-relative:line" coordsize="59436,21202" o:gfxdata="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">
+              <v:group w14:anchorId="2E25E440" id="Area di disegno 44" o:spid="_x0000_s1072" editas="canvas" style="width:468pt;height:167pt;mso-position-horizontal-relative:char;mso-position-vertical-relative:line" coordsize="59436,21202" o:gfxdata="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">
                 <v:shape id="_x0000_s1073" type="#_x0000_t75" style="position:absolute;width:59436;height:21202;visibility:visible;mso-wrap-style:square">
                   <v:fill o:detectmouseclick="t"/>
                   <v:path o:connecttype="none"/>
                 </v:shape>
-                <v:line id="Line 12" o:spid="_x0000_s1074" style="position:absolute;visibility:visible;mso-wrap-style:square" from="14503,5960" to="14509,18038" o:connectortype="straight" o:gfxdata="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">
+                <v:line id="Line 12" o:spid="_x0000_s1074" style="position:absolute;visibility:visible;mso-wrap-style:square" from="14503,5960" to="14509,18038" o:connectortype="straight" o:gfxdata="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">
                   <v:stroke dashstyle="dash"/>
                 </v:line>
-                <v:shape id="Text Box 13" o:spid="_x0000_s1075" type="#_x0000_t202" style="position:absolute;left:20240;top:6564;width:19482;height:4744;visibility:visible;mso-wrap-style:square;v-text-anchor:top" o:gfxdata="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" filled="f" stroked="f">
+                <v:shape id="Text Box 13" o:spid="_x0000_s1075" type="#_x0000_t202" style="position:absolute;left:20240;top:6564;width:19482;height:4744;visibility:visible;mso-wrap-style:square;v-text-anchor:top" o:gfxdata="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" filled="f" stroked="f">
                   <v:textbox inset="0,0,0,0">
                     <w:txbxContent>
                       <w:p>
@@ -21245,12 +21245,12 @@
                     </w:txbxContent>
                   </v:textbox>
                 </v:shape>
-                <v:line id="Line 14" o:spid="_x0000_s1076" style="position:absolute;visibility:visible;mso-wrap-style:square" from="44596,5731" to="44602,18038" o:connectortype="straight" o:gfxdata="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">
+                <v:line id="Line 14" o:spid="_x0000_s1076" style="position:absolute;visibility:visible;mso-wrap-style:square" from="44596,5731" to="44602,18038" o:connectortype="straight" o:gfxdata="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">
                   <v:stroke dashstyle="dash"/>
                 </v:line>
-                <v:rect id="Rectangle 15" o:spid="_x0000_s1077" style="position:absolute;left:13709;top:7541;width:1696;height:8534;visibility:visible;mso-wrap-style:square;v-text-anchor:top" o:gfxdata="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"/>
-                <v:rect id="Rectangle 16" o:spid="_x0000_s1078" style="position:absolute;left:43675;top:7541;width:2038;height:8680;visibility:visible;mso-wrap-style:square;v-text-anchor:top" o:gfxdata="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"/>
-                <v:shape id="Text Box 18" o:spid="_x0000_s1079" type="#_x0000_t202" style="position:absolute;left:39135;top:1261;width:10985;height:5347;visibility:visible;mso-wrap-style:square;v-text-anchor:top" o:gfxdata="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" filled="f" stroked="f">
+                <v:rect id="Rectangle 15" o:spid="_x0000_s1077" style="position:absolute;left:13709;top:7541;width:1696;height:8534;visibility:visible;mso-wrap-style:square;v-text-anchor:top" o:gfxdata="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"/>
+                <v:rect id="Rectangle 16" o:spid="_x0000_s1078" style="position:absolute;left:43675;top:7541;width:2038;height:8680;visibility:visible;mso-wrap-style:square;v-text-anchor:top" o:gfxdata="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"/>
+                <v:shape id="Text Box 18" o:spid="_x0000_s1079" type="#_x0000_t202" style="position:absolute;left:39135;top:1261;width:10985;height:5347;visibility:visible;mso-wrap-style:square;v-text-anchor:top" o:gfxdata="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" filled="f" stroked="f">
                   <v:textbox>
                     <w:txbxContent>
                       <w:p>
@@ -21272,7 +21272,7 @@
                     </w:txbxContent>
                   </v:textbox>
                 </v:shape>
-                <v:shape id="Text Box 11" o:spid="_x0000_s1080" type="#_x0000_t202" style="position:absolute;left:8972;top:1261;width:10814;height:5347;visibility:visible;mso-wrap-style:square;v-text-anchor:top" o:gfxdata="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" filled="f" stroked="f">
+                <v:shape id="Text Box 11" o:spid="_x0000_s1080" type="#_x0000_t202" style="position:absolute;left:8972;top:1261;width:10814;height:5347;visibility:visible;mso-wrap-style:square;v-text-anchor:top" o:gfxdata="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" filled="f" stroked="f">
                   <v:textbox>
                     <w:txbxContent>
                       <w:p>
@@ -21294,15 +21294,15 @@
                     </w:txbxContent>
                   </v:textbox>
                 </v:shape>
-                <v:group id="Gruppo 224" o:spid="_x0000_s1081" style="position:absolute;left:15405;top:9364;width:28270;height:4987" coordorigin="19704,9368" coordsize="20269,4986" o:gfxdata="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">
-                  <v:line id="Line 17" o:spid="_x0000_s1082" style="position:absolute;visibility:visible;mso-wrap-style:square" from="19704,9368" to="39973,9368" o:connectortype="straight" o:gfxdata="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">
+                <v:group id="Gruppo 224" o:spid="_x0000_s1081" style="position:absolute;left:15405;top:9364;width:28270;height:4987" coordorigin="19704,9368" coordsize="20269,4986" o:gfxdata="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">
+                  <v:line id="Line 17" o:spid="_x0000_s1082" style="position:absolute;visibility:visible;mso-wrap-style:square" from="19704,9368" to="39973,9368" o:connectortype="straight" o:gfxdata="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">
                     <v:stroke endarrow="block"/>
                   </v:line>
-                  <v:line id="Line 17" o:spid="_x0000_s1083" style="position:absolute;flip:x y;visibility:visible;mso-wrap-style:square" from="19704,14348" to="39973,14355" o:connectortype="straight" o:gfxdata="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">
+                  <v:line id="Line 17" o:spid="_x0000_s1083" style="position:absolute;flip:x y;visibility:visible;mso-wrap-style:square" from="19704,14348" to="39973,14355" o:connectortype="straight" o:gfxdata="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">
                     <v:stroke endarrow="block"/>
                   </v:line>
                 </v:group>
-                <v:shape id="Text Box 13" o:spid="_x0000_s1084" type="#_x0000_t202" style="position:absolute;left:21464;top:11446;width:17145;height:5525;visibility:visible;mso-wrap-style:square;v-text-anchor:top" o:gfxdata="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" filled="f" stroked="f">
+                <v:shape id="Text Box 13" o:spid="_x0000_s1084" type="#_x0000_t202" style="position:absolute;left:21464;top:11446;width:17145;height:5525;visibility:visible;mso-wrap-style:square;v-text-anchor:top" o:gfxdata="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" filled="f" stroked="f">
                   <v:textbox inset="0,0,0,0">
                     <w:txbxContent>
                       <w:p>
@@ -29625,203 +29625,438 @@
     <w:p>
       <w:pPr>
         <w:pStyle w:val="BodyText"/>
+        <w:rPr>
+          <w:ins w:id="178" w:author="Lynn Felhofer" w:date="2019-03-01T10:25:00Z"/>
+        </w:rPr>
       </w:pPr>
       <w:r>
         <w:t xml:space="preserve">A </w:t>
       </w:r>
-      <w:del w:id="178" w:author="John Moehrke" w:date="2019-02-28T13:34:00Z">
+      <w:del w:id="179" w:author="John Moehrke" w:date="2019-02-28T13:34:00Z">
         <w:r>
           <w:delText xml:space="preserve">QEDm </w:delText>
         </w:r>
       </w:del>
       <w:r>
-        <w:t xml:space="preserve">Clinical Data Source Actor, when it supports the Document Provenance Option, </w:t>
-      </w:r>
-      <w:del w:id="179" w:author="John Moehrke" w:date="2019-02-28T13:19:00Z">
-        <w:r>
-          <w:delText xml:space="preserve">returns </w:delText>
+        <w:t>Clinical Data Source</w:t>
+      </w:r>
+      <w:del w:id="180" w:author="Lynn Felhofer" w:date="2019-03-01T10:25:00Z">
+        <w:r>
+          <w:delText xml:space="preserve"> Acto</w:delText>
         </w:r>
       </w:del>
-      <w:ins w:id="180" w:author="John Moehrke" w:date="2019-02-28T13:19:00Z">
-        <w:r>
-          <w:t>shall make available</w:t>
-        </w:r>
+      <w:ins w:id="181" w:author="Lynn Felhofer" w:date="2019-03-01T10:25:00Z">
+        <w:r>
+          <w:t xml:space="preserve"> that</w:t>
+        </w:r>
+      </w:ins>
+      <w:del w:id="182" w:author="Lynn Felhofer" w:date="2019-03-01T10:25:00Z">
+        <w:r>
+          <w:delText>r, when it</w:delText>
+        </w:r>
+      </w:del>
+      <w:r>
+        <w:t xml:space="preserve"> supports the Document Provenance Option</w:t>
+      </w:r>
+      <w:ins w:id="183" w:author="Lynn Felhofer" w:date="2019-03-01T10:25:00Z">
         <w:r>
           <w:t xml:space="preserve"> </w:t>
         </w:r>
+        <w:r>
+          <w:t>is part of a document sharing environment</w:t>
+        </w:r>
       </w:ins>
-      <w:r>
-        <w:t xml:space="preserve">FHIR Provenance </w:t>
-      </w:r>
-      <w:ins w:id="181" w:author="Lynn Felhofer" w:date="2019-02-28T11:08:00Z">
+      <w:ins w:id="184" w:author="Lynn Felhofer" w:date="2019-03-01T10:28:00Z">
+        <w:r>
+          <w:t>.  This</w:t>
+        </w:r>
+      </w:ins>
+      <w:ins w:id="185" w:author="Lynn Felhofer" w:date="2019-03-01T10:25:00Z">
+        <w:r>
+          <w:t xml:space="preserve"> enables it to </w:t>
+        </w:r>
+        <w:r>
+          <w:rPr>
+            <w:rPrChange w:id="186" w:author="Lynn Felhofer" w:date="2019-03-01T10:34:00Z">
+              <w:rPr>
+                <w:highlight w:val="yellow"/>
+              </w:rPr>
+            </w:rPrChange>
+          </w:rPr>
+          <w:t>access the data elements</w:t>
+        </w:r>
+      </w:ins>
+      <w:ins w:id="187" w:author="Lynn Felhofer" w:date="2019-03-01T10:35:00Z">
+        <w:r>
+          <w:t xml:space="preserve"> for FHIR Resources</w:t>
+        </w:r>
+      </w:ins>
+      <w:ins w:id="188" w:author="Lynn Felhofer" w:date="2019-03-01T10:25:00Z">
+        <w:r>
+          <w:rPr>
+            <w:rPrChange w:id="189" w:author="Lynn Felhofer" w:date="2019-03-01T10:34:00Z">
+              <w:rPr>
+                <w:highlight w:val="yellow"/>
+              </w:rPr>
+            </w:rPrChange>
+          </w:rPr>
+          <w:t xml:space="preserve"> retu</w:t>
+        </w:r>
+      </w:ins>
+      <w:ins w:id="190" w:author="Lynn Felhofer" w:date="2019-03-01T10:34:00Z">
+        <w:r>
+          <w:t>r</w:t>
+        </w:r>
+      </w:ins>
+      <w:ins w:id="191" w:author="Lynn Felhofer" w:date="2019-03-01T10:25:00Z">
+        <w:r>
+          <w:rPr>
+            <w:rPrChange w:id="192" w:author="Lynn Felhofer" w:date="2019-03-01T10:34:00Z">
+              <w:rPr>
+                <w:highlight w:val="yellow"/>
+              </w:rPr>
+            </w:rPrChange>
+          </w:rPr>
+          <w:t>ned</w:t>
+        </w:r>
+      </w:ins>
+      <w:ins w:id="193" w:author="Lynn Felhofer" w:date="2019-03-01T10:28:00Z">
+        <w:r>
+          <w:rPr>
+            <w:rPrChange w:id="194" w:author="Lynn Felhofer" w:date="2019-03-01T10:34:00Z">
+              <w:rPr>
+                <w:highlight w:val="yellow"/>
+              </w:rPr>
+            </w:rPrChange>
+          </w:rPr>
+          <w:t xml:space="preserve"> in the [PCC-44] query response</w:t>
+        </w:r>
+      </w:ins>
+      <w:ins w:id="195" w:author="Lynn Felhofer" w:date="2019-03-01T10:25:00Z">
+        <w:r>
+          <w:rPr>
+            <w:rPrChange w:id="196" w:author="Lynn Felhofer" w:date="2019-03-01T10:34:00Z">
+              <w:rPr>
+                <w:highlight w:val="yellow"/>
+              </w:rPr>
+            </w:rPrChange>
+          </w:rPr>
+          <w:t xml:space="preserve"> </w:t>
+        </w:r>
+      </w:ins>
+      <w:ins w:id="197" w:author="Lynn Felhofer" w:date="2019-03-01T10:29:00Z">
+        <w:r>
+          <w:t>and also</w:t>
+        </w:r>
+      </w:ins>
+      <w:ins w:id="198" w:author="Lynn Felhofer" w:date="2019-03-01T10:25:00Z">
+        <w:r>
+          <w:t xml:space="preserve"> reference</w:t>
+        </w:r>
+      </w:ins>
+      <w:ins w:id="199" w:author="Lynn Felhofer" w:date="2019-03-01T10:29:00Z">
+        <w:r>
+          <w:t>(</w:t>
+        </w:r>
+      </w:ins>
+      <w:ins w:id="200" w:author="Lynn Felhofer" w:date="2019-03-01T10:25:00Z">
+        <w:r>
+          <w:t>s</w:t>
+        </w:r>
+      </w:ins>
+      <w:ins w:id="201" w:author="Lynn Felhofer" w:date="2019-03-01T10:29:00Z">
+        <w:r>
+          <w:t>)</w:t>
+        </w:r>
+      </w:ins>
+      <w:ins w:id="202" w:author="Lynn Felhofer" w:date="2019-03-01T10:25:00Z">
+        <w:r>
+          <w:t xml:space="preserve"> to original document</w:t>
+        </w:r>
+      </w:ins>
+      <w:ins w:id="203" w:author="Lynn Felhofer" w:date="2019-03-01T10:35:00Z">
+        <w:r>
+          <w:t>(s)</w:t>
+        </w:r>
+      </w:ins>
+      <w:ins w:id="204" w:author="Lynn Felhofer" w:date="2019-03-01T10:25:00Z">
+        <w:r>
+          <w:t>.</w:t>
+        </w:r>
+      </w:ins>
+    </w:p>
+    <w:p>
+      <w:pPr>
+        <w:pStyle w:val="BodyText"/>
+        <w:rPr>
+          <w:del w:id="205" w:author="Lynn Felhofer" w:date="2019-03-01T10:28:00Z"/>
+        </w:rPr>
+      </w:pPr>
+      <w:del w:id="206" w:author="Lynn Felhofer" w:date="2019-03-01T10:27:00Z">
+        <w:r>
+          <w:delText xml:space="preserve">, returns </w:delText>
+        </w:r>
+      </w:del>
+      <w:ins w:id="207" w:author="John Moehrke" w:date="2019-02-28T13:19:00Z">
+        <w:del w:id="208" w:author="Lynn Felhofer" w:date="2019-03-01T10:27:00Z">
+          <w:r>
+            <w:delText>shall make available</w:delText>
+          </w:r>
+        </w:del>
+        <w:del w:id="209" w:author="Lynn Felhofer" w:date="2019-03-01T10:28:00Z">
+          <w:r>
+            <w:delText xml:space="preserve"> </w:delText>
+          </w:r>
+        </w:del>
+      </w:ins>
+      <w:del w:id="210" w:author="Lynn Felhofer" w:date="2019-03-01T10:28:00Z">
+        <w:r>
+          <w:delText xml:space="preserve">FHIR Provenance </w:delText>
+        </w:r>
+      </w:del>
+      <w:del w:id="211" w:author="Lynn Felhofer" w:date="2019-02-28T11:08:00Z">
+        <w:r>
+          <w:delText>r</w:delText>
+        </w:r>
+      </w:del>
+      <w:del w:id="212" w:author="Lynn Felhofer" w:date="2019-03-01T10:28:00Z">
+        <w:r>
+          <w:delText>esources</w:delText>
+        </w:r>
+      </w:del>
+      <w:ins w:id="213" w:author="John Moehrke" w:date="2019-02-28T13:19:00Z">
+        <w:del w:id="214" w:author="Lynn Felhofer" w:date="2019-03-01T10:28:00Z">
+          <w:r>
+            <w:delText xml:space="preserve"> for any data</w:delText>
+          </w:r>
+        </w:del>
+      </w:ins>
+      <w:ins w:id="215" w:author="John Moehrke" w:date="2019-02-28T13:20:00Z">
+        <w:del w:id="216" w:author="Lynn Felhofer" w:date="2019-03-01T10:28:00Z">
+          <w:r>
+            <w:delText xml:space="preserve"> elements (aka FHIR Resources) returned</w:delText>
+          </w:r>
+        </w:del>
+      </w:ins>
+      <w:del w:id="217" w:author="Lynn Felhofer" w:date="2019-03-01T10:28:00Z">
+        <w:r>
+          <w:delText xml:space="preserve">. </w:delText>
+        </w:r>
+      </w:del>
+      <w:del w:id="218" w:author="Lynn Felhofer" w:date="2019-03-01T10:27:00Z">
+        <w:r>
+          <w:delText xml:space="preserve">This actor </w:delText>
+        </w:r>
+      </w:del>
+      <w:del w:id="219" w:author="Lynn Felhofer" w:date="2019-03-01T10:25:00Z">
+        <w:r>
+          <w:delText xml:space="preserve">is part of a document sharing environment which enables it to </w:delText>
+        </w:r>
+        <w:r>
+          <w:rPr>
+            <w:highlight w:val="yellow"/>
+            <w:rPrChange w:id="220" w:author="Lynn Felhofer" w:date="2019-03-01T10:19:00Z">
+              <w:rPr/>
+            </w:rPrChange>
+          </w:rPr>
+          <w:delText>access the data elements to be retuned a</w:delText>
+        </w:r>
+        <w:r>
+          <w:delText xml:space="preserve">nd the references to original documents. </w:delText>
+        </w:r>
+      </w:del>
+    </w:p>
+    <w:p>
+      <w:pPr>
+        <w:pStyle w:val="BodyText"/>
+      </w:pPr>
+      <w:del w:id="221" w:author="Lynn Felhofer" w:date="2019-03-01T10:20:00Z">
+        <w:r>
+          <w:delText>In this case, t</w:delText>
+        </w:r>
+      </w:del>
+      <w:ins w:id="222" w:author="Lynn Felhofer" w:date="2019-03-01T10:20:00Z">
+        <w:r>
+          <w:t>T</w:t>
+        </w:r>
+      </w:ins>
+      <w:r>
+        <w:t xml:space="preserve">he </w:t>
+      </w:r>
+      <w:del w:id="223" w:author="John Moehrke" w:date="2019-02-28T13:34:00Z">
+        <w:r>
+          <w:delText xml:space="preserve">QEDm </w:delText>
+        </w:r>
+      </w:del>
+      <w:r>
+        <w:t xml:space="preserve">Clinical Data Source shall </w:t>
+      </w:r>
+      <w:del w:id="224" w:author="John Moehrke" w:date="2019-02-28T13:21:00Z">
+        <w:r>
+          <w:delText xml:space="preserve">return </w:delText>
+        </w:r>
+      </w:del>
+      <w:ins w:id="225" w:author="John Moehrke" w:date="2019-02-28T13:21:00Z">
+        <w:del w:id="226" w:author="Lynn Felhofer" w:date="2019-03-01T10:21:00Z">
+          <w:r>
+            <w:delText>have</w:delText>
+          </w:r>
+        </w:del>
+      </w:ins>
+      <w:ins w:id="227" w:author="Lynn Felhofer" w:date="2019-03-01T10:21:00Z">
+        <w:r>
+          <w:t>make available</w:t>
+        </w:r>
+      </w:ins>
+      <w:ins w:id="228" w:author="John Moehrke" w:date="2019-02-28T13:21:00Z">
+        <w:r>
+          <w:t xml:space="preserve"> one </w:t>
+        </w:r>
+      </w:ins>
+      <w:r>
+        <w:t xml:space="preserve">Provenance </w:t>
+      </w:r>
+      <w:ins w:id="229" w:author="Lynn Felhofer" w:date="2019-02-28T11:08:00Z">
         <w:r>
           <w:t>R</w:t>
         </w:r>
       </w:ins>
-      <w:del w:id="182" w:author="Lynn Felhofer" w:date="2019-02-28T11:08:00Z">
+      <w:del w:id="230" w:author="Lynn Felhofer" w:date="2019-02-28T11:08:00Z">
         <w:r>
           <w:delText>r</w:delText>
         </w:r>
       </w:del>
       <w:r>
-        <w:t>esources</w:t>
-      </w:r>
-      <w:ins w:id="183" w:author="John Moehrke" w:date="2019-02-28T13:19:00Z">
-        <w:r>
-          <w:t xml:space="preserve"> for any data</w:t>
+        <w:t>esource</w:t>
+      </w:r>
+      <w:del w:id="231" w:author="Lynn Felhofer" w:date="2019-03-01T10:22:00Z">
+        <w:r>
+          <w:delText>s</w:delText>
+        </w:r>
+      </w:del>
+      <w:ins w:id="232" w:author="John Moehrke" w:date="2019-02-28T13:21:00Z">
+        <w:r>
+          <w:t xml:space="preserve"> for every document from which </w:t>
         </w:r>
       </w:ins>
-      <w:ins w:id="184" w:author="John Moehrke" w:date="2019-02-28T13:20:00Z">
-        <w:r>
-          <w:t xml:space="preserve"> elements (aka FHIR Resources) returned</w:t>
+      <w:ins w:id="233" w:author="Lynn Felhofer" w:date="2019-03-01T10:21:00Z">
+        <w:r>
+          <w:t xml:space="preserve">it extracted </w:t>
         </w:r>
       </w:ins>
-      <w:r>
-        <w:t xml:space="preserve">. This actor is part of a document sharing environment which enables it to access the data elements to be retuned and the references to original documents. </w:t>
-      </w:r>
-    </w:p>
-    <w:p>
-      <w:pPr>
-        <w:pStyle w:val="BodyText"/>
-      </w:pPr>
-      <w:r>
-        <w:t xml:space="preserve">In this case, the </w:t>
-      </w:r>
-      <w:del w:id="185" w:author="John Moehrke" w:date="2019-02-28T13:34:00Z">
-        <w:r>
-          <w:delText xml:space="preserve">QEDm </w:delText>
+      <w:ins w:id="234" w:author="John Moehrke" w:date="2019-02-28T13:21:00Z">
+        <w:r>
+          <w:t>data</w:t>
+        </w:r>
+      </w:ins>
+      <w:ins w:id="235" w:author="Lynn Felhofer" w:date="2019-03-01T10:21:00Z">
+        <w:r>
+          <w:t xml:space="preserve"> elements</w:t>
+        </w:r>
+      </w:ins>
+      <w:ins w:id="236" w:author="John Moehrke" w:date="2019-02-28T13:21:00Z">
+        <w:del w:id="237" w:author="Lynn Felhofer" w:date="2019-03-01T10:21:00Z">
+          <w:r>
+            <w:delText xml:space="preserve"> have been extracted and made available</w:delText>
+          </w:r>
+        </w:del>
+      </w:ins>
+      <w:ins w:id="238" w:author="John Moehrke" w:date="2019-02-28T13:31:00Z">
+        <w:r>
+          <w:t>.</w:t>
+        </w:r>
+      </w:ins>
+      <w:del w:id="239" w:author="John Moehrke" w:date="2019-02-28T13:31:00Z">
+        <w:r>
+          <w:delText>:</w:delText>
         </w:r>
       </w:del>
-      <w:r>
-        <w:t xml:space="preserve">Clinical Data Source shall </w:t>
-      </w:r>
-      <w:del w:id="186" w:author="John Moehrke" w:date="2019-02-28T13:21:00Z">
-        <w:r>
-          <w:delText xml:space="preserve">return </w:delText>
+    </w:p>
+    <w:p>
+      <w:pPr>
+        <w:pStyle w:val="ListBullet2"/>
+        <w:rPr>
+          <w:del w:id="240" w:author="John Moehrke" w:date="2019-02-28T13:31:00Z"/>
+        </w:rPr>
+      </w:pPr>
+      <w:del w:id="241" w:author="John Moehrke" w:date="2019-02-28T13:21:00Z">
+        <w:r>
+          <w:delText xml:space="preserve">That </w:delText>
         </w:r>
       </w:del>
-      <w:ins w:id="187" w:author="John Moehrke" w:date="2019-02-28T13:21:00Z">
-        <w:r>
-          <w:t xml:space="preserve">have one </w:t>
-        </w:r>
-      </w:ins>
-      <w:r>
-        <w:t xml:space="preserve">Provenance </w:t>
-      </w:r>
-      <w:ins w:id="188" w:author="Lynn Felhofer" w:date="2019-02-28T11:08:00Z">
-        <w:r>
-          <w:t>R</w:t>
-        </w:r>
-      </w:ins>
-      <w:del w:id="189" w:author="Lynn Felhofer" w:date="2019-02-28T11:08:00Z">
-        <w:r>
-          <w:delText>r</w:delText>
+      <w:del w:id="242" w:author="John Moehrke" w:date="2019-02-28T13:31:00Z">
+        <w:r>
+          <w:delText>provide pointer</w:delText>
         </w:r>
       </w:del>
-      <w:r>
-        <w:t>esources</w:t>
-      </w:r>
-      <w:ins w:id="190" w:author="John Moehrke" w:date="2019-02-28T13:21:00Z">
-        <w:r>
-          <w:t xml:space="preserve"> for every document from which data have been extracted and made available</w:t>
-        </w:r>
-      </w:ins>
-      <w:ins w:id="191" w:author="John Moehrke" w:date="2019-02-28T13:31:00Z">
-        <w:r>
-          <w:t>.</w:t>
-        </w:r>
-      </w:ins>
-      <w:del w:id="192" w:author="John Moehrke" w:date="2019-02-28T13:31:00Z">
-        <w:r>
-          <w:delText>:</w:delText>
+      <w:del w:id="243" w:author="John Moehrke" w:date="2019-02-28T13:22:00Z">
+        <w:r>
+          <w:delText>s</w:delText>
         </w:r>
       </w:del>
+      <w:del w:id="244" w:author="John Moehrke" w:date="2019-02-28T13:31:00Z">
+        <w:r>
+          <w:delText xml:space="preserve"> to source document</w:delText>
+        </w:r>
+      </w:del>
+      <w:del w:id="245" w:author="John Moehrke" w:date="2019-02-28T13:23:00Z">
+        <w:r>
+          <w:delText>s</w:delText>
+        </w:r>
+      </w:del>
+      <w:del w:id="246" w:author="John Moehrke" w:date="2019-02-28T13:31:00Z">
+        <w:r>
+          <w:delText xml:space="preserve"> from which data elements returned via the QEDm [PCC-44] Mobile Query Existing Data</w:delText>
+        </w:r>
+        <w:r>
+          <w:rPr>
+            <w:rFonts w:eastAsia="Arial Unicode MS"/>
+          </w:rPr>
+          <w:delText xml:space="preserve"> </w:delText>
+        </w:r>
+        <w:r>
+          <w:delText>were extracted.</w:delText>
+        </w:r>
+      </w:del>
     </w:p>
     <w:p>
       <w:pPr>
         <w:pStyle w:val="ListBullet2"/>
         <w:rPr>
-          <w:del w:id="193" w:author="John Moehrke" w:date="2019-02-28T13:31:00Z"/>
-        </w:rPr>
-      </w:pPr>
-      <w:del w:id="194" w:author="John Moehrke" w:date="2019-02-28T13:21:00Z">
+          <w:del w:id="247" w:author="John Moehrke" w:date="2019-02-28T13:17:00Z"/>
+        </w:rPr>
+      </w:pPr>
+      <w:del w:id="248" w:author="John Moehrke" w:date="2019-02-28T13:31:00Z">
         <w:r>
           <w:delText xml:space="preserve">That </w:delText>
         </w:r>
       </w:del>
-      <w:del w:id="195" w:author="John Moehrke" w:date="2019-02-28T13:31:00Z">
-        <w:r>
-          <w:delText>provide pointer</w:delText>
+      <w:del w:id="249" w:author="John Moehrke" w:date="2019-02-28T13:17:00Z">
+        <w:r>
+          <w:delText xml:space="preserve">meet the requirements of the structured definition in </w:delText>
+        </w:r>
+        <w:r>
+          <w:delText>Section</w:delText>
+        </w:r>
+        <w:r>
+          <w:delText xml:space="preserve"> 3.44.4.2.2.1.1.</w:delText>
         </w:r>
       </w:del>
-      <w:del w:id="196" w:author="John Moehrke" w:date="2019-02-28T13:22:00Z">
-        <w:r>
-          <w:delText>s</w:delText>
-        </w:r>
-      </w:del>
-      <w:del w:id="197" w:author="John Moehrke" w:date="2019-02-28T13:31:00Z">
-        <w:r>
-          <w:delText xml:space="preserve"> to source document</w:delText>
-        </w:r>
-      </w:del>
-      <w:del w:id="198" w:author="John Moehrke" w:date="2019-02-28T13:23:00Z">
-        <w:r>
-          <w:delText>s</w:delText>
-        </w:r>
-      </w:del>
-      <w:del w:id="199" w:author="John Moehrke" w:date="2019-02-28T13:31:00Z">
-        <w:r>
-          <w:delText xml:space="preserve"> from which data elements returned via the QEDm [PCC-44] Mobile Query Existing Data</w:delText>
-        </w:r>
-        <w:r>
-          <w:rPr>
-            <w:rFonts w:eastAsia="Arial Unicode MS"/>
-          </w:rPr>
-          <w:delText xml:space="preserve"> </w:delText>
-        </w:r>
-        <w:r>
-          <w:delText>were extracted.</w:delText>
-        </w:r>
-      </w:del>
     </w:p>
     <w:p>
       <w:pPr>
         <w:pStyle w:val="ListBullet2"/>
         <w:rPr>
-          <w:del w:id="200" w:author="John Moehrke" w:date="2019-02-28T13:17:00Z"/>
-        </w:rPr>
-      </w:pPr>
-      <w:del w:id="201" w:author="John Moehrke" w:date="2019-02-28T13:31:00Z">
-        <w:r>
-          <w:delText xml:space="preserve">That </w:delText>
-        </w:r>
-      </w:del>
-      <w:del w:id="202" w:author="John Moehrke" w:date="2019-02-28T13:17:00Z">
-        <w:r>
-          <w:delText xml:space="preserve">meet the requirements of the structured definition in </w:delText>
-        </w:r>
-        <w:r>
-          <w:delText>Section</w:delText>
-        </w:r>
-        <w:r>
-          <w:delText xml:space="preserve"> 3.44.4.2.2.1.1.</w:delText>
-        </w:r>
-      </w:del>
-    </w:p>
-    <w:p>
-      <w:pPr>
-        <w:pStyle w:val="ListBullet2"/>
-        <w:rPr>
-          <w:del w:id="203" w:author="John Moehrke" w:date="2019-02-28T13:17:00Z"/>
-        </w:rPr>
-        <w:pPrChange w:id="204" w:author="John Moehrke" w:date="2019-02-28T13:17:00Z">
+          <w:del w:id="250" w:author="John Moehrke" w:date="2019-02-28T13:17:00Z"/>
+        </w:rPr>
+        <w:pPrChange w:id="251" w:author="John Moehrke" w:date="2019-02-28T13:17:00Z">
           <w:pPr>
             <w:pStyle w:val="Note"/>
             <w:ind w:left="907"/>
           </w:pPr>
         </w:pPrChange>
       </w:pPr>
-      <w:del w:id="205" w:author="John Moehrke" w:date="2019-02-28T13:17:00Z">
+      <w:del w:id="252" w:author="John Moehrke" w:date="2019-02-28T13:17:00Z">
         <w:r>
           <w:rPr>
             <w:szCs w:val="24"/>
@@ -29840,25 +30075,38 @@
       <w:r>
         <w:t xml:space="preserve">The </w:t>
       </w:r>
-      <w:del w:id="206" w:author="John Moehrke" w:date="2019-02-28T13:34:00Z">
+      <w:del w:id="253" w:author="John Moehrke" w:date="2019-02-28T13:34:00Z">
         <w:r>
           <w:delText xml:space="preserve">QEDm </w:delText>
         </w:r>
       </w:del>
       <w:r>
-        <w:t xml:space="preserve">Clinical Data Source may return other FHIR Provenance Resources used for other purposes than the one defined </w:t>
-      </w:r>
-      <w:del w:id="207" w:author="John Moehrke" w:date="2019-02-28T13:36:00Z">
+        <w:t xml:space="preserve">Clinical Data Source may return </w:t>
+      </w:r>
+      <w:del w:id="254" w:author="Lynn Felhofer" w:date="2019-03-01T10:31:00Z">
+        <w:r>
+          <w:delText xml:space="preserve">other </w:delText>
+        </w:r>
+      </w:del>
+      <w:del w:id="255" w:author="Lynn Felhofer" w:date="2019-03-01T10:23:00Z">
+        <w:r>
+          <w:delText xml:space="preserve">FHIR </w:delText>
+        </w:r>
+      </w:del>
+      <w:r>
+        <w:t xml:space="preserve">Provenance Resources used for other purposes than the one defined </w:t>
+      </w:r>
+      <w:del w:id="256" w:author="John Moehrke" w:date="2019-02-28T13:36:00Z">
         <w:r>
           <w:delText xml:space="preserve">by the Document Provenance Option of the </w:delText>
         </w:r>
       </w:del>
-      <w:ins w:id="208" w:author="John Moehrke" w:date="2019-02-28T13:36:00Z">
+      <w:ins w:id="257" w:author="John Moehrke" w:date="2019-02-28T13:36:00Z">
         <w:r>
           <w:t>here</w:t>
         </w:r>
       </w:ins>
-      <w:del w:id="209" w:author="John Moehrke" w:date="2019-02-28T13:35:00Z">
+      <w:del w:id="258" w:author="John Moehrke" w:date="2019-02-28T13:35:00Z">
         <w:r>
           <w:delText>QEDm Profile</w:delText>
         </w:r>
@@ -29866,7 +30114,7 @@
       <w:r>
         <w:t>.</w:t>
       </w:r>
-      <w:ins w:id="210" w:author="John Moehrke" w:date="2019-02-28T13:35:00Z">
+      <w:ins w:id="259" w:author="John Moehrke" w:date="2019-02-28T13:35:00Z">
         <w:r>
           <w:t xml:space="preserve"> These would not have the indicated </w:t>
         </w:r>
@@ -29875,7 +30123,7 @@
           <w:rPr>
             <w:rFonts w:ascii="Courier New" w:hAnsi="Courier New" w:cs="Courier New"/>
             <w:sz w:val="20"/>
-            <w:rPrChange w:id="211" w:author="John Moehrke" w:date="2019-02-28T13:35:00Z">
+            <w:rPrChange w:id="260" w:author="John Moehrke" w:date="2019-02-28T13:35:00Z">
               <w:rPr/>
             </w:rPrChange>
           </w:rPr>
@@ -29891,10 +30139,10 @@
       <w:pPr>
         <w:pStyle w:val="BodyText"/>
         <w:rPr>
-          <w:del w:id="212" w:author="John Moehrke" w:date="2019-02-28T13:30:00Z"/>
-        </w:rPr>
-      </w:pPr>
-      <w:del w:id="213" w:author="John Moehrke" w:date="2019-02-28T13:30:00Z">
+          <w:del w:id="261" w:author="John Moehrke" w:date="2019-02-28T13:30:00Z"/>
+        </w:rPr>
+      </w:pPr>
+      <w:del w:id="262" w:author="John Moehrke" w:date="2019-02-28T13:30:00Z">
         <w:r>
           <w:rPr>
             <w:szCs w:val="24"/>
@@ -29946,60 +30194,60 @@
       <w:pPr>
         <w:pStyle w:val="BodyText"/>
         <w:rPr>
-          <w:ins w:id="214" w:author="Lynn Felhofer" w:date="2019-02-28T11:13:00Z"/>
-          <w:del w:id="215" w:author="John Moehrke" w:date="2019-02-28T13:28:00Z"/>
-        </w:rPr>
-      </w:pPr>
-      <w:del w:id="216" w:author="John Moehrke" w:date="2019-02-28T13:30:00Z">
+          <w:ins w:id="263" w:author="Lynn Felhofer" w:date="2019-02-28T11:13:00Z"/>
+          <w:del w:id="264" w:author="John Moehrke" w:date="2019-02-28T13:28:00Z"/>
+        </w:rPr>
+      </w:pPr>
+      <w:del w:id="265" w:author="John Moehrke" w:date="2019-02-28T13:30:00Z">
         <w:r>
           <w:delText>In cases, the same</w:delText>
         </w:r>
       </w:del>
-      <w:ins w:id="217" w:author="Lynn Felhofer" w:date="2019-02-28T11:11:00Z">
-        <w:del w:id="218" w:author="John Moehrke" w:date="2019-02-28T13:30:00Z">
+      <w:ins w:id="266" w:author="Lynn Felhofer" w:date="2019-02-28T11:11:00Z">
+        <w:del w:id="267" w:author="John Moehrke" w:date="2019-02-28T13:30:00Z">
           <w:r>
             <w:delText>When a</w:delText>
           </w:r>
         </w:del>
       </w:ins>
-      <w:del w:id="219" w:author="John Moehrke" w:date="2019-02-28T13:30:00Z">
+      <w:del w:id="268" w:author="John Moehrke" w:date="2019-02-28T13:30:00Z">
         <w:r>
           <w:delText xml:space="preserve"> resource </w:delText>
         </w:r>
       </w:del>
-      <w:ins w:id="220" w:author="Lynn Felhofer" w:date="2019-02-28T11:11:00Z">
-        <w:del w:id="221" w:author="John Moehrke" w:date="2019-02-28T13:30:00Z">
+      <w:ins w:id="269" w:author="Lynn Felhofer" w:date="2019-02-28T11:11:00Z">
+        <w:del w:id="270" w:author="John Moehrke" w:date="2019-02-28T13:30:00Z">
           <w:r>
             <w:delText>has</w:delText>
           </w:r>
         </w:del>
       </w:ins>
-      <w:del w:id="222" w:author="John Moehrke" w:date="2019-02-28T13:30:00Z">
+      <w:del w:id="271" w:author="John Moehrke" w:date="2019-02-28T13:30:00Z">
         <w:r>
           <w:delText xml:space="preserve">may have been extracted from more than one document, then </w:delText>
         </w:r>
       </w:del>
-      <w:ins w:id="223" w:author="Lynn Felhofer" w:date="2019-02-28T11:13:00Z">
-        <w:del w:id="224" w:author="John Moehrke" w:date="2019-02-28T13:30:00Z">
+      <w:ins w:id="272" w:author="Lynn Felhofer" w:date="2019-02-28T11:13:00Z">
+        <w:del w:id="273" w:author="John Moehrke" w:date="2019-02-28T13:30:00Z">
           <w:r>
             <w:delText>the Clinical Data Sour</w:delText>
           </w:r>
         </w:del>
       </w:ins>
-      <w:ins w:id="225" w:author="Lynn Felhofer" w:date="2019-02-28T11:15:00Z">
-        <w:del w:id="226" w:author="John Moehrke" w:date="2019-02-28T13:30:00Z">
+      <w:ins w:id="274" w:author="Lynn Felhofer" w:date="2019-02-28T11:15:00Z">
+        <w:del w:id="275" w:author="John Moehrke" w:date="2019-02-28T13:30:00Z">
           <w:r>
             <w:delText>ce</w:delText>
           </w:r>
         </w:del>
       </w:ins>
-      <w:ins w:id="227" w:author="Lynn Felhofer" w:date="2019-02-28T11:13:00Z">
-        <w:del w:id="228" w:author="John Moehrke" w:date="2019-02-28T13:30:00Z">
+      <w:ins w:id="276" w:author="Lynn Felhofer" w:date="2019-02-28T11:13:00Z">
+        <w:del w:id="277" w:author="John Moehrke" w:date="2019-02-28T13:30:00Z">
           <w:r>
             <w:delText xml:space="preserve"> shall </w:delText>
           </w:r>
         </w:del>
-        <w:del w:id="229" w:author="John Moehrke" w:date="2019-02-28T13:28:00Z">
+        <w:del w:id="278" w:author="John Moehrke" w:date="2019-02-28T13:28:00Z">
           <w:r>
             <w:delText>either:</w:delText>
           </w:r>
@@ -30010,10 +30258,10 @@
       <w:pPr>
         <w:pStyle w:val="BodyText"/>
         <w:rPr>
-          <w:ins w:id="230" w:author="Lynn Felhofer" w:date="2019-02-28T11:14:00Z"/>
-          <w:del w:id="231" w:author="John Moehrke" w:date="2019-02-28T13:28:00Z"/>
-        </w:rPr>
-        <w:pPrChange w:id="232" w:author="John Moehrke" w:date="2019-02-28T13:28:00Z">
+          <w:ins w:id="279" w:author="Lynn Felhofer" w:date="2019-02-28T11:14:00Z"/>
+          <w:del w:id="280" w:author="John Moehrke" w:date="2019-02-28T13:28:00Z"/>
+        </w:rPr>
+        <w:pPrChange w:id="281" w:author="John Moehrke" w:date="2019-02-28T13:28:00Z">
           <w:pPr>
             <w:pStyle w:val="BodyText"/>
             <w:numPr>
@@ -30023,39 +30271,39 @@
           </w:pPr>
         </w:pPrChange>
       </w:pPr>
-      <w:ins w:id="233" w:author="Lynn Felhofer" w:date="2019-02-28T11:14:00Z">
-        <w:del w:id="234" w:author="John Moehrke" w:date="2019-02-28T13:29:00Z">
+      <w:ins w:id="282" w:author="Lynn Felhofer" w:date="2019-02-28T11:14:00Z">
+        <w:del w:id="283" w:author="John Moehrke" w:date="2019-02-28T13:29:00Z">
           <w:r>
             <w:delText>C</w:delText>
           </w:r>
         </w:del>
-        <w:del w:id="235" w:author="John Moehrke" w:date="2019-02-28T13:30:00Z">
+        <w:del w:id="284" w:author="John Moehrke" w:date="2019-02-28T13:30:00Z">
           <w:r>
             <w:delText>reate one</w:delText>
           </w:r>
         </w:del>
       </w:ins>
-      <w:del w:id="236" w:author="John Moehrke" w:date="2019-02-28T13:30:00Z">
+      <w:del w:id="285" w:author="John Moehrke" w:date="2019-02-28T13:30:00Z">
         <w:r>
           <w:delText>more Provenance Resources</w:delText>
         </w:r>
       </w:del>
-      <w:ins w:id="237" w:author="Lynn Felhofer" w:date="2019-02-28T11:14:00Z">
-        <w:del w:id="238" w:author="John Moehrke" w:date="2019-02-28T13:30:00Z">
+      <w:ins w:id="286" w:author="Lynn Felhofer" w:date="2019-02-28T11:14:00Z">
+        <w:del w:id="287" w:author="John Moehrke" w:date="2019-02-28T13:30:00Z">
           <w:r>
             <w:delText xml:space="preserve"> for each document </w:delText>
           </w:r>
         </w:del>
       </w:ins>
-      <w:ins w:id="239" w:author="Lynn Felhofer" w:date="2019-02-28T11:15:00Z">
-        <w:del w:id="240" w:author="John Moehrke" w:date="2019-02-28T13:30:00Z">
+      <w:ins w:id="288" w:author="Lynn Felhofer" w:date="2019-02-28T11:15:00Z">
+        <w:del w:id="289" w:author="John Moehrke" w:date="2019-02-28T13:30:00Z">
           <w:r>
             <w:br/>
           </w:r>
         </w:del>
       </w:ins>
-      <w:ins w:id="241" w:author="Lynn Felhofer" w:date="2019-02-28T11:14:00Z">
-        <w:del w:id="242" w:author="John Moehrke" w:date="2019-02-28T13:28:00Z">
+      <w:ins w:id="290" w:author="Lynn Felhofer" w:date="2019-02-28T11:14:00Z">
+        <w:del w:id="291" w:author="John Moehrke" w:date="2019-02-28T13:28:00Z">
           <w:r>
             <w:delText>or</w:delText>
           </w:r>
@@ -30070,46 +30318,46 @@
           <w:numId w:val="94"/>
         </w:numPr>
         <w:rPr>
-          <w:del w:id="243" w:author="John Moehrke" w:date="2019-02-28T13:17:00Z"/>
-        </w:rPr>
-        <w:pPrChange w:id="244" w:author="Lynn Felhofer" w:date="2019-02-28T11:14:00Z">
+          <w:del w:id="292" w:author="John Moehrke" w:date="2019-02-28T13:17:00Z"/>
+        </w:rPr>
+        <w:pPrChange w:id="293" w:author="Lynn Felhofer" w:date="2019-02-28T11:14:00Z">
           <w:pPr>
             <w:pStyle w:val="BodyText"/>
           </w:pPr>
         </w:pPrChange>
       </w:pPr>
-      <w:ins w:id="245" w:author="Lynn Felhofer" w:date="2019-02-28T11:14:00Z">
-        <w:del w:id="246" w:author="John Moehrke" w:date="2019-02-28T13:17:00Z">
+      <w:ins w:id="294" w:author="Lynn Felhofer" w:date="2019-02-28T11:14:00Z">
+        <w:del w:id="295" w:author="John Moehrke" w:date="2019-02-28T13:17:00Z">
           <w:r>
             <w:delText xml:space="preserve">Create one Provenance Resource that </w:delText>
           </w:r>
         </w:del>
       </w:ins>
-      <w:del w:id="247" w:author="John Moehrke" w:date="2019-02-28T13:17:00Z">
+      <w:del w:id="296" w:author="John Moehrke" w:date="2019-02-28T13:17:00Z">
         <w:r>
           <w:delText xml:space="preserve"> may be created or the same provenance resource may point</w:delText>
         </w:r>
       </w:del>
-      <w:ins w:id="248" w:author="Lynn Felhofer" w:date="2019-02-28T11:15:00Z">
-        <w:del w:id="249" w:author="John Moehrke" w:date="2019-02-28T13:17:00Z">
+      <w:ins w:id="297" w:author="Lynn Felhofer" w:date="2019-02-28T11:15:00Z">
+        <w:del w:id="298" w:author="John Moehrke" w:date="2019-02-28T13:17:00Z">
           <w:r>
             <w:delText>s</w:delText>
           </w:r>
         </w:del>
       </w:ins>
-      <w:del w:id="250" w:author="John Moehrke" w:date="2019-02-28T13:17:00Z">
+      <w:del w:id="299" w:author="John Moehrke" w:date="2019-02-28T13:17:00Z">
         <w:r>
           <w:delText xml:space="preserve"> at </w:delText>
         </w:r>
       </w:del>
-      <w:ins w:id="251" w:author="Lynn Felhofer" w:date="2019-02-28T11:15:00Z">
-        <w:del w:id="252" w:author="John Moehrke" w:date="2019-02-28T13:17:00Z">
+      <w:ins w:id="300" w:author="Lynn Felhofer" w:date="2019-02-28T11:15:00Z">
+        <w:del w:id="301" w:author="John Moehrke" w:date="2019-02-28T13:17:00Z">
           <w:r>
             <w:delText>multiple</w:delText>
           </w:r>
         </w:del>
       </w:ins>
-      <w:del w:id="253" w:author="John Moehrke" w:date="2019-02-28T13:17:00Z">
+      <w:del w:id="302" w:author="John Moehrke" w:date="2019-02-28T13:17:00Z">
         <w:r>
           <w:delText>several documents.</w:delText>
         </w:r>
@@ -30119,12 +30367,13 @@
       <w:pPr>
         <w:pStyle w:val="BodyText"/>
         <w:rPr>
-          <w:del w:id="254" w:author="John Moehrke" w:date="2019-02-28T13:30:00Z"/>
-        </w:rPr>
-      </w:pPr>
-      <w:ins w:id="255" w:author="Lynn Felhofer" w:date="2019-02-28T11:19:00Z">
-        <w:del w:id="256" w:author="John Moehrke" w:date="2019-02-28T13:30:00Z">
+          <w:del w:id="303" w:author="John Moehrke" w:date="2019-02-28T13:30:00Z"/>
+        </w:rPr>
+      </w:pPr>
+      <w:ins w:id="304" w:author="Lynn Felhofer" w:date="2019-02-28T11:19:00Z">
+        <w:del w:id="305" w:author="John Moehrke" w:date="2019-02-28T13:30:00Z">
           <w:r>
+            <w:lastRenderedPageBreak/>
             <w:delText xml:space="preserve">A </w:delText>
           </w:r>
           <w:r>
@@ -30132,19 +30381,19 @@
           </w:r>
         </w:del>
       </w:ins>
-      <w:del w:id="257" w:author="John Moehrke" w:date="2019-02-28T13:30:00Z">
+      <w:del w:id="306" w:author="John Moehrke" w:date="2019-02-28T13:30:00Z">
         <w:r>
           <w:delText>By using the</w:delText>
         </w:r>
       </w:del>
-      <w:ins w:id="258" w:author="Lynn Felhofer" w:date="2019-02-28T11:23:00Z">
-        <w:del w:id="259" w:author="John Moehrke" w:date="2019-02-28T13:30:00Z">
+      <w:ins w:id="307" w:author="Lynn Felhofer" w:date="2019-02-28T11:23:00Z">
+        <w:del w:id="308" w:author="John Moehrke" w:date="2019-02-28T13:30:00Z">
           <w:r>
             <w:delText>can use</w:delText>
           </w:r>
         </w:del>
       </w:ins>
-      <w:del w:id="260" w:author="John Moehrke" w:date="2019-02-28T13:30:00Z">
+      <w:del w:id="309" w:author="John Moehrke" w:date="2019-02-28T13:30:00Z">
         <w:r>
           <w:delText xml:space="preserve"> </w:delText>
         </w:r>
@@ -30152,7 +30401,7 @@
           <w:rPr>
             <w:rFonts w:ascii="Courier New" w:hAnsi="Courier New" w:cs="Courier New"/>
             <w:sz w:val="20"/>
-            <w:rPrChange w:id="261" w:author="Lynn Felhofer" w:date="2019-02-28T11:16:00Z">
+            <w:rPrChange w:id="310" w:author="Lynn Felhofer" w:date="2019-02-28T11:16:00Z">
               <w:rPr/>
             </w:rPrChange>
           </w:rPr>
@@ -30165,21 +30414,21 @@
           <w:rPr>
             <w:rFonts w:ascii="Courier New" w:hAnsi="Courier New" w:cs="Courier New"/>
             <w:sz w:val="20"/>
-            <w:rPrChange w:id="262" w:author="Lynn Felhofer" w:date="2019-02-28T11:16:00Z">
+            <w:rPrChange w:id="311" w:author="Lynn Felhofer" w:date="2019-02-28T11:16:00Z">
               <w:rPr/>
             </w:rPrChange>
           </w:rPr>
           <w:delText>Provenance.entity</w:delText>
         </w:r>
       </w:del>
-      <w:ins w:id="263" w:author="Lynn Felhofer" w:date="2019-02-28T11:24:00Z">
-        <w:del w:id="264" w:author="John Moehrke" w:date="2019-02-28T13:30:00Z">
+      <w:ins w:id="312" w:author="Lynn Felhofer" w:date="2019-02-28T11:24:00Z">
+        <w:del w:id="313" w:author="John Moehrke" w:date="2019-02-28T13:30:00Z">
           <w:r>
             <w:delText xml:space="preserve"> </w:delText>
           </w:r>
         </w:del>
       </w:ins>
-      <w:del w:id="265" w:author="John Moehrke" w:date="2019-02-28T13:30:00Z">
+      <w:del w:id="314" w:author="John Moehrke" w:date="2019-02-28T13:30:00Z">
         <w:r>
           <w:delText>, the Provenance Resource provides the ability for an XDS or MHD Document Consumer to access the one or more documents from which a certain data element was extracted.</w:delText>
         </w:r>
@@ -30189,19 +30438,18 @@
       <w:pPr>
         <w:pStyle w:val="BodyText"/>
         <w:rPr>
-          <w:del w:id="266" w:author="John Moehrke" w:date="2019-02-28T13:30:00Z"/>
-        </w:rPr>
-      </w:pPr>
-      <w:del w:id="267" w:author="John Moehrke" w:date="2019-02-28T13:30:00Z">
-        <w:r>
-          <w:lastRenderedPageBreak/>
+          <w:del w:id="315" w:author="John Moehrke" w:date="2019-02-28T13:30:00Z"/>
+        </w:rPr>
+      </w:pPr>
+      <w:del w:id="316" w:author="John Moehrke" w:date="2019-02-28T13:30:00Z">
+        <w:r>
           <w:delText xml:space="preserve">When no Provenance resource has a </w:delText>
         </w:r>
         <w:r>
           <w:rPr>
             <w:rFonts w:ascii="Courier New" w:hAnsi="Courier New" w:cs="Courier New"/>
             <w:sz w:val="20"/>
-            <w:rPrChange w:id="268" w:author="Lynn Felhofer" w:date="2019-02-28T11:22:00Z">
+            <w:rPrChange w:id="317" w:author="Lynn Felhofer" w:date="2019-02-28T11:22:00Z">
               <w:rPr/>
             </w:rPrChange>
           </w:rPr>
@@ -30223,21 +30471,27 @@
         <w:t xml:space="preserve">bullets list </w:t>
       </w:r>
       <w:r>
-        <w:t>the detailed constraints for the FHIR Provenance</w:t>
-      </w:r>
-      <w:ins w:id="269" w:author="Lynn Felhofer" w:date="2019-02-28T11:20:00Z">
+        <w:t xml:space="preserve">the </w:t>
+      </w:r>
+      <w:del w:id="318" w:author="Lynn Felhofer" w:date="2019-03-01T10:31:00Z">
+        <w:r>
+          <w:delText xml:space="preserve">detailed </w:delText>
+        </w:r>
+      </w:del>
+      <w:r>
+        <w:t>constraints for the FHIR Provenance</w:t>
+      </w:r>
+      <w:ins w:id="319" w:author="Lynn Felhofer" w:date="2019-02-28T11:20:00Z">
         <w:r>
           <w:t xml:space="preserve"> Resource</w:t>
         </w:r>
       </w:ins>
-      <w:ins w:id="270" w:author="John Moehrke" w:date="2019-02-28T15:13:00Z">
+      <w:ins w:id="320" w:author="John Moehrke" w:date="2019-02-28T15:13:00Z">
         <w:r>
           <w:t>:</w:t>
         </w:r>
       </w:ins>
-      <w:bookmarkStart w:id="271" w:name="_GoBack"/>
-      <w:bookmarkEnd w:id="271"/>
-      <w:del w:id="272" w:author="John Moehrke" w:date="2019-02-28T15:13:00Z">
+      <w:del w:id="321" w:author="John Moehrke" w:date="2019-02-28T15:13:00Z">
         <w:r>
           <w:delText>.</w:delText>
         </w:r>
@@ -30247,10 +30501,10 @@
       <w:pPr>
         <w:pStyle w:val="BodyText"/>
         <w:rPr>
-          <w:del w:id="273" w:author="John Moehrke" w:date="2019-02-28T13:31:00Z"/>
-        </w:rPr>
-      </w:pPr>
-      <w:del w:id="274" w:author="John Moehrke" w:date="2019-02-28T13:31:00Z">
+          <w:del w:id="322" w:author="John Moehrke" w:date="2019-02-28T13:31:00Z"/>
+        </w:rPr>
+      </w:pPr>
+      <w:del w:id="323" w:author="John Moehrke" w:date="2019-02-28T13:31:00Z">
         <w:r>
           <w:delText>See ITI TF-2.x Appendix Z.10 “Profiling conventions for constraints on FHIR” for a description of terms used in the optionality column (Opt.).</w:delText>
         </w:r>
@@ -30276,18 +30530,43 @@
       <w:r>
         <w:t xml:space="preserve"> shall be </w:t>
       </w:r>
-      <w:del w:id="275" w:author="Lynn Felhofer" w:date="2019-02-28T11:22:00Z">
-        <w:r>
-          <w:delText>populated identifying</w:delText>
+      <w:del w:id="324" w:author="Lynn Felhofer" w:date="2019-02-28T11:22:00Z">
+        <w:r>
+          <w:delText xml:space="preserve">populated </w:delText>
         </w:r>
       </w:del>
-      <w:ins w:id="276" w:author="Lynn Felhofer" w:date="2019-02-28T11:22:00Z">
-        <w:r>
-          <w:t>contain a reference to</w:t>
+      <w:del w:id="325" w:author="John Moehrke" w:date="2019-03-01T12:13:00Z">
+        <w:r>
+          <w:delText>identifying</w:delText>
+        </w:r>
+      </w:del>
+      <w:ins w:id="326" w:author="Lynn Felhofer" w:date="2019-02-28T11:22:00Z">
+        <w:del w:id="327" w:author="John Moehrke" w:date="2019-03-01T12:13:00Z">
+          <w:r>
+            <w:delText xml:space="preserve">contain </w:delText>
+          </w:r>
+        </w:del>
+        <w:bookmarkStart w:id="328" w:name="_GoBack"/>
+        <w:bookmarkEnd w:id="328"/>
+        <w:r>
+          <w:t>a reference to</w:t>
         </w:r>
       </w:ins>
       <w:r>
-        <w:t xml:space="preserve"> each of the resources extracted from the document referenced by the </w:t>
+        <w:t xml:space="preserve"> each of the </w:t>
+      </w:r>
+      <w:ins w:id="329" w:author="Lynn Felhofer" w:date="2019-03-01T10:32:00Z">
+        <w:r>
+          <w:t>FHIR R</w:t>
+        </w:r>
+      </w:ins>
+      <w:del w:id="330" w:author="Lynn Felhofer" w:date="2019-03-01T10:32:00Z">
+        <w:r>
+          <w:delText>r</w:delText>
+        </w:r>
+      </w:del>
+      <w:r>
+        <w:t xml:space="preserve">esources extracted from the document referenced by the </w:t>
       </w:r>
       <w:proofErr w:type="spellStart"/>
       <w:r>
@@ -30352,7 +30631,7 @@
         </w:rPr>
         <w:t xml:space="preserve">shall contain at least one entry </w:t>
       </w:r>
-      <w:ins w:id="277" w:author="John Moehrke" w:date="2019-02-28T13:33:00Z">
+      <w:ins w:id="331" w:author="John Moehrke" w:date="2019-02-28T13:33:00Z">
         <w:r>
           <w:rPr>
             <w:rFonts w:ascii="Times New Roman" w:hAnsi="Times New Roman" w:cs="Times New Roman"/>
@@ -30483,12 +30762,30 @@
         </w:rPr>
         <w:t xml:space="preserve">shall be a Device Resource identifying the extraction device. This should be by reference to a known Device </w:t>
       </w:r>
+      <w:ins w:id="332" w:author="Lynn Felhofer" w:date="2019-03-01T10:33:00Z">
+        <w:r>
+          <w:rPr>
+            <w:rFonts w:ascii="Times New Roman" w:hAnsi="Times New Roman" w:cs="Times New Roman"/>
+            <w:sz w:val="24"/>
+          </w:rPr>
+          <w:t>R</w:t>
+        </w:r>
+      </w:ins>
+      <w:del w:id="333" w:author="Lynn Felhofer" w:date="2019-03-01T10:33:00Z">
+        <w:r>
+          <w:rPr>
+            <w:rFonts w:ascii="Times New Roman" w:hAnsi="Times New Roman" w:cs="Times New Roman"/>
+            <w:sz w:val="24"/>
+          </w:rPr>
+          <w:delText>r</w:delText>
+        </w:r>
+      </w:del>
       <w:r>
         <w:rPr>
           <w:rFonts w:ascii="Times New Roman" w:hAnsi="Times New Roman" w:cs="Times New Roman"/>
           <w:sz w:val="24"/>
         </w:rPr>
-        <w:t>resource but</w:t>
+        <w:t>esource but</w:t>
       </w:r>
       <w:r>
         <w:rPr>
@@ -30530,7 +30827,7 @@
         </w:rPr>
         <w:t>shall contain one element</w:t>
       </w:r>
-      <w:ins w:id="278" w:author="John Moehrke" w:date="2019-02-28T13:32:00Z">
+      <w:ins w:id="334" w:author="John Moehrke" w:date="2019-02-28T13:32:00Z">
         <w:r>
           <w:rPr>
             <w:rFonts w:ascii="Times New Roman" w:hAnsi="Times New Roman" w:cs="Times New Roman"/>
@@ -30560,7 +30857,32 @@
           <w:rFonts w:ascii="Times New Roman" w:hAnsi="Times New Roman" w:cs="Times New Roman"/>
           <w:sz w:val="24"/>
         </w:rPr>
-        <w:t xml:space="preserve"> describing the Document from which the elements were extracted.</w:t>
+        <w:t xml:space="preserve"> describing the </w:t>
+      </w:r>
+      <w:ins w:id="335" w:author="Lynn Felhofer" w:date="2019-03-01T10:34:00Z">
+        <w:r>
+          <w:rPr>
+            <w:rFonts w:ascii="Times New Roman" w:hAnsi="Times New Roman" w:cs="Times New Roman"/>
+            <w:sz w:val="24"/>
+          </w:rPr>
+          <w:t>d</w:t>
+        </w:r>
+      </w:ins>
+      <w:del w:id="336" w:author="Lynn Felhofer" w:date="2019-03-01T10:34:00Z">
+        <w:r>
+          <w:rPr>
+            <w:rFonts w:ascii="Times New Roman" w:hAnsi="Times New Roman" w:cs="Times New Roman"/>
+            <w:sz w:val="24"/>
+          </w:rPr>
+          <w:delText>D</w:delText>
+        </w:r>
+      </w:del>
+      <w:r>
+        <w:rPr>
+          <w:rFonts w:ascii="Times New Roman" w:hAnsi="Times New Roman" w:cs="Times New Roman"/>
+          <w:sz w:val="24"/>
+        </w:rPr>
+        <w:t>ocument from which the elements were extracted.</w:t>
       </w:r>
     </w:p>
     <w:p>
@@ -30659,7 +30981,7 @@
       <w:r>
         <w:t xml:space="preserve">DocumentReference </w:t>
       </w:r>
-      <w:ins w:id="279" w:author="Lynn Felhofer" w:date="2019-02-28T11:05:00Z">
+      <w:ins w:id="337" w:author="Lynn Felhofer" w:date="2019-02-28T11:05:00Z">
         <w:r>
           <w:t xml:space="preserve">Resource </w:t>
         </w:r>
@@ -30713,7 +31035,7 @@
         </w:rPr>
         <w:t>shall be the reference</w:t>
       </w:r>
-      <w:ins w:id="280" w:author="Lynn Felhofer" w:date="2019-02-28T11:03:00Z">
+      <w:ins w:id="338" w:author="Lynn Felhofer" w:date="2019-02-28T11:03:00Z">
         <w:r>
           <w:rPr>
             <w:rFonts w:ascii="Times New Roman" w:hAnsi="Times New Roman" w:cs="Times New Roman"/>
@@ -30729,7 +31051,7 @@
         </w:rPr>
         <w:t xml:space="preserve"> used to access documents in </w:t>
       </w:r>
-      <w:ins w:id="281" w:author="Lynn Felhofer" w:date="2019-02-28T11:03:00Z">
+      <w:ins w:id="339" w:author="Lynn Felhofer" w:date="2019-02-28T11:03:00Z">
         <w:r>
           <w:rPr>
             <w:rFonts w:ascii="Times New Roman" w:hAnsi="Times New Roman" w:cs="Times New Roman"/>
@@ -30764,7 +31086,7 @@
         </w:rPr>
         <w:t xml:space="preserve">The </w:t>
       </w:r>
-      <w:del w:id="282" w:author="Lynn Felhofer" w:date="2019-02-28T11:06:00Z">
+      <w:del w:id="340" w:author="Lynn Felhofer" w:date="2019-02-28T11:06:00Z">
         <w:r>
           <w:rPr>
             <w:rFonts w:ascii="Times New Roman" w:hAnsi="Times New Roman" w:cs="Times New Roman"/>
@@ -30773,7 +31095,7 @@
           <w:delText>XDS</w:delText>
         </w:r>
       </w:del>
-      <w:ins w:id="283" w:author="Lynn Felhofer" w:date="2019-02-28T11:06:00Z">
+      <w:ins w:id="341" w:author="Lynn Felhofer" w:date="2019-02-28T11:06:00Z">
         <w:r>
           <w:rPr>
             <w:rFonts w:ascii="Times New Roman" w:hAnsi="Times New Roman" w:cs="Times New Roman"/>
@@ -30782,18 +31104,18 @@
           <w:t xml:space="preserve">value of </w:t>
         </w:r>
       </w:ins>
-      <w:del w:id="284" w:author="Lynn Felhofer" w:date="2019-02-28T11:06:00Z">
+      <w:del w:id="342" w:author="Lynn Felhofer" w:date="2019-02-28T11:06:00Z">
         <w:r>
           <w:delText xml:space="preserve"> </w:delText>
         </w:r>
       </w:del>
       <w:proofErr w:type="spellStart"/>
-      <w:ins w:id="285" w:author="Lynn Felhofer" w:date="2019-02-28T11:06:00Z">
+      <w:ins w:id="343" w:author="Lynn Felhofer" w:date="2019-02-28T11:06:00Z">
         <w:r>
           <w:t>DocumentEntry.r</w:t>
         </w:r>
       </w:ins>
-      <w:del w:id="286" w:author="Lynn Felhofer" w:date="2019-02-28T11:03:00Z">
+      <w:del w:id="344" w:author="Lynn Felhofer" w:date="2019-02-28T11:03:00Z">
         <w:r>
           <w:delText>R</w:delText>
         </w:r>
@@ -30812,12 +31134,12 @@
         </w:rPr>
         <w:t>as</w:t>
       </w:r>
-      <w:ins w:id="287" w:author="John Moehrke" w:date="2019-02-28T13:36:00Z">
+      <w:ins w:id="345" w:author="John Moehrke" w:date="2019-02-28T13:36:00Z">
         <w:r>
           <w:t xml:space="preserve"> </w:t>
         </w:r>
       </w:ins>
-      <w:del w:id="288" w:author="John Moehrke" w:date="2019-02-28T13:36:00Z">
+      <w:del w:id="346" w:author="John Moehrke" w:date="2019-02-28T13:36:00Z">
         <w:r>
           <w:delText xml:space="preserve"> </w:delText>
         </w:r>
@@ -30841,7 +31163,7 @@
         </w:rPr>
         <w:t xml:space="preserve">The </w:t>
       </w:r>
-      <w:ins w:id="289" w:author="Lynn Felhofer" w:date="2019-02-28T11:06:00Z">
+      <w:ins w:id="347" w:author="Lynn Felhofer" w:date="2019-02-28T11:06:00Z">
         <w:r>
           <w:rPr>
             <w:rFonts w:ascii="Times New Roman" w:hAnsi="Times New Roman" w:cs="Times New Roman"/>
@@ -30850,7 +31172,7 @@
           <w:t>value of</w:t>
         </w:r>
       </w:ins>
-      <w:del w:id="290" w:author="Lynn Felhofer" w:date="2019-02-28T11:06:00Z">
+      <w:del w:id="348" w:author="Lynn Felhofer" w:date="2019-02-28T11:06:00Z">
         <w:r>
           <w:rPr>
             <w:rFonts w:ascii="Times New Roman" w:hAnsi="Times New Roman" w:cs="Times New Roman"/>
@@ -30863,12 +31185,12 @@
         <w:t xml:space="preserve"> </w:t>
       </w:r>
       <w:proofErr w:type="spellStart"/>
-      <w:ins w:id="291" w:author="Lynn Felhofer" w:date="2019-02-28T11:06:00Z">
+      <w:ins w:id="349" w:author="Lynn Felhofer" w:date="2019-02-28T11:06:00Z">
         <w:r>
           <w:t>DocumentEntry.unique</w:t>
         </w:r>
       </w:ins>
-      <w:del w:id="292" w:author="Lynn Felhofer" w:date="2019-02-28T11:06:00Z">
+      <w:del w:id="350" w:author="Lynn Felhofer" w:date="2019-02-28T11:06:00Z">
         <w:r>
           <w:delText>Document</w:delText>
         </w:r>
@@ -30909,14 +31231,27 @@
       </w:r>
       <w:proofErr w:type="spellEnd"/>
       <w:r>
-        <w:t xml:space="preserve"> can be found in implementation materials – see ITI TF-2x: Appendix W for instructions on how to get to the implementation materials.</w:t>
+        <w:t xml:space="preserve"> can be found in implementation materials</w:t>
+      </w:r>
+      <w:ins w:id="351" w:author="Lynn Felhofer" w:date="2019-03-01T10:33:00Z">
+        <w:r>
+          <w:t>;</w:t>
+        </w:r>
+      </w:ins>
+      <w:del w:id="352" w:author="Lynn Felhofer" w:date="2019-03-01T10:33:00Z">
+        <w:r>
+          <w:delText xml:space="preserve"> –</w:delText>
+        </w:r>
+      </w:del>
+      <w:r>
+        <w:t xml:space="preserve"> see ITI TF-2x: Appendix W for instructions on how to get to the implementation materials.</w:t>
       </w:r>
     </w:p>
     <w:p>
       <w:pPr>
         <w:pStyle w:val="Heading6"/>
       </w:pPr>
-      <w:bookmarkStart w:id="293" w:name="_Toc534977340"/>
+      <w:bookmarkStart w:id="353" w:name="_Toc534977340"/>
       <w:r>
         <w:t>3.44</w:t>
       </w:r>
@@ -30929,7 +31264,7 @@
       <w:r>
         <w:t xml:space="preserve"> Resource Bundling</w:t>
       </w:r>
-      <w:bookmarkEnd w:id="293"/>
+      <w:bookmarkEnd w:id="353"/>
     </w:p>
     <w:p>
       <w:pPr>
@@ -30944,6 +31279,7 @@
         <w:pStyle w:val="BodyText"/>
       </w:pPr>
       <w:r>
+        <w:lastRenderedPageBreak/>
         <w:t xml:space="preserve">The </w:t>
       </w:r>
       <w:r>
@@ -30981,17 +31317,16 @@
       <w:pPr>
         <w:pStyle w:val="Heading5"/>
       </w:pPr>
-      <w:bookmarkStart w:id="294" w:name="_Toc452542547"/>
-      <w:bookmarkStart w:id="295" w:name="_Toc534977341"/>
-      <w:r>
-        <w:lastRenderedPageBreak/>
+      <w:bookmarkStart w:id="354" w:name="_Toc452542547"/>
+      <w:bookmarkStart w:id="355" w:name="_Toc534977341"/>
+      <w:r>
         <w:t>3.44</w:t>
       </w:r>
       <w:r>
         <w:t>.4.2.3 Expected Actions</w:t>
       </w:r>
-      <w:bookmarkEnd w:id="294"/>
-      <w:bookmarkEnd w:id="295"/>
+      <w:bookmarkEnd w:id="354"/>
+      <w:bookmarkEnd w:id="355"/>
     </w:p>
     <w:p>
       <w:pPr>
@@ -31055,11 +31390,11 @@
       <w:pPr>
         <w:pStyle w:val="Heading6"/>
       </w:pPr>
-      <w:bookmarkStart w:id="296" w:name="_Toc534977342"/>
+      <w:bookmarkStart w:id="356" w:name="_Toc534977342"/>
       <w:r>
         <w:t>3.44.4.2.3.1 Document Provenance Option</w:t>
       </w:r>
-      <w:bookmarkEnd w:id="296"/>
+      <w:bookmarkEnd w:id="356"/>
     </w:p>
     <w:p>
       <w:pPr>
@@ -31175,21 +31510,21 @@
       <w:pPr>
         <w:pStyle w:val="Heading4"/>
       </w:pPr>
-      <w:bookmarkStart w:id="297" w:name="_Toc452542532"/>
-      <w:bookmarkStart w:id="298" w:name="_Toc534977343"/>
+      <w:bookmarkStart w:id="357" w:name="_Toc452542532"/>
+      <w:bookmarkStart w:id="358" w:name="_Toc534977343"/>
       <w:r>
         <w:t>3.44</w:t>
       </w:r>
       <w:r>
         <w:t>.4.3 Conformance</w:t>
       </w:r>
-      <w:bookmarkStart w:id="299" w:name="_Toc393804288"/>
+      <w:bookmarkStart w:id="359" w:name="_Toc393804288"/>
       <w:r>
         <w:t xml:space="preserve"> Resource</w:t>
       </w:r>
-      <w:bookmarkEnd w:id="297"/>
-      <w:bookmarkEnd w:id="298"/>
-      <w:bookmarkEnd w:id="299"/>
+      <w:bookmarkEnd w:id="357"/>
+      <w:bookmarkEnd w:id="358"/>
+      <w:bookmarkEnd w:id="359"/>
     </w:p>
     <w:p>
       <w:pPr>
@@ -31209,9 +31544,9 @@
       <w:pPr>
         <w:pStyle w:val="Heading3"/>
       </w:pPr>
-      <w:bookmarkStart w:id="300" w:name="_Toc466616631"/>
-      <w:bookmarkStart w:id="301" w:name="_Toc469616861"/>
-      <w:bookmarkStart w:id="302" w:name="_Toc534977344"/>
+      <w:bookmarkStart w:id="360" w:name="_Toc466616631"/>
+      <w:bookmarkStart w:id="361" w:name="_Toc469616861"/>
+      <w:bookmarkStart w:id="362" w:name="_Toc534977344"/>
       <w:bookmarkEnd w:id="169"/>
       <w:bookmarkEnd w:id="170"/>
       <w:r>
@@ -31220,9 +31555,9 @@
       <w:r>
         <w:t>.5 Security Considerations</w:t>
       </w:r>
-      <w:bookmarkEnd w:id="300"/>
-      <w:bookmarkEnd w:id="301"/>
-      <w:bookmarkEnd w:id="302"/>
+      <w:bookmarkEnd w:id="360"/>
+      <w:bookmarkEnd w:id="361"/>
+      <w:bookmarkEnd w:id="362"/>
     </w:p>
     <w:p>
       <w:pPr>
@@ -31268,18 +31603,18 @@
       <w:pPr>
         <w:pStyle w:val="Heading4"/>
       </w:pPr>
-      <w:bookmarkStart w:id="303" w:name="_Toc466616632"/>
-      <w:bookmarkStart w:id="304" w:name="_Toc469616862"/>
-      <w:bookmarkStart w:id="305" w:name="_Toc534977345"/>
+      <w:bookmarkStart w:id="363" w:name="_Toc466616632"/>
+      <w:bookmarkStart w:id="364" w:name="_Toc469616862"/>
+      <w:bookmarkStart w:id="365" w:name="_Toc534977345"/>
       <w:r>
         <w:t>3.44</w:t>
       </w:r>
       <w:r>
         <w:t>.5.1 Security Audit Considerations</w:t>
       </w:r>
-      <w:bookmarkEnd w:id="303"/>
-      <w:bookmarkEnd w:id="304"/>
-      <w:bookmarkEnd w:id="305"/>
+      <w:bookmarkEnd w:id="363"/>
+      <w:bookmarkEnd w:id="364"/>
+      <w:bookmarkEnd w:id="365"/>
     </w:p>
     <w:p>
       <w:pPr>
@@ -31318,6 +31653,7 @@
         <w:pStyle w:val="BodyText"/>
       </w:pPr>
       <w:r>
+        <w:lastRenderedPageBreak/>
         <w:t xml:space="preserve">The </w:t>
       </w:r>
       <w:r>
@@ -31332,11 +31668,11 @@
       <w:r>
         <w:t xml:space="preserve"> Secure Node or Secure Application. The </w:t>
       </w:r>
-      <w:bookmarkStart w:id="306" w:name="_Hlk488936915"/>
+      <w:bookmarkStart w:id="366" w:name="_Hlk488936915"/>
       <w:r>
         <w:t xml:space="preserve">Clinical Data Source </w:t>
       </w:r>
-      <w:bookmarkEnd w:id="306"/>
+      <w:bookmarkEnd w:id="366"/>
       <w:r>
         <w:t xml:space="preserve">is </w:t>
       </w:r>
@@ -31364,7 +31700,6 @@
         <w:pStyle w:val="BodyText"/>
       </w:pPr>
       <w:r>
-        <w:lastRenderedPageBreak/>
         <w:t xml:space="preserve">Both actors generate a </w:t>
       </w:r>
       <w:r>
@@ -31393,7 +31728,7 @@
         <w:spacing w:before="40"/>
         <w:ind w:hanging="357"/>
       </w:pPr>
-      <w:bookmarkStart w:id="307" w:name="_Hlk488937202"/>
+      <w:bookmarkStart w:id="367" w:name="_Hlk488937202"/>
       <w:r>
         <w:t>Event</w:t>
       </w:r>
@@ -31873,13 +32208,13 @@
       <w:pPr>
         <w:pStyle w:val="PartTitle1"/>
       </w:pPr>
-      <w:bookmarkStart w:id="308" w:name="_Toc534977346"/>
-      <w:bookmarkEnd w:id="307"/>
+      <w:bookmarkStart w:id="368" w:name="_Toc534977346"/>
+      <w:bookmarkEnd w:id="367"/>
       <w:r>
         <w:lastRenderedPageBreak/>
         <w:t>Volume 3 – Content Modules</w:t>
       </w:r>
-      <w:bookmarkEnd w:id="308"/>
+      <w:bookmarkEnd w:id="368"/>
     </w:p>
     <w:p>
       <w:pPr>
@@ -32011,7 +32346,7 @@
         <w:sz w:val="20"/>
       </w:rPr>
     </w:pPr>
-    <w:bookmarkStart w:id="309" w:name="_Toc473170355"/>
+    <w:bookmarkStart w:id="369" w:name="_Toc473170355"/>
     <w:r>
       <w:rPr>
         <w:sz w:val="20"/>
@@ -32085,7 +32420,7 @@
       <w:tab/>
       <w:t xml:space="preserve">                       Copyright © 2019: IHE International, Inc.</w:t>
     </w:r>
-    <w:bookmarkEnd w:id="309"/>
+    <w:bookmarkEnd w:id="369"/>
   </w:p>
   <w:p>
     <w:pPr>
@@ -41373,7 +41708,7 @@
 </file>
 
 <file path=customXml/itemProps1.xml><?xml version="1.0" encoding="utf-8"?>
-<ds:datastoreItem xmlns:ds="http://schemas.openxmlformats.org/officeDocument/2006/customXml" ds:itemID="{35A96C32-9DBD-46BB-9161-4095F47A408B}">
+<ds:datastoreItem xmlns:ds="http://schemas.openxmlformats.org/officeDocument/2006/customXml" ds:itemID="{EB3B1230-203D-4B1C-8FDB-BF33B99FC432}">
   <ds:schemaRefs>
     <ds:schemaRef ds:uri="http://schemas.openxmlformats.org/officeDocument/2006/bibliography"/>
   </ds:schemaRefs>

</xml_diff>